<commit_message>
workday over changes to the discussion in progress
</commit_message>
<xml_diff>
--- a/analysis/paper/paper.docx
+++ b/analysis/paper/paper.docx
@@ -113,13 +113,13 @@
         <w:pStyle w:val="Date"/>
       </w:pPr>
       <w:r>
-        <w:t xml:space="preserve">11</w:t>
+        <w:t xml:space="preserve">22</w:t>
       </w:r>
       <w:r>
         <w:t xml:space="preserve"> </w:t>
       </w:r>
       <w:r>
-        <w:t xml:space="preserve">Juli,</w:t>
+        <w:t xml:space="preserve">August,</w:t>
       </w:r>
       <w:r>
         <w:t xml:space="preserve"> </w:t>
@@ -404,10 +404,20 @@
     </w:p>
     <w:p>
       <w:pPr>
+        <w:pStyle w:val="Heading2"/>
+      </w:pPr>
+      <w:bookmarkStart w:id="26" w:name="refractory-anaphylaxis-accounts-for-less-than-0.5-of-severe-anaphylaxis-cases-in-the-register"/>
+      <w:bookmarkEnd w:id="26"/>
+      <w:r>
+        <w:t xml:space="preserve">Refractory anaphylaxis accounts for less than 0.5% of severe anaphylaxis cases in the register</w:t>
+      </w:r>
+    </w:p>
+    <w:p>
+      <w:pPr>
         <w:pStyle w:val="FirstParagraph"/>
       </w:pPr>
       <w:r>
-        <w:t xml:space="preserve">The European Anaphylaxis Registry contained 42 cases of refractory anaphylaxis (reported in years 2007-2017) and in 4820 cases severe, non-refractory anaphylaxis was diagnosed. The frequency of refractory anaphylaxis was therefore 0.37% of all anaphylaxis cases reported in the registry from European countries in years 2007 - 2017. It may be stated that each year 0.853%</w:t>
+        <w:t xml:space="preserve">The European Anaphylaxis Registry captured 42 cases of refractory anaphylaxis and 4820 severe, non-refractory anaphylaxis. The frequency of refractory anaphylaxis was 0.37% of all anaphylaxis cases reported in the registry from European countries in years 2007 - 2017. Each year approximately 1% (0.853%</w:t>
       </w:r>
       <w:r>
         <w:t xml:space="preserve"> </w:t>
@@ -421,7 +431,73 @@
         <w:t xml:space="preserve"> </w:t>
       </w:r>
       <w:r>
-        <w:t xml:space="preserve">0.765% of severe anaphylactic episodes are refractory to treatment with adrenaline. Moreover, if we consider patients undergoing a medical procedure (who undergo anaphylaxis in a perioperative setting), nearly 3.72% (4.36 times more) patients present with reactions that do not respond to adrenaline.</w:t>
+        <w:t xml:space="preserve">0.765%) of severe anaphylactic episodes are refractory to treatment with adrenaline. When considering patients undergoing a medical procedure (who experience anaphylaxis in a perioperative setting), nearly 3.72% (4.36 times more) patients present with reactions that do not respond to adrenaline.</w:t>
+      </w:r>
+    </w:p>
+    <w:p>
+      <w:pPr>
+        <w:pStyle w:val="Heading2"/>
+      </w:pPr>
+      <w:bookmarkStart w:id="27" w:name="increased-frequency-of-previous-reactions-in-patients-with-refractory-anaphylaxis"/>
+      <w:bookmarkEnd w:id="27"/>
+      <w:r>
+        <w:t xml:space="preserve">Increased Frequency of previous reactions in patients with refractory anaphylaxis</w:t>
+      </w:r>
+    </w:p>
+    <w:p>
+      <w:pPr>
+        <w:pStyle w:val="FirstParagraph"/>
+      </w:pPr>
+      <w:r>
+        <w:t xml:space="preserve">The mean age at the reaction was 41.4 ± 20.8 years, which did not differ from severe, non-refractory cases, p = 0.897).</w:t>
+      </w:r>
+      <w:r>
+        <w:t xml:space="preserve"> </w:t>
+      </w:r>
+      <w:r>
+        <w:t xml:space="preserve">The percentage of males within the refractory anaphylaxis group was 47.6%. Significantly more patients suffered from a concomitant malignant disease in the refractory anaphylaxis group. Most strikingly, patients with refractory reactions more often had a previous anaphylactic reaction in their medical history (p = 0.0336).</w:t>
+      </w:r>
+      <w:r>
+        <w:t xml:space="preserve"> </w:t>
+      </w:r>
+      <w:r>
+        <w:t xml:space="preserve">The demographic summary of refractory cases is shown in table</w:t>
+      </w:r>
+      <w:r>
+        <w:t xml:space="preserve"> </w:t>
+      </w:r>
+      <w:r>
+        <w:t xml:space="preserve">1</w:t>
+      </w:r>
+      <w:r>
+        <w:t xml:space="preserve">.</w:t>
+      </w:r>
+    </w:p>
+    <w:p>
+      <w:pPr>
+        <w:pStyle w:val="Heading2"/>
+      </w:pPr>
+      <w:bookmarkStart w:id="28" w:name="drugs-are-the-most-frequent-elicitors-of-refractory-anaphylaxis"/>
+      <w:bookmarkEnd w:id="28"/>
+      <w:r>
+        <w:t xml:space="preserve">Drugs are the most frequent elicitors of refractory anaphylaxis</w:t>
+      </w:r>
+    </w:p>
+    <w:p>
+      <w:pPr>
+        <w:pStyle w:val="FirstParagraph"/>
+      </w:pPr>
+      <w:r>
+        <w:t xml:space="preserve">Refractory anaphylaxis was most commonly elicited by drugs (significantly more often than in severe, non-refractory cases), followed by food and insects (table</w:t>
+      </w:r>
+      <w:r>
+        <w:t xml:space="preserve"> </w:t>
+      </w:r>
+      <w:r>
+        <w:t xml:space="preserve">2</w:t>
+      </w:r>
+      <w:r>
+        <w:t xml:space="preserve">). The most common drugs eliciting anaphylaxis refractory to adrenaline were antibiotics and X-ray contrast medium. Patients with refractory anaphylaxis more frequently experienced the reaction while undergoing a medical procedure (54.8% vs. 12.3 in severe, non-refractory cases, p &lt; 0.0001)</w:t>
       </w:r>
     </w:p>
     <w:p>
@@ -429,19 +505,94 @@
         <w:pStyle w:val="BodyText"/>
       </w:pPr>
       <w:r>
-        <w:t xml:space="preserve">The percentage of males within the refractory anaphylaxis group was 47.6% and the mean age at the reaction was 41.4 ± 20.8 years, which did not differ from severe, non-refractory cases, p = 0.897). There were however significantly more cases of concomitant malignant diseases in the refractory anaphylaxis group. Patients with refractory reactions more frequently had a previous anaphylactic reaction in their medical history (p = 0.0336).</w:t>
+        <w:t xml:space="preserve">33.3% of food elicited cases had a previously confirmed diagnosis of food allergy. Severe cases of anaphylaxis were most frequently elicited by insects and food triggers.</w:t>
       </w:r>
       <w:r>
         <w:t xml:space="preserve"> </w:t>
       </w:r>
       <w:r>
-        <w:t xml:space="preserve">The demographic summary of refractory cases can be found in table</w:t>
+        <w:t xml:space="preserve">Insect-venom-elicited, refractory cases were significantly more often elicited by bee-stings than severe, non-refractory cases, whereas the yellow-jacket-stings were most common in non-refractory anaphylaxis cases (table</w:t>
       </w:r>
       <w:r>
         <w:t xml:space="preserve"> </w:t>
       </w:r>
       <w:r>
-        <w:t xml:space="preserve">1</w:t>
+        <w:t xml:space="preserve">3</w:t>
+      </w:r>
+      <w:r>
+        <w:t xml:space="preserve">).</w:t>
+      </w:r>
+    </w:p>
+    <w:p>
+      <w:pPr>
+        <w:pStyle w:val="Heading2"/>
+      </w:pPr>
+      <w:bookmarkStart w:id="29" w:name="refractory-anaphylaxis-is-life-threathening"/>
+      <w:bookmarkEnd w:id="29"/>
+      <w:r>
+        <w:t xml:space="preserve">Refractory anaphylaxis is life-threathening</w:t>
+      </w:r>
+    </w:p>
+    <w:p>
+      <w:pPr>
+        <w:pStyle w:val="FirstParagraph"/>
+      </w:pPr>
+      <w:r>
+        <w:t xml:space="preserve">Milder anaphylaxis symptoms (i.e. pruritus, gastrointestinal symptoms, vertigo, chest and throat tightness) showed significantly more often in severe anaphylaxis cases, whereas respiratory and cardiac arrest, as well as inspiratory and expiratory distress, and death were associated more often with the refractory anaphylaxis cases. Table</w:t>
+      </w:r>
+      <w:r>
+        <w:t xml:space="preserve"> </w:t>
+      </w:r>
+      <w:r>
+        <w:t xml:space="preserve">4</w:t>
+      </w:r>
+      <w:r>
+        <w:t xml:space="preserve"> </w:t>
+      </w:r>
+      <w:r>
+        <w:t xml:space="preserve">summarizes the most prominent differences in anaphylaxis symptoms among both groups.</w:t>
+      </w:r>
+      <w:r>
+        <w:t xml:space="preserve"> </w:t>
+      </w:r>
+      <w:r>
+        <w:t xml:space="preserve"> </w:t>
+      </w:r>
+      <w:r>
+        <w:t xml:space="preserve">Fatal reactions frequently occurred 30 minutes to 120 minutes after exposure - when the CPR was unsuccessful. In cases where patients responded to life support procedures, but failed to be reanimated due to post-resuscitative complication (e.g. hypoxic brain injury), death occured in the next 3-8 days.</w:t>
+      </w:r>
+    </w:p>
+    <w:p>
+      <w:pPr>
+        <w:pStyle w:val="Heading2"/>
+      </w:pPr>
+      <w:bookmarkStart w:id="30" w:name="adrenaline-i.v.-as-first-line-treatment-was-given-frequently-in-refractory-anaphylaxis"/>
+      <w:bookmarkEnd w:id="30"/>
+      <w:r>
+        <w:t xml:space="preserve">Adrenaline i.v. as first-line treatment was given frequently in refractory anaphylaxis</w:t>
+      </w:r>
+    </w:p>
+    <w:p>
+      <w:pPr>
+        <w:pStyle w:val="FirstParagraph"/>
+      </w:pPr>
+      <w:r>
+        <w:t xml:space="preserve">When evaluating the therapeutic procedures, adrenaline iv. as a first-line treatment of anaphylaxis was significantly more often given in refractory cases (87.5% vs. 17.5%, p &lt; 0.0001) it has been also given more often as a second line therapy in refractory cases.</w:t>
+      </w:r>
+      <w:r>
+        <w:t xml:space="preserve"> </w:t>
+      </w:r>
+      <w:r>
+        <w:t xml:space="preserve">Median time to the second dose of adrenaline was also shorter in refractory cases (2 minutes).</w:t>
+      </w:r>
+      <w:r>
+        <w:t xml:space="preserve"> </w:t>
+      </w:r>
+      <w:r>
+        <w:t xml:space="preserve"> </w:t>
+      </w:r>
+      <w:r>
+        <w:t xml:space="preserve">In 77.5% of refractory cases, the second dose of adrenaline was given by a professional (significantly more than in non-refractory cases 9.08%, p &lt; 0.0001).</w:t>
       </w:r>
     </w:p>
     <w:p>
@@ -449,22 +600,48 @@
         <w:pStyle w:val="BodyText"/>
       </w:pPr>
       <w:r>
-        <w:t xml:space="preserve">Refractory anaphylaxis was most commonly elicited by drugs (significantly more often than in severe, non-refractory cases), followed by food and insects (table</w:t>
+        <w:t xml:space="preserve">Corticosteroids iv. were the second most frequently administered group of drugs in refractory cases (as a first and second line treatment), outpacing antihistaminic drugs and volume replacement therapy, and were significantly more often given in refractory cases. Volume replacement therapy was given initially in 65% of refractory cases but was sustained only in 27.6% as the therapy progressed in the hospital environment.</w:t>
       </w:r>
       <w:r>
         <w:t xml:space="preserve"> </w:t>
       </w:r>
-      <w:r>
-        <w:t xml:space="preserve">2</w:t>
-      </w:r>
-      <w:r>
-        <w:t xml:space="preserve">). In 33.3% of food elicited cases the diagnosis of food allergy was previously confirmed. Severe cases of anaphylaxis were most frequently elicited by insects and food triggers.</w:t>
+    </w:p>
+    <w:p>
+      <w:pPr>
+        <w:pStyle w:val="BodyText"/>
+      </w:pPr>
+      <w:r>
+        <w:t xml:space="preserve">Second line medication like dopamine, glucagon and methylene blue were neglected in all refractory anaphylaxis cases as well as in severe non-refractory ones, however patients with refractory anaphylaxis were more frequently admitted to the hospital and treated at the ICUs. Table</w:t>
       </w:r>
       <w:r>
         <w:t xml:space="preserve"> </w:t>
       </w:r>
       <w:r>
-        <w:t xml:space="preserve">Patients with refractory anaphylaxis experienced the reaction while undergoing a medical procedure in 54.8% of the times (vs. 12.3 in severe, non-refractory cases, p &lt; 0.0001)</w:t>
+        <w:t xml:space="preserve">5</w:t>
+      </w:r>
+      <w:r>
+        <w:t xml:space="preserve"> </w:t>
+      </w:r>
+      <w:r>
+        <w:t xml:space="preserve">illustrated the therapy of refractory anaphylaxis cases.</w:t>
+      </w:r>
+    </w:p>
+    <w:p>
+      <w:pPr>
+        <w:pStyle w:val="Heading2"/>
+      </w:pPr>
+      <w:bookmarkStart w:id="31" w:name="cofactors-of-refractory-anaphylaxis"/>
+      <w:bookmarkEnd w:id="31"/>
+      <w:r>
+        <w:t xml:space="preserve">Cofactors of refractory anaphylaxis</w:t>
+      </w:r>
+    </w:p>
+    <w:p>
+      <w:pPr>
+        <w:pStyle w:val="FirstParagraph"/>
+      </w:pPr>
+      <w:r>
+        <w:t xml:space="preserve">Patients with refractory anaphylaxis more often had concomitant asthma and malignant diseases in the past. Also other unspecified concomitant conditions were significantly more often reported in refractory cases (although they were not explicitly stated in the questionnaire). It is worth noticing that concomitant cardiologic conditions, diabetes and mastocytosis were similarly frequent in both groups.</w:t>
       </w:r>
     </w:p>
     <w:p>
@@ -472,13 +649,21 @@
         <w:pStyle w:val="BodyText"/>
       </w:pPr>
       <w:r>
-        <w:t xml:space="preserve">The most common drugs eliciting anaphylaxis refractory to adrenaline were antibiotics and X-ray contrast medium. Insect-venom-elicited, refractory cases were significantly more often elicited by bee-stings than severe, non-refractory cases, whereas the yellow-jacket-stings were most common in non-refractory anaphylaxis cases (table</w:t>
+        <w:t xml:space="preserve">Patients with refractory anaphylaxis more often used proton pump inhibitors and acetylsalicilic acid than patients with severe non-refractory anaphylaxis. Other (non-disclosed) medications were also more frequent in refractory cases.</w:t>
+      </w:r>
+    </w:p>
+    <w:p>
+      <w:pPr>
+        <w:pStyle w:val="BodyText"/>
+      </w:pPr>
+      <w:r>
+        <w:t xml:space="preserve">The intensity of of physical exercise exceeding the reaction was indifferent between groups, however the psychological burden was reported 3 times more frequently in refractory cases (see table</w:t>
       </w:r>
       <w:r>
         <w:t xml:space="preserve"> </w:t>
       </w:r>
       <w:r>
-        <w:t xml:space="preserve">3</w:t>
+        <w:t xml:space="preserve">6</w:t>
       </w:r>
       <w:r>
         <w:t xml:space="preserve">).</w:t>
@@ -486,22 +671,122 @@
     </w:p>
     <w:p>
       <w:pPr>
+        <w:pStyle w:val="Heading1"/>
+      </w:pPr>
+      <w:bookmarkStart w:id="32" w:name="discussion"/>
+      <w:bookmarkEnd w:id="32"/>
+      <w:r>
+        <w:t xml:space="preserve">Discussion</w:t>
+      </w:r>
+    </w:p>
+    <w:p>
+      <w:pPr>
+        <w:pStyle w:val="Heading2"/>
+      </w:pPr>
+      <w:bookmarkStart w:id="33" w:name="key-results"/>
+      <w:bookmarkEnd w:id="33"/>
+      <w:r>
+        <w:t xml:space="preserve">Key results</w:t>
+      </w:r>
+    </w:p>
+    <w:p>
+      <w:pPr>
+        <w:pStyle w:val="Heading3"/>
+      </w:pPr>
+      <w:bookmarkStart w:id="34" w:name="frequency-and-patients-at-risk"/>
+      <w:bookmarkEnd w:id="34"/>
+      <w:r>
+        <w:t xml:space="preserve">Frequency and patients at risk:</w:t>
+      </w:r>
+    </w:p>
+    <w:p>
+      <w:pPr>
+        <w:pStyle w:val="FirstParagraph"/>
+      </w:pPr>
+      <w:r>
+        <w:t xml:space="preserve">The frequency of refractory anaphylaxis was less than 1% of severe anaphylaxis cases per year. This suggests that around 1 in 100 severe anaphylaxis patients will not respond to the standard therapeutic strategy, commonly outlined in anaphylaxis management guidelines. Refractory anaphylaxis was most often iatrogenic: ie. elicited by drugs and occurring in a medical practice or a hospital. Perioperative cases of refractoriness have been previously published to be the most common in case series analysis [source]. Therefore patients who undergo medical procedures and have a history of anaphylaxis should remain under special caution.</w:t>
+      </w:r>
+    </w:p>
+    <w:p>
+      <w:pPr>
+        <w:pStyle w:val="Heading3"/>
+      </w:pPr>
+      <w:bookmarkStart w:id="35" w:name="elicitors"/>
+      <w:bookmarkEnd w:id="35"/>
+      <w:r>
+        <w:t xml:space="preserve">Elicitors</w:t>
+      </w:r>
+    </w:p>
+    <w:p>
+      <w:pPr>
+        <w:pStyle w:val="FirstParagraph"/>
+      </w:pPr>
+      <w:r>
+        <w:t xml:space="preserve">Although drugs were the most commonly occurring elicitor, there were also relatively more refractory cases elicited by bee stings. Plausible explanations for this observation, might include either longer exposition to the allergen (longer stings predispose to deeper deposition of the venom and slower metabolizing) or more efficient vasodilation due to biochemical differences between wasp and bee venom. [insekt sting anaphylaxis, Golden, 2007]. In such case - patients might benefit from using vasopressive medication.</w:t>
+      </w:r>
+    </w:p>
+    <w:p>
+      <w:pPr>
         <w:pStyle w:val="BodyText"/>
       </w:pPr>
       <w:r>
-        <w:t xml:space="preserve">Milder anaphylaxis symptoms (i.e. pruritus, gastrointestinal symptoms, vertigo, chest and throat tightness) showed significantly more often in severe anaphylaxis cases, whereas respiratory and cardiac arrest, as well as inspiratory and expiratory distress, and death were associated more often with the refractory anaphylaxis cases. Table</w:t>
+        <w:t xml:space="preserve">Antibiotics, although commonly triggering type IV hypersensitivity reactions, are rarely reported in the literature as the cause of a refractory anaphylaxis. Radio-contrast media (RCM) are however common in eliciting hypersensitivity episodes refractory to adrenaline. We saw multiple refractory reactions to antibiotics but in clinical practice, these might be overestimated, as patients in a perioperative setting receive multiple drugs along with antibiotics.</w:t>
+      </w:r>
+    </w:p>
+    <w:p>
+      <w:pPr>
+        <w:pStyle w:val="Heading4"/>
+      </w:pPr>
+      <w:bookmarkStart w:id="36" w:name="bees-vs-wasps"/>
+      <w:bookmarkEnd w:id="36"/>
+      <w:r>
+        <w:t xml:space="preserve">Bees vs Wasps</w:t>
+      </w:r>
+    </w:p>
+    <w:p>
+      <w:pPr>
+        <w:pStyle w:val="FirstParagraph"/>
+      </w:pPr>
+      <w:r>
+        <w:t xml:space="preserve">Mastoparans are a potent family of mast cell activators through G-protein coupled receptors (GPCRs). It is likely that their affinity to GPCRs might vary and the composition of mastoparans might depend on the species of the</w:t>
+      </w:r>
+    </w:p>
+    <w:p>
+      <w:pPr>
+        <w:pStyle w:val="Heading3"/>
+      </w:pPr>
+      <w:bookmarkStart w:id="37" w:name="cofactors"/>
+      <w:bookmarkEnd w:id="37"/>
+      <w:r>
+        <w:t xml:space="preserve">Cofactors</w:t>
+      </w:r>
+    </w:p>
+    <w:p>
+      <w:pPr>
+        <w:pStyle w:val="FirstParagraph"/>
+      </w:pPr>
+      <w:r>
+        <w:t xml:space="preserve">Although we have previously identified older age and male sex to be associated with more severe anaphylaxis, these factors seem to be less important when refractory anaphylaxis is considered. Asthma and malignant diseases in the medical history were more frequent in the refractory anaphylaxis group and the reason for this is unclear. It is however interesting that past malignant diseases were mostly recognized in male refractory anaphylaxis patients.</w:t>
+      </w:r>
+    </w:p>
+    <w:p>
+      <w:pPr>
+        <w:pStyle w:val="BodyText"/>
+      </w:pPr>
+      <w:r>
+        <w:t xml:space="preserve">After performing a thorough analysis of co-factors associated with an increased risk of severe anaphylaxis</w:t>
       </w:r>
       <w:r>
         <w:t xml:space="preserve"> </w:t>
       </w:r>
       <w:r>
-        <w:t xml:space="preserve">4</w:t>
+        <w:t xml:space="preserve">[3]</w:t>
       </w:r>
       <w:r>
         <w:t xml:space="preserve"> </w:t>
       </w:r>
       <w:r>
-        <w:t xml:space="preserve">summarizes the most prominent differences in anaphylaxis symptoms among both groups.</w:t>
+        <w:t xml:space="preserve">we saw that concomitant asthma rather had a protective effect. This association is probably non-linear as the present analysis indicated concomitant asthma as a risk factor for a refractory episode. The reason for this is unclear. Either patients receive already antihistaminic and mast cell blocking agents and their reaction to adrenaline is therefore restricted, or the episode elicits a bronchospasm that is refractory to adrenaline and therefore results in a prolonged anaphylactic episode. This would also clarify why we saw more respiratory distress symptoms in the refractory anaphylaxis cases.</w:t>
       </w:r>
     </w:p>
     <w:p>
@@ -509,7 +794,43 @@
         <w:pStyle w:val="BodyText"/>
       </w:pPr>
       <w:r>
-        <w:t xml:space="preserve">When evaluating the therapeutic procedures, adrenaline iv. as a first-line treatment of anaphylaxis was significantly more often given in refractory cases (87.5% vs. 17.5%, p &lt; 0.0001) it has been also given more often as a second line therapy in refractory cases.</w:t>
+        <w:t xml:space="preserve">We have previously proven the role of acetysalicylic acid in increasing the risk of severe anaphylaxis. The role of proton pump inhibitors (PPI) however has not been identified as a co-factor, and there are only reports on PPI as elicitors of anaphylaxis.</w:t>
+      </w:r>
+    </w:p>
+    <w:p>
+      <w:pPr>
+        <w:pStyle w:val="Heading3"/>
+      </w:pPr>
+      <w:bookmarkStart w:id="38" w:name="adrenaline-use-inconsistent-and-too-low"/>
+      <w:bookmarkEnd w:id="38"/>
+      <w:r>
+        <w:t xml:space="preserve">adrenaline use inconsistent and too low</w:t>
+      </w:r>
+    </w:p>
+    <w:p>
+      <w:pPr>
+        <w:pStyle w:val="FirstParagraph"/>
+      </w:pPr>
+      <w:r>
+        <w:t xml:space="preserve">After revising the therapeutic procedures we saw significantly more adrenaline use in the refractory cases, but it could be used even more extensively in these life-threatening reactions. This observation might indicate that in fact the emergency teams are using these life-saving measures too cautiously due to possible side effects. Methylene blue and vasopressors have been described to successfully restore refractory hypotension, but their actual use in anaphylaxis patients is scarce, although they are mentioned in recognized guidelines on the management of anaphylaxis.</w:t>
+      </w:r>
+    </w:p>
+    <w:p>
+      <w:pPr>
+        <w:pStyle w:val="Heading2"/>
+      </w:pPr>
+      <w:bookmarkStart w:id="39" w:name="limitations-and-strength"/>
+      <w:bookmarkEnd w:id="39"/>
+      <w:r>
+        <w:t xml:space="preserve">Limitations and strength</w:t>
+      </w:r>
+    </w:p>
+    <w:p>
+      <w:pPr>
+        <w:pStyle w:val="FirstParagraph"/>
+      </w:pPr>
+      <w:r>
+        <w:t xml:space="preserve">Low number of refractory cases prevented us from analyzing the data with more advanced statistical models, however, our analysis it is the first published report on over 30 refractory anaphylaxis cases.</w:t>
       </w:r>
     </w:p>
     <w:p>
@@ -517,18 +838,94 @@
         <w:pStyle w:val="BodyText"/>
       </w:pPr>
       <w:r>
-        <w:t xml:space="preserve">Median time to second dose of adrenaline was also shorter in refractory cases (2 minutes).</w:t>
+        <w:t xml:space="preserve">Definition of refractory anaphylaxis is not universal, and confirming the refractory anaphylaxis based on the answers to our online questionnaire poses additional difficulties.</w:t>
       </w:r>
       <w:r>
         <w:t xml:space="preserve"> </w:t>
       </w:r>
+      <w:r>
+        <w:t xml:space="preserve">If fatal reaction occurs before the second dose of adrenaline could be administered to the patient - it cannot be diagnosed as refractory (as we now require at least two doses of minimum 300 µg adrenaline). although it as well could be refractory.</w:t>
+      </w:r>
     </w:p>
     <w:p>
       <w:pPr>
         <w:pStyle w:val="BodyText"/>
       </w:pPr>
       <w:r>
-        <w:t xml:space="preserve">In 77.5% of refractory cases, the second dose of adrenaline was given by a professional (significantly more than in non-refractory cases 9.08%, p &lt; 0.0001).</w:t>
+        <w:t xml:space="preserve">Comparison of refractory anaphylaxis to patients with severe anaphylaxis gave us the possibility to describe which patients have a higher risk of developing a refractory episode, however we can not answer the question which patients have the higher risk of developing anaphylaxis per se.</w:t>
+      </w:r>
+    </w:p>
+    <w:p>
+      <w:pPr>
+        <w:pStyle w:val="Heading2"/>
+      </w:pPr>
+      <w:bookmarkStart w:id="40" w:name="conclusion"/>
+      <w:bookmarkEnd w:id="40"/>
+      <w:r>
+        <w:t xml:space="preserve">Conclusion</w:t>
+      </w:r>
+    </w:p>
+    <w:p>
+      <w:pPr>
+        <w:pStyle w:val="FirstParagraph"/>
+      </w:pPr>
+      <w:r>
+        <w:t xml:space="preserve">Refractory anaphylaxis is a rare form of life-threatening hypersensitivity reaction with high mortality. We propose to increase the use of second line medication such as methylene blue, vasopressin and glucagon</w:t>
+      </w:r>
+      <w:r>
+        <w:t xml:space="preserve"> </w:t>
+      </w:r>
+      <w:r>
+        <w:t xml:space="preserve">in cases where 2 doses of adrenaline did not result in rapid normalization of anaphylaxis symptoms.</w:t>
+      </w:r>
+    </w:p>
+    <w:p>
+      <w:pPr>
+        <w:pStyle w:val="Heading1"/>
+      </w:pPr>
+      <w:bookmarkStart w:id="41" w:name="acknowledgements"/>
+      <w:bookmarkEnd w:id="41"/>
+      <w:r>
+        <w:t xml:space="preserve">Acknowledgements</w:t>
+      </w:r>
+    </w:p>
+    <w:p>
+      <w:pPr>
+        <w:pStyle w:val="FirstParagraph"/>
+      </w:pPr>
+      <w:r>
+        <w:t xml:space="preserve">We thank the members of The European Anaphylaxis Registry.</w:t>
+      </w:r>
+      <w:r>
+        <w:t xml:space="preserve"> </w:t>
+      </w:r>
+    </w:p>
+    <w:p>
+      <w:pPr>
+        <w:pStyle w:val="Heading5"/>
+      </w:pPr>
+      <w:bookmarkStart w:id="42" w:name="pagebreak"/>
+      <w:bookmarkEnd w:id="42"/>
+      <w:r>
+        <w:t xml:space="preserve">pagebreak</w:t>
+      </w:r>
+    </w:p>
+    <w:p>
+      <w:pPr>
+        <w:pStyle w:val="Heading1"/>
+      </w:pPr>
+      <w:bookmarkStart w:id="43" w:name="references"/>
+      <w:bookmarkEnd w:id="43"/>
+      <w:r>
+        <w:t xml:space="preserve">References</w:t>
+      </w:r>
+    </w:p>
+    <w:p>
+      <w:pPr>
+        <w:pStyle w:val="FirstParagraph"/>
+      </w:pPr>
+      <w:r>
+        <w:t xml:space="preserve">[1] Sampson HA, Muñoz-Furlong A, Campbell RL, et al. Second symposium on the definition and management of anaphylaxis: Summary report - Second National Institute of Allergy and Infectious Disease/Food Allergy and Anaphylaxis Network Symposium. Annals of Emergency Medicine. 2006;47:373–380.</w:t>
       </w:r>
     </w:p>
     <w:p>
@@ -536,10 +933,7 @@
         <w:pStyle w:val="BodyText"/>
       </w:pPr>
       <w:r>
-        <w:t xml:space="preserve">Corticosteroids iv. were the second most frequently administered group of drugs in refractory cases (as a first and second line treatment), outpacing antihistaminic drugs and volume replacement therapy, and were significantly more often given in refractory cases. Volume replacement therapy was given initially in 65% of refractory cases but was sustained only in 27.6% as the therapy progressed in the hospital environment.</w:t>
-      </w:r>
-      <w:r>
-        <w:t xml:space="preserve"> </w:t>
+        <w:t xml:space="preserve">[2] Grabenhenrich LB, Dölle S, Moneret-Vautrin A, et al. Anaphylaxis in children and adolescents: The european anaphylaxis registry. Journal of Allergy and Clinical Immunology. 2016;137:1128–1137.e1.</w:t>
       </w:r>
     </w:p>
     <w:p>
@@ -547,19 +941,7 @@
         <w:pStyle w:val="BodyText"/>
       </w:pPr>
       <w:r>
-        <w:t xml:space="preserve">Second line medication like dopamine, glucagon and methylene blue were neglected in all refractory anaphylaxis cases as well as in severe non-refractory ones, however patients with refractory anaphylaxis were more frequently admitted to the hospital and treated at the ICUs. Table</w:t>
-      </w:r>
-      <w:r>
-        <w:t xml:space="preserve"> </w:t>
-      </w:r>
-      <w:r>
-        <w:t xml:space="preserve">5</w:t>
-      </w:r>
-      <w:r>
-        <w:t xml:space="preserve"> </w:t>
-      </w:r>
-      <w:r>
-        <w:t xml:space="preserve">illustrated the therapy of refractory anaphylaxis cases.</w:t>
+        <w:t xml:space="preserve">[3] Worm M, Francuzik W, Renaudin J-M, et al. Factors increasing the risk for a severe reaction in anaphylaxis: An analysis of data from the european anaphylaxis registry. Allergy. 2018;</w:t>
       </w:r>
     </w:p>
     <w:p>
@@ -567,323 +949,25 @@
         <w:pStyle w:val="BodyText"/>
       </w:pPr>
       <w:r>
-        <w:t xml:space="preserve">Fatal reactions occurred after 30 minutes to 120 minutes - when the CPR was unsuccessful. In cases where patients responded to life support procedures, but failed to be reanimated due to post-resuscitative complication (e.g. hypoxic brain injury), death occured in the next 3-8 days.</w:t>
-      </w:r>
-    </w:p>
-    <w:p>
-      <w:pPr>
-        <w:pStyle w:val="BodyText"/>
-      </w:pPr>
-      <w:r>
-        <w:t xml:space="preserve">Patients with refractory anaphylaxis more often had concomitant asthma and malignant diseases in the past. Also other unspecified concomitant conditions were significantly more often reported in refractory cases (although they were not explicitly stated in the questionnaire). It is worth noticing that concomitant cardiologic conditions, diabetes and mastocytosis were similarly frequent in both groups.</w:t>
-      </w:r>
-    </w:p>
-    <w:p>
-      <w:pPr>
-        <w:pStyle w:val="BodyText"/>
-      </w:pPr>
-      <w:r>
-        <w:t xml:space="preserve">Patients with refractory anaphylaxis more often used proton pump inhibitors and acetylsalicilic acid than patients with severe non-refractory anaphylaxis. Other (non-disclosed) medications were also more frequent in refractory cases.</w:t>
-      </w:r>
-    </w:p>
-    <w:p>
-      <w:pPr>
-        <w:pStyle w:val="BodyText"/>
-      </w:pPr>
-      <w:r>
-        <w:t xml:space="preserve">The intensity of of physical exercise exceeding the reaction was indifferent between groups, however the psychological burden was reported 3 times more frequently in refractory cases (see table</w:t>
-      </w:r>
-      <w:r>
-        <w:t xml:space="preserve"> </w:t>
-      </w:r>
-      <w:r>
-        <w:t xml:space="preserve">6</w:t>
-      </w:r>
-      <w:r>
-        <w:t xml:space="preserve">).</w:t>
+        <w:t xml:space="preserve">[4] R Core Team. R: A language and environment for statistical computing. Vienna, Austria: R Foundation for Statistical Computing; 2017.</w:t>
+      </w:r>
+    </w:p>
+    <w:p>
+      <w:pPr>
+        <w:pStyle w:val="Heading5"/>
+      </w:pPr>
+      <w:bookmarkStart w:id="44" w:name="pagebreak-1"/>
+      <w:bookmarkEnd w:id="44"/>
+      <w:r>
+        <w:t xml:space="preserve">pagebreak</w:t>
       </w:r>
     </w:p>
     <w:p>
       <w:pPr>
         <w:pStyle w:val="Heading1"/>
       </w:pPr>
-      <w:bookmarkStart w:id="26" w:name="discussion"/>
-      <w:bookmarkEnd w:id="26"/>
-      <w:r>
-        <w:t xml:space="preserve">Discussion</w:t>
-      </w:r>
-    </w:p>
-    <w:p>
-      <w:pPr>
-        <w:pStyle w:val="Heading2"/>
-      </w:pPr>
-      <w:bookmarkStart w:id="27" w:name="key-results"/>
-      <w:bookmarkEnd w:id="27"/>
-      <w:r>
-        <w:t xml:space="preserve">Key results</w:t>
-      </w:r>
-    </w:p>
-    <w:p>
-      <w:pPr>
-        <w:pStyle w:val="Heading3"/>
-      </w:pPr>
-      <w:bookmarkStart w:id="28" w:name="frequency-and-patients-at-risk"/>
-      <w:bookmarkEnd w:id="28"/>
-      <w:r>
-        <w:t xml:space="preserve">Frequency and patients at risk:</w:t>
-      </w:r>
-    </w:p>
-    <w:p>
-      <w:pPr>
-        <w:pStyle w:val="FirstParagraph"/>
-      </w:pPr>
-      <w:r>
-        <w:t xml:space="preserve">The frequency of refractory anaphylaxis was less than 1% of severe anaphylaxis cases per year. This suggests that around 1 in 100 severe anaphylaxis patients will not respond to the standard therapeutic strategy, commonly outlined in anaphylaxis management guidelines. Refractory anaphylaxis was most often iatrogenic: ie. elicited by drugs and occurring in a medical practice or a hospital. Perioperative cases of refractoriness have been previously published to be the most common in case series analysis [source]. Therefore patients who undergo medical procedures and have a history of anaphylaxis should remain under special caution.</w:t>
-      </w:r>
-    </w:p>
-    <w:p>
-      <w:pPr>
-        <w:pStyle w:val="Heading3"/>
-      </w:pPr>
-      <w:bookmarkStart w:id="29" w:name="elicitors"/>
-      <w:bookmarkEnd w:id="29"/>
-      <w:r>
-        <w:t xml:space="preserve">Elicitors</w:t>
-      </w:r>
-    </w:p>
-    <w:p>
-      <w:pPr>
-        <w:pStyle w:val="FirstParagraph"/>
-      </w:pPr>
-      <w:r>
-        <w:t xml:space="preserve">Although drugs were the most commonly occurring elicitor, there were also relatively more refractory cases elicited by bee stings. Plausible explanations for this observation, might include either longer exposition to the allergen (longer stings predispose to deeper deposition of the venom and slower metabolizing) or more efficient vasodilation due to biochemical differences between wasp and bee venom. [insekt sting anaphylaxis, Golden, 2007]. In such case - patients might benefit from using vasopressive medication.</w:t>
-      </w:r>
-    </w:p>
-    <w:p>
-      <w:pPr>
-        <w:pStyle w:val="BodyText"/>
-      </w:pPr>
-      <w:r>
-        <w:t xml:space="preserve">Antibiotics, although commonly triggering type IV hypersensitivity reactions, are rarely reported in the literature as the cause of a refractory anaphylaxis. Radio-contrast media (RCM) are however common in eliciting hypersensitivity episodes refractory to adrenaline. We saw multiple refractory reactions to antibiotics but in clinical practice, these might be overestimated, as patients in a perioperative setting receive multiple drugs along with antibiotics.</w:t>
-      </w:r>
-    </w:p>
-    <w:p>
-      <w:pPr>
-        <w:pStyle w:val="Heading3"/>
-      </w:pPr>
-      <w:bookmarkStart w:id="30" w:name="cofactors"/>
-      <w:bookmarkEnd w:id="30"/>
-      <w:r>
-        <w:t xml:space="preserve">Cofactors</w:t>
-      </w:r>
-    </w:p>
-    <w:p>
-      <w:pPr>
-        <w:pStyle w:val="FirstParagraph"/>
-      </w:pPr>
-      <w:r>
-        <w:t xml:space="preserve">Although we have previously identified older age and male sex to be associated with more severe anaphylaxis, these factors seem to be less important when refractory anaphylaxis is considered. Asthma and malignant diseases in the medical history were more frequent in the refractory anaphylaxis group and the reason for this is unclear. It is however interesting that past malignant diseases were mostly recognized in male refractory anaphylaxis patients.</w:t>
-      </w:r>
-    </w:p>
-    <w:p>
-      <w:pPr>
-        <w:pStyle w:val="BodyText"/>
-      </w:pPr>
-      <w:r>
-        <w:t xml:space="preserve">After performing a thorough analysis of co-factors associated with an increased risk of severe anaphylaxis</w:t>
-      </w:r>
-      <w:r>
-        <w:t xml:space="preserve"> </w:t>
-      </w:r>
-      <w:r>
-        <w:t xml:space="preserve">[3]</w:t>
-      </w:r>
-      <w:r>
-        <w:t xml:space="preserve"> </w:t>
-      </w:r>
-      <w:r>
-        <w:t xml:space="preserve">we saw that concomitant asthma rather had a protective effect. This association is probably non-linear as the present analysis indicated concomitant asthma as a risk factor for a refractory episode. The reason for this is unclear. Either patients receive already antihistaminic and mast cell blocking agents and their reaction to adrenaline is therefore restricted, or the episode elicits a bronchospasm that is refractory to adrenaline and therefore results in a prolonged anaphylactic episode. This would also clarify why we saw more respiratory distress symptoms in the refractory anaphylaxis cases.</w:t>
-      </w:r>
-    </w:p>
-    <w:p>
-      <w:pPr>
-        <w:pStyle w:val="BodyText"/>
-      </w:pPr>
-      <w:r>
-        <w:t xml:space="preserve">We have previously proven the role of acetysalicylic acid in increasing the risk of severe anaphylaxis. The role of proton pump inhibitors (PPI) however has not been identified as a co-factor, and there are only reports on PPI as elicitors of anaphylaxis.</w:t>
-      </w:r>
-    </w:p>
-    <w:p>
-      <w:pPr>
-        <w:pStyle w:val="Heading3"/>
-      </w:pPr>
-      <w:bookmarkStart w:id="31" w:name="adrenaline-use-inconsistent-and-too-low"/>
-      <w:bookmarkEnd w:id="31"/>
-      <w:r>
-        <w:t xml:space="preserve">adrenaline use inconsistent and too low</w:t>
-      </w:r>
-    </w:p>
-    <w:p>
-      <w:pPr>
-        <w:pStyle w:val="FirstParagraph"/>
-      </w:pPr>
-      <w:r>
-        <w:t xml:space="preserve">After revising the therapeutic procedures we saw significantly more adrenaline use in the refractory cases, but it could be used even more extensively in these life-threatening reactions. This observation might indicate that in fact the emergency teams are using these life-saving measures too cautiously due to possible side effects. Methylene blue and vasopressors have been described to successfully restore refractory hypotension, but their actual use in anaphylaxis patients is scarce, although they are mentioned in recognized guidelines on the management of anaphylaxis.</w:t>
-      </w:r>
-    </w:p>
-    <w:p>
-      <w:pPr>
-        <w:pStyle w:val="Heading2"/>
-      </w:pPr>
-      <w:bookmarkStart w:id="32" w:name="limitations-and-strength"/>
-      <w:bookmarkEnd w:id="32"/>
-      <w:r>
-        <w:t xml:space="preserve">Limitations and strength</w:t>
-      </w:r>
-    </w:p>
-    <w:p>
-      <w:pPr>
-        <w:pStyle w:val="FirstParagraph"/>
-      </w:pPr>
-      <w:r>
-        <w:t xml:space="preserve">Low number of refractory cases prevented us from analyzing the data with more advanced statistical models, however, our analysis it is the first published report on over 30 refractory anaphylaxis cases.</w:t>
-      </w:r>
-    </w:p>
-    <w:p>
-      <w:pPr>
-        <w:pStyle w:val="BodyText"/>
-      </w:pPr>
-      <w:r>
-        <w:t xml:space="preserve">Definition of refractory anaphylaxis is not universal, and confirming the refractory anaphylaxis based on the answers to our online questionnaire poses additional difficulties.</w:t>
-      </w:r>
-      <w:r>
-        <w:t xml:space="preserve"> </w:t>
-      </w:r>
-      <w:r>
-        <w:t xml:space="preserve">If fatal reaction occurs before the second dose of adrenaline could be administered to the patient - it cannot be diagnosed as refractory (as we now require at least two doses of minimum 300 µg adrenaline). although it as well could be refractory.</w:t>
-      </w:r>
-    </w:p>
-    <w:p>
-      <w:pPr>
-        <w:pStyle w:val="BodyText"/>
-      </w:pPr>
-      <w:r>
-        <w:t xml:space="preserve">Comparison of refractory anaphylaxis to patients with severe anaphylaxis gave us the possibility to describe which patients have a higher risk of developing a refractory episode, however we can not answer the question which patients have the higher risk of developing anaphylaxis per se.</w:t>
-      </w:r>
-    </w:p>
-    <w:p>
-      <w:pPr>
-        <w:pStyle w:val="Heading2"/>
-      </w:pPr>
-      <w:bookmarkStart w:id="33" w:name="conclusion"/>
-      <w:bookmarkEnd w:id="33"/>
-      <w:r>
-        <w:t xml:space="preserve">Conclusion</w:t>
-      </w:r>
-    </w:p>
-    <w:p>
-      <w:pPr>
-        <w:pStyle w:val="FirstParagraph"/>
-      </w:pPr>
-      <w:r>
-        <w:t xml:space="preserve">Refractory anaphylaxis is a rare form of life-threatening hypersensitivity reaction with high mortality. We propose to increase the use of second line medication such as methylene blue, vasopressin and glucagon</w:t>
-      </w:r>
-      <w:r>
-        <w:t xml:space="preserve"> </w:t>
-      </w:r>
-      <w:r>
-        <w:t xml:space="preserve">in cases where 2 doses of adrenaline did not result in rapid normalization of anaphylaxis symptoms.</w:t>
-      </w:r>
-    </w:p>
-    <w:p>
-      <w:pPr>
-        <w:pStyle w:val="Heading1"/>
-      </w:pPr>
-      <w:bookmarkStart w:id="34" w:name="acknowledgements"/>
-      <w:bookmarkEnd w:id="34"/>
-      <w:r>
-        <w:t xml:space="preserve">Acknowledgements</w:t>
-      </w:r>
-    </w:p>
-    <w:p>
-      <w:pPr>
-        <w:pStyle w:val="FirstParagraph"/>
-      </w:pPr>
-      <w:r>
-        <w:t xml:space="preserve">We thank the members of The European Anaphylaxis Registry.</w:t>
-      </w:r>
-      <w:r>
-        <w:t xml:space="preserve"> </w:t>
-      </w:r>
-    </w:p>
-    <w:p>
-      <w:pPr>
-        <w:pStyle w:val="Heading5"/>
-      </w:pPr>
-      <w:bookmarkStart w:id="35" w:name="pagebreak"/>
-      <w:bookmarkEnd w:id="35"/>
-      <w:r>
-        <w:t xml:space="preserve">pagebreak</w:t>
-      </w:r>
-    </w:p>
-    <w:p>
-      <w:pPr>
-        <w:pStyle w:val="Heading1"/>
-      </w:pPr>
-      <w:bookmarkStart w:id="36" w:name="references"/>
-      <w:bookmarkEnd w:id="36"/>
-      <w:r>
-        <w:t xml:space="preserve">References</w:t>
-      </w:r>
-    </w:p>
-    <w:p>
-      <w:pPr>
-        <w:pStyle w:val="FirstParagraph"/>
-      </w:pPr>
-      <w:r>
-        <w:t xml:space="preserve">[1] Sampson HA, Muñoz-Furlong A, Campbell RL, et al. Second symposium on the definition and management of anaphylaxis: Summary report - Second National Institute of Allergy and Infectious Disease/Food Allergy and Anaphylaxis Network Symposium. Annals of Emergency Medicine. 2006;47:373–380.</w:t>
-      </w:r>
-    </w:p>
-    <w:p>
-      <w:pPr>
-        <w:pStyle w:val="BodyText"/>
-      </w:pPr>
-      <w:r>
-        <w:t xml:space="preserve">[2] Grabenhenrich LB, Dölle S, Moneret-Vautrin A, et al. Anaphylaxis in children and adolescents: The european anaphylaxis registry. Journal of Allergy and Clinical Immunology. 2016;137:1128–1137.e1.</w:t>
-      </w:r>
-    </w:p>
-    <w:p>
-      <w:pPr>
-        <w:pStyle w:val="BodyText"/>
-      </w:pPr>
-      <w:r>
-        <w:t xml:space="preserve">[3] Worm M, Francuzik W, Renaudin J-M, et al. Factors increasing the risk for a severe reaction in anaphylaxis: An analysis of data from the european anaphylaxis registry. Allergy. 2018;</w:t>
-      </w:r>
-    </w:p>
-    <w:p>
-      <w:pPr>
-        <w:pStyle w:val="BodyText"/>
-      </w:pPr>
-      <w:r>
-        <w:t xml:space="preserve">[4] R Core Team. R: A language and environment for statistical computing. Vienna, Austria: R Foundation for Statistical Computing; 2017.</w:t>
-      </w:r>
-    </w:p>
-    <w:p>
-      <w:pPr>
-        <w:pStyle w:val="Heading5"/>
-      </w:pPr>
-      <w:bookmarkStart w:id="37" w:name="pagebreak-1"/>
-      <w:bookmarkEnd w:id="37"/>
-      <w:r>
-        <w:t xml:space="preserve">pagebreak</w:t>
-      </w:r>
-    </w:p>
-    <w:p>
-      <w:pPr>
-        <w:pStyle w:val="Heading1"/>
-      </w:pPr>
-      <w:bookmarkStart w:id="38" w:name="figures"/>
-      <w:bookmarkEnd w:id="38"/>
+      <w:bookmarkStart w:id="45" w:name="figures"/>
+      <w:bookmarkEnd w:id="45"/>
       <w:r>
         <w:t xml:space="preserve">Figures</w:t>
       </w:r>
@@ -908,7 +992,7 @@
                     </pic:cNvPicPr>
                   </pic:nvPicPr>
                   <pic:blipFill>
-                    <a:blip r:embed="rId39"/>
+                    <a:blip r:embed="rId46"/>
                     <a:stretch>
                       <a:fillRect/>
                     </a:stretch>
@@ -947,8 +1031,8 @@
       <w:pPr>
         <w:pStyle w:val="Heading1"/>
       </w:pPr>
-      <w:bookmarkStart w:id="40" w:name="tables"/>
-      <w:bookmarkEnd w:id="40"/>
+      <w:bookmarkStart w:id="47" w:name="tables"/>
+      <w:bookmarkEnd w:id="47"/>
       <w:r>
         <w:t xml:space="preserve">Tables</w:t>
       </w:r>
@@ -5488,7 +5572,7 @@
     </w:lvl>
   </w:abstractNum>
   <w:abstractNum w:abstractNumId="990">
-    <w:nsid w:val="a24fd640"/>
+    <w:nsid w:val="8f55d967"/>
     <w:multiLevelType w:val="multilevel"/>
     <w:lvl w:ilvl="0">
       <w:numFmt w:val="bullet"/>

</xml_diff>

<commit_message>
corrections from Sabine introduced
</commit_message>
<xml_diff>
--- a/analysis/paper/paper.docx
+++ b/analysis/paper/paper.docx
@@ -113,7 +113,7 @@
         <w:pStyle w:val="Date"/>
       </w:pPr>
       <w:r>
-        <w:t xml:space="preserve">27</w:t>
+        <w:t xml:space="preserve">29</w:t>
       </w:r>
       <w:r>
         <w:t xml:space="preserve"> </w:t>
@@ -198,7 +198,7 @@
         <w:t xml:space="preserve"> </w:t>
       </w:r>
       <w:r>
-        <w:t xml:space="preserve">anaphylaxis, adrenaline (epinephrine), beta-blockers, Insect venom allergy, Drug allergic reactions</w:t>
+        <w:t xml:space="preserve">anaphylaxis, adrenaline (epinephrine), beta-blockers, insect venom allergy, drug allergic reactions, vasopression, refractory</w:t>
       </w:r>
     </w:p>
     <w:p>
@@ -224,17 +224,21 @@
       <w:r>
         <w:t xml:space="preserve">Using the data from the European Anaphylaxis Registry (11596 cases in total) we were able to identify cases of refractory anaphylaxis (n = 42) and to analyse these in comparison to a control group of severe anaphylaxis cases (n = 4820).</w:t>
       </w:r>
-      <w:r>
-        <w:t xml:space="preserve"> </w:t>
-      </w:r>
-      <w:r>
-        <w:t xml:space="preserve">The data show that drugs more frequently elicited refractory anaphylaxis (50% of cases, p &lt; 0.0001) than in other severe anaphylaxis cases (18.4%). Cases elicited by insects (n = 8) were more often due to bees in refractory cases (62.5% vs 19.4%, p = 0.00921). The refractory cases occurred more frequently in a perioperative setting E(45.2% vs. 9.05, p &lt; 0.0001). Intramuscular adrenaline (as a first line therapy) was administered in 17.5% of refractory cases, whereas in 87.5% of cases was given intravenously (significantly more often than in severe anaphylaxis cases: 14.1%, p &lt; 0.0001). Second line treatment options (e.g. vasopression with dopamine, methylene blue, glucagon) were not used at all in the treatment of refractory cases. The mortality rate in refractory anaphylaxis was significantly higher (26.2%) than in severe cases (0.353%, p &lt; 0.0001).</w:t>
-      </w:r>
-      <w:r>
-        <w:t xml:space="preserve"> </w:t>
-      </w:r>
-      <w:r>
-        <w:t xml:space="preserve">Although multiple guidelines on anaphylaxis have been published, the clinical adherence to these standards can be improved. The low use of intramuscular adrenaline as a first line therapy might contribute to refractoriness of an episode. Also, the lack of suggested second line medication use in refractory cases indicate that the availability of these drug is restricted or anaphylaxis management guidelines may need a revision in order to provide clear algorithms for severe refractory anaphylaxis.</w:t>
+    </w:p>
+    <w:p>
+      <w:pPr>
+        <w:pStyle w:val="BodyText"/>
+      </w:pPr>
+      <w:r>
+        <w:t xml:space="preserve">The data show that drugs more frequently elicited refractory anaphylaxis (50% of cases, p &lt; 0.0001) than in other severe anaphylaxis cases (18.4%). Cases elicited by insects (n = 8) were more often due to bees in refractory cases (7.14% vs 4.02%, p = 0.241). The refractory cases occurred more frequently in a perioperative setting (45.2% vs. 9.05, p &lt; 0.0001). Intramuscular adrenaline (as a first line therapy) was administered in 16.7% of refractory cases, whereas in 83.3% of cases was given intravenously (significantly more often than in severe anaphylaxis cases: 12.3%, p &lt; 0.0001). Second line treatment options (e.g. vasopression with dopamine, methylene blue, glucagon) were not used at all in the treatment of refractory cases. The mortality rate in refractory anaphylaxis was significantly higher (26.2%) than in severe cases (0.353%, p &lt; 0.0001).</w:t>
+      </w:r>
+    </w:p>
+    <w:p>
+      <w:pPr>
+        <w:pStyle w:val="BodyText"/>
+      </w:pPr>
+      <w:r>
+        <w:t xml:space="preserve">Although multiple guidelines on anaphylaxis have been published, the clinical adherence to these guidelines can be improved. The low use of intramuscular adrenaline as a first line therapy might contribute to refractoriness of an episode. Also, the lack of suggested second line medication use in refractory cases indicate that the availability of these drugs is either restricted or anaphylaxis management guidelines may need to be revised to provide clear algorithms for severe refractory anaphylaxis.</w:t>
       </w:r>
     </w:p>
     <w:p>
@@ -252,7 +256,7 @@
         <w:pStyle w:val="FirstParagraph"/>
       </w:pPr>
       <w:r>
-        <w:t xml:space="preserve">Anaphylaxis is a non-homogeneous clinical diagnosis, depending on various triggering, and augmenting factors. This variability introduces a wide range of possible reaction-symptom severity. Therefore multiple sub-types of anaphylaxis have been previously identified (i.e. food dependent exercise induced anaphylaxis, venom anaphylaxis, biphasic anaphylaxis).</w:t>
+        <w:t xml:space="preserve">Anaphylaxis is a non-homogeneous clinical diagnosis, depending on various triggering and augmenting factors. This variability introduces a wide range of possible reaction-symptom severities. Therefore multiple sub-types of anaphylaxis have been previously identified (i.e. food dependent exercise induced anaphylaxis, venom anaphylaxis, biphasic anaphylaxis).</w:t>
       </w:r>
     </w:p>
     <w:p>
@@ -272,7 +276,19 @@
         <w:t xml:space="preserve"> </w:t>
       </w:r>
       <w:r>
-        <w:t xml:space="preserve">which, after the treatment with at least 2 doses of minimum 300 mg adrenaline, does not result in an expected normalization of clinical symptoms. Typical elicitors and symptoms of refractory anaphylaxis, as well as the therapeutic strategy for the most severe cases differ from the usual reactions and call for a specific research and targeted guideline development for refractory anaphylaxis cases.</w:t>
+        <w:t xml:space="preserve">which, after the treatment with at least 2 doses of minimum 300 mg adrenaline, does not respond with an expected normalization of clinical symptoms. Typical elicitors and symptoms of refractory anaphylaxis, as well as the therapeutic strategy for the most severe cases, differ from the usual reactions</w:t>
+      </w:r>
+      <w:r>
+        <w:t xml:space="preserve"> </w:t>
+      </w:r>
+      <w:r>
+        <w:t xml:space="preserve">[2]</w:t>
+      </w:r>
+      <w:r>
+        <w:t xml:space="preserve"> </w:t>
+      </w:r>
+      <w:r>
+        <w:t xml:space="preserve">and call for a specific research and targeted guideline development for refractory anaphylaxis cases.</w:t>
       </w:r>
     </w:p>
     <w:p>
@@ -304,10 +320,10 @@
         <w:t xml:space="preserve"> </w:t>
       </w:r>
       <w:r>
-        <w:t xml:space="preserve">[2]</w:t>
-      </w:r>
-      <w:r>
-        <w:t xml:space="preserve">) provided data for this analysis status from May 2018. Based on an electronic questionnaire (available at www.anaphylaxie.net), we selected cases where patients received at least two doses of adrenaline, and failed to recover adequately and assigned them to the</w:t>
+        <w:t xml:space="preserve">[3]</w:t>
+      </w:r>
+      <w:r>
+        <w:t xml:space="preserve">) provided data for this analysis status from May 2018. We selected cases where patients received at least two doses of adrenaline, and failed to recover adequately and assigned them to the</w:t>
       </w:r>
       <w:r>
         <w:t xml:space="preserve"> </w:t>
@@ -342,7 +358,7 @@
         <w:pStyle w:val="BodyText"/>
       </w:pPr>
       <w:r>
-        <w:t xml:space="preserve">The final database consisted of 42 cases of refractory anaphylaxis from 7 countries: Germany: 19, Austria: 2, Switzerland: 11, Poland: 2, Spain: 1, France: 6, Ireland: 1. We compared these to a group of severe, non-refractory cases of anaphylaxis. Severe reactions were identified based on the definition of by NIAID/FAAN</w:t>
+        <w:t xml:space="preserve">The final database consisted of 42 cases of refractory anaphylaxis from 7 countries: Germany: 19, Switzerland: 11, France: 6, Austria: 2, Poland: 2, Spain: 1, Ireland: 1. We compared these to a group of severe, non-refractory cases of anaphylaxis. Severe reactions were identified based on the definition by NIAID/FAAN</w:t>
       </w:r>
       <w:r>
         <w:t xml:space="preserve"> </w:t>
@@ -354,7 +370,7 @@
         <w:t xml:space="preserve"> </w:t>
       </w:r>
       <w:r>
-        <w:t xml:space="preserve">and presented with significant hypoxia, cyanosis, hypotension (SBP &lt; 90 mm Hg in adults), confusion, collapse, loss of conciusness, or incontinence.</w:t>
+        <w:t xml:space="preserve">and presented with significant hypoxia, hypotension, confusion, collapse, loss of consciousness, or incontinence.</w:t>
       </w:r>
       <w:r>
         <w:t xml:space="preserve"> </w:t>
@@ -366,7 +382,7 @@
         <w:t xml:space="preserve"> </w:t>
       </w:r>
       <w:r>
-        <w:t xml:space="preserve">[3]</w:t>
+        <w:t xml:space="preserve">[4]</w:t>
       </w:r>
       <w:r>
         <w:t xml:space="preserve"> </w:t>
@@ -386,10 +402,10 @@
         <w:t xml:space="preserve"> </w:t>
       </w:r>
       <w:r>
-        <w:t xml:space="preserve">[4]</w:t>
-      </w:r>
-      <w:r>
-        <w:t xml:space="preserve">. Simple comparison of nominal variables was performed using Fischer’s exact test, continous variables were analysed using Mann-Whithney U test. We defined statistical significance as α = 0.05. Data along with the analysis script can be accessed here…</w:t>
+        <w:t xml:space="preserve">[5]</w:t>
+      </w:r>
+      <w:r>
+        <w:t xml:space="preserve">. Simple comparison of nominal variables was performed using Fischer’s exact test, continous variables were analysed using Mann-Whithney U test. We defined statistical significance as α = 0.05. Data along with the analysis script can be accessed at github.com/wolass/RefractoryAnaOrg.</w:t>
       </w:r>
     </w:p>
     <w:p>
@@ -417,7 +433,7 @@
         <w:pStyle w:val="FirstParagraph"/>
       </w:pPr>
       <w:r>
-        <w:t xml:space="preserve">The European Anaphylaxis Registry captured 42 cases of refractory anaphylaxis and 4820 severe, non-refractory anaphylaxis. The frequency of refractory anaphylaxis was 0.37% of all anaphylaxis cases reported in the registry from European countries in years 2007 - 2017. Each year approximately 1% (0.853%</w:t>
+        <w:t xml:space="preserve">The European Anaphylaxis Registry captured 42 cases of refractory anaphylaxis and 4820 severe, non-refractory anaphylaxis. The frequency of refractory anaphylaxis was 0.37% of all anaphylaxis cases reported in the registry. Each year approximately 1% (0.853%</w:t>
       </w:r>
       <w:r>
         <w:t xml:space="preserve"> </w:t>
@@ -497,7 +513,7 @@
         <w:t xml:space="preserve">2</w:t>
       </w:r>
       <w:r>
-        <w:t xml:space="preserve">). The most common drugs eliciting anaphylaxis refractory to adrenaline were antibiotics and X-ray contrast medium. Patients with refractory anaphylaxis more frequently experienced the reaction while undergoing a medical procedure (54.8% vs. 12.3 in severe, non-refractory cases, p &lt; 0.0001)</w:t>
+        <w:t xml:space="preserve">). The most common drugs eliciting anaphylaxis refractory to adrenaline were antibiotics (19%) and Radio-contrast media (RCM, 7.14%). Patients with refractory anaphylaxis more frequently experienced the reaction while undergoing a medical procedure (54.8% vs. 12.3 in severe, non-refractory cases, p &lt; 0.0001)</w:t>
       </w:r>
     </w:p>
     <w:p>
@@ -511,7 +527,7 @@
         <w:t xml:space="preserve"> </w:t>
       </w:r>
       <w:r>
-        <w:t xml:space="preserve">Insect-venom-elicited, refractory cases were significantly more often elicited by bee-stings than severe, non-refractory cases, whereas the yellow-jacket-stings were most common in non-refractory anaphylaxis cases (table</w:t>
+        <w:t xml:space="preserve">Insect-venom-elicited, refractory cases were significantly less often elicited by yellow-jacket-stings (but not by bee-stings) than severe, non-refractory cases (table</w:t>
       </w:r>
       <w:r>
         <w:t xml:space="preserve"> </w:t>
@@ -538,7 +554,7 @@
         <w:pStyle w:val="FirstParagraph"/>
       </w:pPr>
       <w:r>
-        <w:t xml:space="preserve">Milder anaphylaxis symptoms (i.e. pruritus, gastrointestinal symptoms, vertigo, chest and throat tightness) showed significantly more often in severe anaphylaxis cases, whereas respiratory and cardiac arrest, as well as inspiratory and expiratory distress, and death were associated more often with the refractory anaphylaxis cases. Table</w:t>
+        <w:t xml:space="preserve">Milder anaphylaxis symptoms (i.e. pruritus, gastrointestinal symptoms, vertigo, chest and throat tightness) were significantly less often present in refractory anaphylaxis cases, whereas respiratory and cardiac arrest, as well as inspiratory and expiratory distress, and death were more often associated with the refractory anaphylaxis cases. Table</w:t>
       </w:r>
       <w:r>
         <w:t xml:space="preserve"> </w:t>
@@ -559,7 +575,7 @@
         <w:t xml:space="preserve"> </w:t>
       </w:r>
       <w:r>
-        <w:t xml:space="preserve">Fatal reactions frequently occurred 30 minutes to 120 minutes after exposure - when the CPR was unsuccessful. In cases where patients responded to life support procedures, but failed to be reanimated due to post-resuscitative complication (e.g. hypoxic brain injury), death occured in the next 3-8 days.</w:t>
+        <w:t xml:space="preserve">Fatal reactions frequently occurred 30 minutes to 120 minutes after exposure - when the ardiopulmonary resuscitation was unsuccessful. In cases where patients responded to life support procedures, but failed to be reanimated due to post-resuscitative complication (e.g. hypoxic brain injury), death occured in the next 3-8 days.</w:t>
       </w:r>
     </w:p>
     <w:p>
@@ -577,13 +593,16 @@
         <w:pStyle w:val="FirstParagraph"/>
       </w:pPr>
       <w:r>
-        <w:t xml:space="preserve">When evaluating the therapeutic procedures, adrenaline iv. as a first-line treatment of anaphylaxis was significantly more often given in refractory cases (87.5% vs. 17.5%, p &lt; 0.0001) it has been also given more often as a second line therapy in refractory cases.</w:t>
+        <w:t xml:space="preserve">When evaluating the therapeutic procedures, adrenaline iv. as a first-line treatment of anaphylaxis was significantly more often given in refractory cases (83.3% vs. 16.7%, p &lt; 0.0001) it has been also given more often as a second line therapy in refractory cases.</w:t>
       </w:r>
       <w:r>
         <w:t xml:space="preserve"> </w:t>
       </w:r>
       <w:r>
-        <w:t xml:space="preserve">Median time to the second dose of adrenaline was also shorter in refractory cases (2 minutes).</w:t>
+        <w:t xml:space="preserve">Median time to the second dose of adrenaline was also shorter in refractory cases (2 minutes vs. 15 minutes in non-refractory cases, p = 2.25</w:t>
+      </w:r>
+      <w:r>
+        <w:t xml:space="preserve">10^{-5}).</w:t>
       </w:r>
       <w:r>
         <w:t xml:space="preserve"> </w:t>
@@ -591,16 +610,13 @@
       <w:r>
         <w:t xml:space="preserve"> </w:t>
       </w:r>
-      <w:r>
-        <w:t xml:space="preserve">In 77.5% of refractory cases, the second dose of adrenaline was given by a professional (significantly more than in non-refractory cases 9.08%, p &lt; 0.0001).</w:t>
-      </w:r>
     </w:p>
     <w:p>
       <w:pPr>
         <w:pStyle w:val="BodyText"/>
       </w:pPr>
       <w:r>
-        <w:t xml:space="preserve">Corticosteroids iv. were the second most frequently administered group of drugs in refractory cases (as a first and second line treatment), outpacing antihistaminic drugs and volume replacement therapy, and were significantly more often given in refractory cases. Volume replacement therapy was given initially in 65% of refractory cases but was sustained only in 27.6% as the therapy progressed in the hospital environment.</w:t>
+        <w:t xml:space="preserve">Corticosteroids i.v. were the second most frequently administered group of drugs in refractory cases (as a first and second line treatment), outpacing antihistaminic drugs and volume replacement therapy, and were significantly more often given in refractory cases. Volume replacement therapy was given initially in 61.9% of refractory cases but was sustained only in 19% as the therapy progressed in the hospital environment.</w:t>
       </w:r>
       <w:r>
         <w:t xml:space="preserve"> </w:t>
@@ -623,7 +639,7 @@
         <w:t xml:space="preserve"> </w:t>
       </w:r>
       <w:r>
-        <w:t xml:space="preserve">illustrated the therapy of refractory anaphylaxis cases.</w:t>
+        <w:t xml:space="preserve">illustrates the therapy of refractory anaphylaxis cases.</w:t>
       </w:r>
     </w:p>
     <w:p>
@@ -641,7 +657,7 @@
         <w:pStyle w:val="FirstParagraph"/>
       </w:pPr>
       <w:r>
-        <w:t xml:space="preserve">Patients with refractory anaphylaxis more often had concomitant asthma and malignant diseases in the past. Also other unspecified concomitant conditions were significantly more often reported in refractory cases (although they were not explicitly stated in the questionnaire). It is worth noticing that concomitant cardiologic conditions, diabetes and mastocytosis were similarly frequent in both groups.</w:t>
+        <w:t xml:space="preserve">Patients with refractory anaphylaxis more often had concomitant asthma and malignant diseases in the past. Also other unspecified concomitant conditions were significantly more often reported in refractory cases. It is worth noticing that concomitant cardiologic conditions, diabetes and mastocytosis were similarly frequent in both groups.</w:t>
       </w:r>
     </w:p>
     <w:p>
@@ -649,7 +665,7 @@
         <w:pStyle w:val="BodyText"/>
       </w:pPr>
       <w:r>
-        <w:t xml:space="preserve">Patients with refractory anaphylaxis more often used proton pump inhibitors and acetylsalicilic acid than patients with severe non-refractory anaphylaxis. Other (non-disclosed) medications were also more frequent in refractory cases.</w:t>
+        <w:t xml:space="preserve">Patients with refractory anaphylaxis more often used proton pump inhibitors (PPI) and acetylsalicilic acid (ASA) than patients with severe non-refractory anaphylaxis. Other (not specified) medications were also more frequent in refractory cases.</w:t>
       </w:r>
     </w:p>
     <w:p>
@@ -657,7 +673,7 @@
         <w:pStyle w:val="BodyText"/>
       </w:pPr>
       <w:r>
-        <w:t xml:space="preserve">The intensity of of physical exercise exceeding the reaction was indifferent between groups, however the psychological burden was reported 3 times more frequently in refractory cases (see table</w:t>
+        <w:t xml:space="preserve">The intensity of physical exercise exceeding the reaction was indifferent between groups, however the psychological burden was reported 3 times more frequently in refractory cases (see table</w:t>
       </w:r>
       <w:r>
         <w:t xml:space="preserve"> </w:t>
@@ -694,7 +710,16 @@
         <w:pStyle w:val="FirstParagraph"/>
       </w:pPr>
       <w:r>
-        <w:t xml:space="preserve">Our findings suggest that around 1 in 100 severe anaphylaxis patients will not respond to the standard therapy with adrenaline, commonly outlined in anaphylaxis management guidelines. Such cases have the highest risk of a fatal outcome, and therefore need to be treated adequately.</w:t>
+        <w:t xml:space="preserve">Our findings suggest that around 1 in 100 severe anaphylaxis patients will not respond to the standard therapy with adrenaline, commonly outlined in anaphylaxis management guidelines</w:t>
+      </w:r>
+      <w:r>
+        <w:t xml:space="preserve"> </w:t>
+      </w:r>
+      <w:r>
+        <w:t xml:space="preserve">[6]</w:t>
+      </w:r>
+      <w:r>
+        <w:t xml:space="preserve">. Such cases have the highest risk of a fatal outcome, and therefore need to be treated adequately.</w:t>
       </w:r>
     </w:p>
     <w:p>
@@ -711,7 +736,7 @@
         <w:t xml:space="preserve">2</w:t>
       </w:r>
       <w:r>
-        <w:t xml:space="preserve">. Patients who undergo anaphylaxis have four main aspects that influence the severity of a particular episode: 1) compensation - how well is the body able to compensate symptoms i.e. hypotension; 2) elicitors - what was the eliciting agent and duration of the exposition; 3) cofactors - is the presence of other factors which may increase the severity of a given reaction i.e. concomitant use of betablocker etc.; 4) therapy - how fast and accurate the therapeutic procedures were introduced.</w:t>
+        <w:t xml:space="preserve">. Patients who undergo anaphylaxis have four main aspects that influence the severity of a particular episode: 1) compensation - how well is the body able to compensate reaction symptoms e.g. hypotension; 2) elicitors - what was the eliciting agent and duration of the exposition; 3) cofactors - is the presence of other factors which may increase the severity of a given reaction i.e. concomitant use of betablocker etc.; 4) therapy - how fast and accurate the therapeutic procedures were introduced.</w:t>
       </w:r>
       <w:r>
         <w:br w:type="textWrapping"/>
@@ -756,16 +781,7 @@
         <w:t xml:space="preserve"> </w:t>
       </w:r>
       <w:r>
-        <w:t xml:space="preserve">[</w:t>
-      </w:r>
-      <w:r>
-        <w:rPr>
-          <w:b/>
-        </w:rPr>
-        <w:t xml:space="preserve">???</w:t>
-      </w:r>
-      <w:r>
-        <w:t xml:space="preserve">]</w:t>
+        <w:t xml:space="preserve">[2]</w:t>
       </w:r>
       <w:r>
         <w:t xml:space="preserve">. Multiple medications given in a perioperative setting increase the chance of a hypersensitivity reaction and drug interactions. Perioperative cases of refractoriness have been previously published to be the most common in case series analysis</w:t>
@@ -774,16 +790,7 @@
         <w:t xml:space="preserve"> </w:t>
       </w:r>
       <w:r>
-        <w:t xml:space="preserve">[</w:t>
-      </w:r>
-      <w:r>
-        <w:rPr>
-          <w:b/>
-        </w:rPr>
-        <w:t xml:space="preserve">???</w:t>
-      </w:r>
-      <w:r>
-        <w:t xml:space="preserve">]</w:t>
+        <w:t xml:space="preserve">[2]</w:t>
       </w:r>
       <w:r>
         <w:t xml:space="preserve">. Therefore patients who undergo medical procedures and have a history of anaphylaxis should remain under special caution.</w:t>
@@ -802,13 +809,22 @@
         <w:pStyle w:val="BodyText"/>
       </w:pPr>
       <w:r>
-        <w:t xml:space="preserve">Radio-contrast media (RCM) are however common in eliciting hypersensitivity episodes refractory to adrenaline and are responsible for 1-5 deaths per 100,000 administrations [Greenberger1991]. RCM was the most frequent elicitor of refractory anaphylaxis. One of the plausible explanation to this is that RCM promote CARPA and pseudoallergic reactions which might depend on a different mechanism than anaphylaxis</w:t>
+        <w:t xml:space="preserve">RCM however, commonly elicit hypersensitivity episodes refractory to adrenaline and are responsible for 1-5 deaths per 100,000 administrations</w:t>
       </w:r>
       <w:r>
         <w:t xml:space="preserve"> </w:t>
       </w:r>
       <w:r>
-        <w:t xml:space="preserve">[5]</w:t>
+        <w:t xml:space="preserve">[7]</w:t>
+      </w:r>
+      <w:r>
+        <w:t xml:space="preserve">. RCM was the most frequent elicitor of refractory anaphylaxis. One of the plausible explanation to this is that RCM promote CARPA and pseudoallergic reactions which might depend on a different mechanism than anaphylaxis</w:t>
+      </w:r>
+      <w:r>
+        <w:t xml:space="preserve"> </w:t>
+      </w:r>
+      <w:r>
+        <w:t xml:space="preserve">[8]</w:t>
       </w:r>
       <w:r>
         <w:t xml:space="preserve">, and therfore the treatment with adrenaline may be less effective in these reactions.</w:t>
@@ -850,10 +866,10 @@
       <w:pPr>
         <w:pStyle w:val="Heading2"/>
       </w:pPr>
-      <w:bookmarkStart w:id="36" w:name="cofactors"/>
+      <w:bookmarkStart w:id="36" w:name="risk-factors"/>
       <w:bookmarkEnd w:id="36"/>
       <w:r>
-        <w:t xml:space="preserve">Cofactors</w:t>
+        <w:t xml:space="preserve">Risk factors</w:t>
       </w:r>
     </w:p>
     <w:p>
@@ -861,7 +877,16 @@
         <w:pStyle w:val="FirstParagraph"/>
       </w:pPr>
       <w:r>
-        <w:t xml:space="preserve">Although we have previously identified older age and male sex to be associated with more severe anaphylaxis, these factors seem to be less important when refractory anaphylaxis is considered. Asthma and malignant diseases in the medical history were more frequent in the refractory anaphylaxis group and the reason for this is unclear. It is however interesting that past malignant diseases were mostly recognized in male refractory anaphylaxis patients.</w:t>
+        <w:t xml:space="preserve">Although we have previously identified older age and male sex to be associated with more severe anaphylaxis</w:t>
+      </w:r>
+      <w:r>
+        <w:t xml:space="preserve"> </w:t>
+      </w:r>
+      <w:r>
+        <w:t xml:space="preserve">[4]</w:t>
+      </w:r>
+      <w:r>
+        <w:t xml:space="preserve">, these factors seem to be less important when refractory anaphylaxis is considered. Asthma and malignant diseases in the medical history were more frequent in the refractory anaphylaxis group and the reason for this is unclear. It is however interesting that past malignant diseases were mostly recognized in male refractory anaphylaxis patients.</w:t>
       </w:r>
     </w:p>
     <w:p>
@@ -869,19 +894,19 @@
         <w:pStyle w:val="BodyText"/>
       </w:pPr>
       <w:r>
-        <w:t xml:space="preserve">After performing a thorough analysis of co-factors associated with an increased risk of severe anaphylaxis</w:t>
+        <w:t xml:space="preserve">We previously saw that concomitant asthma was rather associated with less severe anaphylaxis</w:t>
       </w:r>
       <w:r>
         <w:t xml:space="preserve"> </w:t>
       </w:r>
       <w:r>
-        <w:t xml:space="preserve">[3]</w:t>
+        <w:t xml:space="preserve">[4]</w:t>
       </w:r>
       <w:r>
         <w:t xml:space="preserve"> </w:t>
       </w:r>
       <w:r>
-        <w:t xml:space="preserve">we saw that concomitant asthma rather had a protective effect. This association is probably non-linear as the present analysis indicated concomitant asthma as a risk factor for a refractory episode. Either patients receive already antihistaminic and mast cell blocking agents and their reaction to adrenaline is therefore restricted, or the episode elicits a bronchospasm that is refractory to adrenaline and therefore results in a prolonged anaphylactic episode. This would also clarify why we saw more respiratory distress symptoms in the refractory anaphylaxis cases.</w:t>
+        <w:t xml:space="preserve">but the present analysis indicated concomitant asthma as a risk factor for a refractory episode. Either patients receive already antihistaminic and mast cell blocking agents and their reaction to adrenaline is therefore restricted, or the episode elicits a bronchospasm that is refractory to adrenaline and therefore results in a prolonged anaphylactic episode. This would also clarify why we saw more respiratory distress symptoms in the refractory anaphylaxis cases.</w:t>
       </w:r>
     </w:p>
     <w:p>
@@ -889,7 +914,7 @@
         <w:pStyle w:val="BodyText"/>
       </w:pPr>
       <w:r>
-        <w:t xml:space="preserve">We have previously proven the role of acetysalicylic acid in increasing the risk of severe anaphylaxis. The role of proton pump inhibitors (PPI) however has not been identified as a co-factor, and there are only reports on PPI as elicitors of anaphylaxis.</w:t>
+        <w:t xml:space="preserve">The role of PPI however has not been identified as a risk factor, and there are only reports on PPI as elicitors of anaphylaxis.</w:t>
       </w:r>
     </w:p>
     <w:p>
@@ -907,7 +932,7 @@
         <w:pStyle w:val="FirstParagraph"/>
       </w:pPr>
       <w:r>
-        <w:t xml:space="preserve">After revising the therapeutic procedures we saw significantly more adrenaline use in the refractory cases, but it could have been used even more extensively in these life-threatening reactions. This observation might indicate that in fact the emergency teams are using these life-saving measures too cautiously.</w:t>
+        <w:t xml:space="preserve">Adrenaline i.v. as first-line therapy use was higher in the refractory cases, probably due to most of them happening in a medical setting, however, other second-line therapeutic options were rarely used.</w:t>
       </w:r>
     </w:p>
     <w:p>
@@ -915,13 +940,16 @@
         <w:pStyle w:val="BodyText"/>
       </w:pPr>
       <w:r>
-        <w:t xml:space="preserve">Methylene blue and vasopressors have been described to successfully restore refractory hypotension, but their actual use in anaphylaxis patients is scarce, although they are mentioned in recognized guidelines on the management of anaphylaxis.</w:t>
+        <w:t xml:space="preserve">Methylene blue and vasopressors have been described to successfully restore refractory hypotension, but their actual use in anaphylaxis patients is scarce, although they are mentioned in recognized guidelines on the management of anaphylaxis</w:t>
       </w:r>
       <w:r>
         <w:t xml:space="preserve"> </w:t>
       </w:r>
       <w:r>
-        <w:t xml:space="preserve">Adrenaline i.v. as first-line therapy use was higher in the refractory cases, probably due to most of them happening in a medical setting, however, other second-line therapeutic options were rarely used.</w:t>
+        <w:t xml:space="preserve">[6]</w:t>
+      </w:r>
+      <w:r>
+        <w:t xml:space="preserve">.</w:t>
       </w:r>
     </w:p>
     <w:p>
@@ -939,7 +967,7 @@
         <w:pStyle w:val="FirstParagraph"/>
       </w:pPr>
       <w:r>
-        <w:t xml:space="preserve">Low number of refractory cases prevented us from analyzing the data with more advanced statistical models, however, our analysis it is the first published report on over 30 refractory anaphylaxis cases.</w:t>
+        <w:t xml:space="preserve">Low number of refractory cases prevented us from analyzing the data with more advanced statistical models, however, our analysis is the first published report on over 30 refractory anaphylaxis cases.</w:t>
       </w:r>
     </w:p>
     <w:p>
@@ -953,7 +981,7 @@
         <w:t xml:space="preserve"> </w:t>
       </w:r>
       <w:r>
-        <w:t xml:space="preserve">If fatal reaction occurs before the second dose of adrenaline could be administered to the patient - it cannot be diagnosed as refractory (as we now require at least two doses of minimum 300 µg adrenaline). although it as well could be refractory.</w:t>
+        <w:t xml:space="preserve">If fatal reaction occurs before the second dose of adrenaline could be administered to the patient - it cannot be diagnosed as refractory (as we defined at least two doses of minimum 300 µg adrenaline) although it as well could be refractory.</w:t>
       </w:r>
     </w:p>
     <w:p>
@@ -1042,7 +1070,7 @@
         <w:pStyle w:val="BodyText"/>
       </w:pPr>
       <w:r>
-        <w:t xml:space="preserve">[2] Grabenhenrich LB, Dölle S, Moneret-Vautrin A, et al. Anaphylaxis in children and adolescents: The european anaphylaxis registry. Journal of Allergy and Clinical Immunology. 2016;137:1128–1137.e1.</w:t>
+        <w:t xml:space="preserve">[2] Francuzik W, Dölle S, Worm M. Risk factors and treatment of refractory anaphylaxis-a review of case reports. Expert review of clinical immunology. 2018;14:307–314.</w:t>
       </w:r>
     </w:p>
     <w:p>
@@ -1050,7 +1078,7 @@
         <w:pStyle w:val="BodyText"/>
       </w:pPr>
       <w:r>
-        <w:t xml:space="preserve">[3] Worm M, Francuzik W, Renaudin J-M, et al. Factors increasing the risk for a severe reaction in anaphylaxis: An analysis of data from the european anaphylaxis registry. Allergy. 2018;</w:t>
+        <w:t xml:space="preserve">[3] Grabenhenrich LB, Dölle S, Moneret-Vautrin A, et al. Anaphylaxis in children and adolescents: The european anaphylaxis registry. Journal of Allergy and Clinical Immunology. 2016;137:1128–1137.e1.</w:t>
       </w:r>
     </w:p>
     <w:p>
@@ -1058,7 +1086,7 @@
         <w:pStyle w:val="BodyText"/>
       </w:pPr>
       <w:r>
-        <w:t xml:space="preserve">[4] R Core Team. R: A language and environment for statistical computing. Vienna, Austria: R Foundation for Statistical Computing; 2017.</w:t>
+        <w:t xml:space="preserve">[4] Worm M, Francuzik W, Renaudin J-M, et al. Factors increasing the risk for a severe reaction in anaphylaxis: An analysis of data from the european anaphylaxis registry. Allergy. 2018;</w:t>
       </w:r>
     </w:p>
     <w:p>
@@ -1066,15 +1094,53 @@
         <w:pStyle w:val="BodyText"/>
       </w:pPr>
       <w:r>
-        <w:t xml:space="preserve">[5] Wang H, Wang H, Liu Z. Agents that induce pseudo-allergic reaction. Drug Discov Ther. 2011;5:211–219.</w:t>
+        <w:t xml:space="preserve">[5] R Core Team. R: A language and environment for statistical computing. Vienna, Austria: R Foundation for Statistical Computing; 2017.</w:t>
+      </w:r>
+    </w:p>
+    <w:p>
+      <w:pPr>
+        <w:pStyle w:val="BodyText"/>
+      </w:pPr>
+      <w:r>
+        <w:t xml:space="preserve">[6] Muraro A, Roberts G, Worm M, et al. Anaphylaxis: Guidelines from the european academy of allergy and clinical immunology. Allergy. 2014;69:1026–1045.</w:t>
+      </w:r>
+    </w:p>
+    <w:p>
+      <w:pPr>
+        <w:pStyle w:val="BodyText"/>
+      </w:pPr>
+      <w:r>
+        <w:t xml:space="preserve">[7] Greenberger PA, Patterson R. The prevention of immediate generalized reactions to radiocontrast media in high-risk patients. Journal of Allergy and Clinical Immunology [Internet]. 1991;87:867–872. Available from:</w:t>
+      </w:r>
+      <w:r>
+        <w:t xml:space="preserve"> </w:t>
+      </w:r>
+      <w:hyperlink r:id="rId43">
+        <w:r>
+          <w:rPr>
+            <w:rStyle w:val="Hyperlink"/>
+          </w:rPr>
+          <w:t xml:space="preserve">https://doi.org/10.1016/0091-6749(91)90135-b</w:t>
+        </w:r>
+      </w:hyperlink>
+      <w:r>
+        <w:t xml:space="preserve">.</w:t>
+      </w:r>
+    </w:p>
+    <w:p>
+      <w:pPr>
+        <w:pStyle w:val="BodyText"/>
+      </w:pPr>
+      <w:r>
+        <w:t xml:space="preserve">[8] Wang H, Wang H, Liu Z. Agents that induce pseudo-allergic reaction. Drug Discov Ther. 2011;5:211–219.</w:t>
       </w:r>
     </w:p>
     <w:p>
       <w:pPr>
         <w:pStyle w:val="Heading5"/>
       </w:pPr>
-      <w:bookmarkStart w:id="43" w:name="pagebreak-1"/>
-      <w:bookmarkEnd w:id="43"/>
+      <w:bookmarkStart w:id="44" w:name="pagebreak-1"/>
+      <w:bookmarkEnd w:id="44"/>
       <w:r>
         <w:t xml:space="preserve">pagebreak</w:t>
       </w:r>
@@ -1083,8 +1149,8 @@
       <w:pPr>
         <w:pStyle w:val="Heading1"/>
       </w:pPr>
-      <w:bookmarkStart w:id="44" w:name="figures"/>
-      <w:bookmarkEnd w:id="44"/>
+      <w:bookmarkStart w:id="45" w:name="figures"/>
+      <w:bookmarkEnd w:id="45"/>
       <w:r>
         <w:t xml:space="preserve">Figures</w:t>
       </w:r>
@@ -1109,7 +1175,7 @@
                     </pic:cNvPicPr>
                   </pic:nvPicPr>
                   <pic:blipFill>
-                    <a:blip r:embed="rId45"/>
+                    <a:blip r:embed="rId46"/>
                     <a:stretch>
                       <a:fillRect/>
                     </a:stretch>
@@ -1164,7 +1230,7 @@
                     </pic:cNvPicPr>
                   </pic:nvPicPr>
                   <pic:blipFill>
-                    <a:blip r:embed="rId46"/>
+                    <a:blip r:embed="rId47"/>
                     <a:stretch>
                       <a:fillRect/>
                     </a:stretch>
@@ -1203,8 +1269,8 @@
       <w:pPr>
         <w:pStyle w:val="Heading1"/>
       </w:pPr>
-      <w:bookmarkStart w:id="47" w:name="tables"/>
-      <w:bookmarkEnd w:id="47"/>
+      <w:bookmarkStart w:id="48" w:name="tables"/>
+      <w:bookmarkEnd w:id="48"/>
       <w:r>
         <w:t xml:space="preserve">Tables</w:t>
       </w:r>
@@ -1214,7 +1280,7 @@
         <w:pStyle w:val="TableCaption"/>
       </w:pPr>
       <w:r>
-        <w:t xml:space="preserve">Table 1 Summary of the refractory anaphylaxis cases. Age is represented by a mean value, other as fractions [%]</w:t>
+        <w:t xml:space="preserve">Table 1 Summary of the refractory anaphylaxis cases. Age is represented by a mean value, other as fractions [%]. DM - diabetes mellitus</w:t>
       </w:r>
     </w:p>
     <w:tbl>
@@ -1222,7 +1288,7 @@
         <w:tblStyle w:val="TableNormal"/>
         <w:tblW w:type="pct" w:w="0.0"/>
         <w:tblLook w:firstRow="1"/>
-        <w:tblCaption w:val="Table 1 Summary of the refractory anaphylaxis cases. Age is represented by a mean value, other as fractions [%]"/>
+        <w:tblCaption w:val="Table 1 Summary of the refractory anaphylaxis cases. Age is represented by a mean value, other as fractions [%]. DM - diabetes mellitus"/>
       </w:tblPr>
       <w:tblGrid/>
       <w:tr>
@@ -1448,40 +1514,40 @@
               <w:jc w:val="left"/>
             </w:pPr>
             <w:r>
-              <w:t xml:space="preserve">31.8</w:t>
-            </w:r>
-          </w:p>
-        </w:tc>
-        <w:tc>
-          <w:p>
-            <w:pPr>
-              <w:pStyle w:val="Compact"/>
-              <w:jc w:val="left"/>
-            </w:pPr>
-            <w:r>
-              <w:t xml:space="preserve">9.09</w:t>
-            </w:r>
-          </w:p>
-        </w:tc>
-        <w:tc>
-          <w:p>
-            <w:pPr>
-              <w:pStyle w:val="Compact"/>
-              <w:jc w:val="left"/>
-            </w:pPr>
-            <w:r>
-              <w:t xml:space="preserve">13.6</w:t>
-            </w:r>
-          </w:p>
-        </w:tc>
-        <w:tc>
-          <w:p>
-            <w:pPr>
-              <w:pStyle w:val="Compact"/>
-              <w:jc w:val="left"/>
-            </w:pPr>
-            <w:r>
-              <w:t xml:space="preserve">9.09</w:t>
+              <w:t xml:space="preserve">32</w:t>
+            </w:r>
+          </w:p>
+        </w:tc>
+        <w:tc>
+          <w:p>
+            <w:pPr>
+              <w:pStyle w:val="Compact"/>
+              <w:jc w:val="left"/>
+            </w:pPr>
+            <w:r>
+              <w:t xml:space="preserve">9</w:t>
+            </w:r>
+          </w:p>
+        </w:tc>
+        <w:tc>
+          <w:p>
+            <w:pPr>
+              <w:pStyle w:val="Compact"/>
+              <w:jc w:val="left"/>
+            </w:pPr>
+            <w:r>
+              <w:t xml:space="preserve">14</w:t>
+            </w:r>
+          </w:p>
+        </w:tc>
+        <w:tc>
+          <w:p>
+            <w:pPr>
+              <w:pStyle w:val="Compact"/>
+              <w:jc w:val="left"/>
+            </w:pPr>
+            <w:r>
+              <w:t xml:space="preserve">9</w:t>
             </w:r>
           </w:p>
         </w:tc>
@@ -1503,7 +1569,7 @@
               <w:jc w:val="left"/>
             </w:pPr>
             <w:r>
-              <w:t xml:space="preserve">18.2</w:t>
+              <w:t xml:space="preserve">18</w:t>
             </w:r>
           </w:p>
         </w:tc>
@@ -1672,62 +1738,62 @@
               <w:jc w:val="left"/>
             </w:pPr>
             <w:r>
-              <w:t xml:space="preserve">20.6</w:t>
-            </w:r>
-          </w:p>
-        </w:tc>
-        <w:tc>
-          <w:p>
-            <w:pPr>
-              <w:pStyle w:val="Compact"/>
-              <w:jc w:val="left"/>
-            </w:pPr>
-            <w:r>
-              <w:t xml:space="preserve">2.27</w:t>
-            </w:r>
-          </w:p>
-        </w:tc>
-        <w:tc>
-          <w:p>
-            <w:pPr>
-              <w:pStyle w:val="Compact"/>
-              <w:jc w:val="left"/>
-            </w:pPr>
-            <w:r>
-              <w:t xml:space="preserve">5.37</w:t>
-            </w:r>
-          </w:p>
-        </w:tc>
-        <w:tc>
-          <w:p>
-            <w:pPr>
-              <w:pStyle w:val="Compact"/>
-              <w:jc w:val="left"/>
-            </w:pPr>
-            <w:r>
-              <w:t xml:space="preserve">2.56</w:t>
-            </w:r>
-          </w:p>
-        </w:tc>
-        <w:tc>
-          <w:p>
-            <w:pPr>
-              <w:pStyle w:val="Compact"/>
-              <w:jc w:val="left"/>
-            </w:pPr>
-            <w:r>
-              <w:t xml:space="preserve">2.19</w:t>
-            </w:r>
-          </w:p>
-        </w:tc>
-        <w:tc>
-          <w:p>
-            <w:pPr>
-              <w:pStyle w:val="Compact"/>
-              <w:jc w:val="left"/>
-            </w:pPr>
-            <w:r>
-              <w:t xml:space="preserve">6.73</w:t>
+              <w:t xml:space="preserve">21</w:t>
+            </w:r>
+          </w:p>
+        </w:tc>
+        <w:tc>
+          <w:p>
+            <w:pPr>
+              <w:pStyle w:val="Compact"/>
+              <w:jc w:val="left"/>
+            </w:pPr>
+            <w:r>
+              <w:t xml:space="preserve">2</w:t>
+            </w:r>
+          </w:p>
+        </w:tc>
+        <w:tc>
+          <w:p>
+            <w:pPr>
+              <w:pStyle w:val="Compact"/>
+              <w:jc w:val="left"/>
+            </w:pPr>
+            <w:r>
+              <w:t xml:space="preserve">5</w:t>
+            </w:r>
+          </w:p>
+        </w:tc>
+        <w:tc>
+          <w:p>
+            <w:pPr>
+              <w:pStyle w:val="Compact"/>
+              <w:jc w:val="left"/>
+            </w:pPr>
+            <w:r>
+              <w:t xml:space="preserve">3</w:t>
+            </w:r>
+          </w:p>
+        </w:tc>
+        <w:tc>
+          <w:p>
+            <w:pPr>
+              <w:pStyle w:val="Compact"/>
+              <w:jc w:val="left"/>
+            </w:pPr>
+            <w:r>
+              <w:t xml:space="preserve">2</w:t>
+            </w:r>
+          </w:p>
+        </w:tc>
+        <w:tc>
+          <w:p>
+            <w:pPr>
+              <w:pStyle w:val="Compact"/>
+              <w:jc w:val="left"/>
+            </w:pPr>
+            <w:r>
+              <w:t xml:space="preserve">7</w:t>
             </w:r>
           </w:p>
         </w:tc>
@@ -1784,62 +1850,62 @@
               <w:jc w:val="left"/>
             </w:pPr>
             <w:r>
-              <w:t xml:space="preserve">22.9</w:t>
-            </w:r>
-          </w:p>
-        </w:tc>
-        <w:tc>
-          <w:p>
-            <w:pPr>
-              <w:pStyle w:val="Compact"/>
-              <w:jc w:val="left"/>
-            </w:pPr>
-            <w:r>
-              <w:t xml:space="preserve">3.58</w:t>
-            </w:r>
-          </w:p>
-        </w:tc>
-        <w:tc>
-          <w:p>
-            <w:pPr>
-              <w:pStyle w:val="Compact"/>
-              <w:jc w:val="left"/>
-            </w:pPr>
-            <w:r>
-              <w:t xml:space="preserve">5.84</w:t>
-            </w:r>
-          </w:p>
-        </w:tc>
-        <w:tc>
-          <w:p>
-            <w:pPr>
-              <w:pStyle w:val="Compact"/>
-              <w:jc w:val="left"/>
-            </w:pPr>
-            <w:r>
-              <w:t xml:space="preserve">2.54</w:t>
-            </w:r>
-          </w:p>
-        </w:tc>
-        <w:tc>
-          <w:p>
-            <w:pPr>
-              <w:pStyle w:val="Compact"/>
-              <w:jc w:val="left"/>
-            </w:pPr>
-            <w:r>
-              <w:t xml:space="preserve">2.08</w:t>
-            </w:r>
-          </w:p>
-        </w:tc>
-        <w:tc>
-          <w:p>
-            <w:pPr>
-              <w:pStyle w:val="Compact"/>
-              <w:jc w:val="left"/>
-            </w:pPr>
-            <w:r>
-              <w:t xml:space="preserve">6.25</w:t>
+              <w:t xml:space="preserve">23</w:t>
+            </w:r>
+          </w:p>
+        </w:tc>
+        <w:tc>
+          <w:p>
+            <w:pPr>
+              <w:pStyle w:val="Compact"/>
+              <w:jc w:val="left"/>
+            </w:pPr>
+            <w:r>
+              <w:t xml:space="preserve">4</w:t>
+            </w:r>
+          </w:p>
+        </w:tc>
+        <w:tc>
+          <w:p>
+            <w:pPr>
+              <w:pStyle w:val="Compact"/>
+              <w:jc w:val="left"/>
+            </w:pPr>
+            <w:r>
+              <w:t xml:space="preserve">6</w:t>
+            </w:r>
+          </w:p>
+        </w:tc>
+        <w:tc>
+          <w:p>
+            <w:pPr>
+              <w:pStyle w:val="Compact"/>
+              <w:jc w:val="left"/>
+            </w:pPr>
+            <w:r>
+              <w:t xml:space="preserve">3</w:t>
+            </w:r>
+          </w:p>
+        </w:tc>
+        <w:tc>
+          <w:p>
+            <w:pPr>
+              <w:pStyle w:val="Compact"/>
+              <w:jc w:val="left"/>
+            </w:pPr>
+            <w:r>
+              <w:t xml:space="preserve">2</w:t>
+            </w:r>
+          </w:p>
+        </w:tc>
+        <w:tc>
+          <w:p>
+            <w:pPr>
+              <w:pStyle w:val="Compact"/>
+              <w:jc w:val="left"/>
+            </w:pPr>
+            <w:r>
+              <w:t xml:space="preserve">6</w:t>
             </w:r>
           </w:p>
         </w:tc>
@@ -2153,7 +2219,7 @@
               <w:jc w:val="left"/>
             </w:pPr>
             <w:r>
-              <w:t xml:space="preserve">21.4</w:t>
+              <w:t xml:space="preserve">21</w:t>
             </w:r>
           </w:p>
         </w:tc>
@@ -2456,7 +2522,7 @@
               <w:jc w:val="left"/>
             </w:pPr>
             <w:r>
-              <w:t xml:space="preserve">4.76</w:t>
+              <w:t xml:space="preserve">5</w:t>
             </w:r>
           </w:p>
         </w:tc>
@@ -2557,7 +2623,7 @@
               <w:jc w:val="left"/>
             </w:pPr>
             <w:r>
-              <w:t xml:space="preserve">4.76</w:t>
+              <w:t xml:space="preserve">5</w:t>
             </w:r>
           </w:p>
         </w:tc>
@@ -2737,29 +2803,29 @@
               <w:jc w:val="left"/>
             </w:pPr>
             <w:r>
-              <w:t xml:space="preserve">30.8</w:t>
-            </w:r>
-          </w:p>
-        </w:tc>
-        <w:tc>
-          <w:p>
-            <w:pPr>
-              <w:pStyle w:val="Compact"/>
-              <w:jc w:val="left"/>
-            </w:pPr>
-            <w:r>
-              <w:t xml:space="preserve">38.1</w:t>
-            </w:r>
-          </w:p>
-        </w:tc>
-        <w:tc>
-          <w:p>
-            <w:pPr>
-              <w:pStyle w:val="Compact"/>
-              <w:jc w:val="left"/>
-            </w:pPr>
-            <w:r>
-              <w:t xml:space="preserve">0.479</w:t>
+              <w:t xml:space="preserve">6.14</w:t>
+            </w:r>
+          </w:p>
+        </w:tc>
+        <w:tc>
+          <w:p>
+            <w:pPr>
+              <w:pStyle w:val="Compact"/>
+              <w:jc w:val="left"/>
+            </w:pPr>
+            <w:r>
+              <w:t xml:space="preserve">19</w:t>
+            </w:r>
+          </w:p>
+        </w:tc>
+        <w:tc>
+          <w:p>
+            <w:pPr>
+              <w:pStyle w:val="Compact"/>
+              <w:jc w:val="left"/>
+            </w:pPr>
+            <w:r>
+              <w:t xml:space="preserve">0.00388</w:t>
             </w:r>
           </w:p>
         </w:tc>
@@ -2783,29 +2849,29 @@
               <w:jc w:val="left"/>
             </w:pPr>
             <w:r>
-              <w:t xml:space="preserve">4.78</w:t>
-            </w:r>
-          </w:p>
-        </w:tc>
-        <w:tc>
-          <w:p>
-            <w:pPr>
-              <w:pStyle w:val="Compact"/>
-              <w:jc w:val="left"/>
-            </w:pPr>
-            <w:r>
-              <w:t xml:space="preserve">14.3</w:t>
-            </w:r>
-          </w:p>
-        </w:tc>
-        <w:tc>
-          <w:p>
-            <w:pPr>
-              <w:pStyle w:val="Compact"/>
-              <w:jc w:val="left"/>
-            </w:pPr>
-            <w:r>
-              <w:t xml:space="preserve">0.0823</w:t>
+              <w:t xml:space="preserve">0.954</w:t>
+            </w:r>
+          </w:p>
+        </w:tc>
+        <w:tc>
+          <w:p>
+            <w:pPr>
+              <w:pStyle w:val="Compact"/>
+              <w:jc w:val="left"/>
+            </w:pPr>
+            <w:r>
+              <w:t xml:space="preserve">7.14</w:t>
+            </w:r>
+          </w:p>
+        </w:tc>
+        <w:tc>
+          <w:p>
+            <w:pPr>
+              <w:pStyle w:val="Compact"/>
+              <w:jc w:val="left"/>
+            </w:pPr>
+            <w:r>
+              <w:t xml:space="preserve">0.00838</w:t>
             </w:r>
           </w:p>
         </w:tc>
@@ -2818,40 +2884,40 @@
               <w:jc w:val="left"/>
             </w:pPr>
             <w:r>
-              <w:t xml:space="preserve">legumes</w:t>
-            </w:r>
-          </w:p>
-        </w:tc>
-        <w:tc>
-          <w:p>
-            <w:pPr>
-              <w:pStyle w:val="Compact"/>
-              <w:jc w:val="left"/>
-            </w:pPr>
-            <w:r>
-              <w:t xml:space="preserve">16.6</w:t>
-            </w:r>
-          </w:p>
-        </w:tc>
-        <w:tc>
-          <w:p>
-            <w:pPr>
-              <w:pStyle w:val="Compact"/>
-              <w:jc w:val="left"/>
-            </w:pPr>
-            <w:r>
-              <w:t xml:space="preserve">33.3</w:t>
-            </w:r>
-          </w:p>
-        </w:tc>
-        <w:tc>
-          <w:p>
-            <w:pPr>
-              <w:pStyle w:val="Compact"/>
-              <w:jc w:val="left"/>
-            </w:pPr>
-            <w:r>
-              <w:t xml:space="preserve">0.178</w:t>
+              <w:t xml:space="preserve">muscle relaxant</w:t>
+            </w:r>
+          </w:p>
+        </w:tc>
+        <w:tc>
+          <w:p>
+            <w:pPr>
+              <w:pStyle w:val="Compact"/>
+              <w:jc w:val="left"/>
+            </w:pPr>
+            <w:r>
+              <w:t xml:space="preserve">0.456</w:t>
+            </w:r>
+          </w:p>
+        </w:tc>
+        <w:tc>
+          <w:p>
+            <w:pPr>
+              <w:pStyle w:val="Compact"/>
+              <w:jc w:val="left"/>
+            </w:pPr>
+            <w:r>
+              <w:t xml:space="preserve">4.76</w:t>
+            </w:r>
+          </w:p>
+        </w:tc>
+        <w:tc>
+          <w:p>
+            <w:pPr>
+              <w:pStyle w:val="Compact"/>
+              <w:jc w:val="left"/>
+            </w:pPr>
+            <w:r>
+              <w:t xml:space="preserve">0.0178</w:t>
             </w:r>
           </w:p>
         </w:tc>
@@ -2864,40 +2930,40 @@
               <w:jc w:val="left"/>
             </w:pPr>
             <w:r>
-              <w:t xml:space="preserve">bee</w:t>
-            </w:r>
-          </w:p>
-        </w:tc>
-        <w:tc>
-          <w:p>
-            <w:pPr>
-              <w:pStyle w:val="Compact"/>
-              <w:jc w:val="left"/>
-            </w:pPr>
-            <w:r>
-              <w:t xml:space="preserve">19.4</w:t>
-            </w:r>
-          </w:p>
-        </w:tc>
-        <w:tc>
-          <w:p>
-            <w:pPr>
-              <w:pStyle w:val="Compact"/>
-              <w:jc w:val="left"/>
-            </w:pPr>
-            <w:r>
-              <w:t xml:space="preserve">62.5</w:t>
-            </w:r>
-          </w:p>
-        </w:tc>
-        <w:tc>
-          <w:p>
-            <w:pPr>
-              <w:pStyle w:val="Compact"/>
-              <w:jc w:val="left"/>
-            </w:pPr>
-            <w:r>
-              <w:t xml:space="preserve">0.00921</w:t>
+              <w:t xml:space="preserve">legumes</w:t>
+            </w:r>
+          </w:p>
+        </w:tc>
+        <w:tc>
+          <w:p>
+            <w:pPr>
+              <w:pStyle w:val="Compact"/>
+              <w:jc w:val="left"/>
+            </w:pPr>
+            <w:r>
+              <w:t xml:space="preserve">4.02</w:t>
+            </w:r>
+          </w:p>
+        </w:tc>
+        <w:tc>
+          <w:p>
+            <w:pPr>
+              <w:pStyle w:val="Compact"/>
+              <w:jc w:val="left"/>
+            </w:pPr>
+            <w:r>
+              <w:t xml:space="preserve">7.14</w:t>
+            </w:r>
+          </w:p>
+        </w:tc>
+        <w:tc>
+          <w:p>
+            <w:pPr>
+              <w:pStyle w:val="Compact"/>
+              <w:jc w:val="left"/>
+            </w:pPr>
+            <w:r>
+              <w:t xml:space="preserve">0.241</w:t>
             </w:r>
           </w:p>
         </w:tc>
@@ -2910,6 +2976,52 @@
               <w:jc w:val="left"/>
             </w:pPr>
             <w:r>
+              <w:t xml:space="preserve">bee</w:t>
+            </w:r>
+          </w:p>
+        </w:tc>
+        <w:tc>
+          <w:p>
+            <w:pPr>
+              <w:pStyle w:val="Compact"/>
+              <w:jc w:val="left"/>
+            </w:pPr>
+            <w:r>
+              <w:t xml:space="preserve">9.32</w:t>
+            </w:r>
+          </w:p>
+        </w:tc>
+        <w:tc>
+          <w:p>
+            <w:pPr>
+              <w:pStyle w:val="Compact"/>
+              <w:jc w:val="left"/>
+            </w:pPr>
+            <w:r>
+              <w:t xml:space="preserve">11.9</w:t>
+            </w:r>
+          </w:p>
+        </w:tc>
+        <w:tc>
+          <w:p>
+            <w:pPr>
+              <w:pStyle w:val="Compact"/>
+              <w:jc w:val="left"/>
+            </w:pPr>
+            <w:r>
+              <w:t xml:space="preserve">0.589</w:t>
+            </w:r>
+          </w:p>
+        </w:tc>
+      </w:tr>
+      <w:tr>
+        <w:tc>
+          <w:p>
+            <w:pPr>
+              <w:pStyle w:val="Compact"/>
+              <w:jc w:val="left"/>
+            </w:pPr>
+            <w:r>
               <w:t xml:space="preserve">yellow jacket</w:t>
             </w:r>
           </w:p>
@@ -2921,29 +3033,29 @@
               <w:jc w:val="left"/>
             </w:pPr>
             <w:r>
-              <w:t xml:space="preserve">69.3</w:t>
-            </w:r>
-          </w:p>
-        </w:tc>
-        <w:tc>
-          <w:p>
-            <w:pPr>
-              <w:pStyle w:val="Compact"/>
-              <w:jc w:val="left"/>
-            </w:pPr>
-            <w:r>
-              <w:t xml:space="preserve">25</w:t>
-            </w:r>
-          </w:p>
-        </w:tc>
-        <w:tc>
-          <w:p>
-            <w:pPr>
-              <w:pStyle w:val="Compact"/>
-              <w:jc w:val="left"/>
-            </w:pPr>
-            <w:r>
-              <w:t xml:space="preserve">0.013</w:t>
+              <w:t xml:space="preserve">33.3</w:t>
+            </w:r>
+          </w:p>
+        </w:tc>
+        <w:tc>
+          <w:p>
+            <w:pPr>
+              <w:pStyle w:val="Compact"/>
+              <w:jc w:val="left"/>
+            </w:pPr>
+            <w:r>
+              <w:t xml:space="preserve">4.76</w:t>
+            </w:r>
+          </w:p>
+        </w:tc>
+        <w:tc>
+          <w:p>
+            <w:pPr>
+              <w:pStyle w:val="Compact"/>
+              <w:jc w:val="left"/>
+            </w:pPr>
+            <w:r>
+              <w:t xml:space="preserve">1.83e-05</w:t>
             </w:r>
           </w:p>
         </w:tc>
@@ -3087,7 +3199,7 @@
               <w:jc w:val="left"/>
             </w:pPr>
             <w:r>
-              <w:t xml:space="preserve">0.00487</w:t>
+              <w:t xml:space="preserve">0.00488</w:t>
             </w:r>
           </w:p>
         </w:tc>
@@ -3225,7 +3337,7 @@
               <w:jc w:val="left"/>
             </w:pPr>
             <w:r>
-              <w:t xml:space="preserve">4.36e-09</w:t>
+              <w:t xml:space="preserve">4.35e-09</w:t>
             </w:r>
           </w:p>
         </w:tc>
@@ -3249,7 +3361,7 @@
               <w:jc w:val="left"/>
             </w:pPr>
             <w:r>
-              <w:t xml:space="preserve">12</w:t>
+              <w:t xml:space="preserve">8.9</w:t>
             </w:r>
           </w:p>
         </w:tc>
@@ -3271,7 +3383,7 @@
               <w:jc w:val="left"/>
             </w:pPr>
             <w:r>
-              <w:t xml:space="preserve">0.0543</w:t>
+              <w:t xml:space="preserve">0.176</w:t>
             </w:r>
           </w:p>
         </w:tc>
@@ -3295,7 +3407,7 @@
               <w:jc w:val="left"/>
             </w:pPr>
             <w:r>
-              <w:t xml:space="preserve">19.2</w:t>
+              <w:t xml:space="preserve">14.6</w:t>
             </w:r>
           </w:p>
         </w:tc>
@@ -3317,7 +3429,7 @@
               <w:jc w:val="left"/>
             </w:pPr>
             <w:r>
-              <w:t xml:space="preserve">0.0479</w:t>
+              <w:t xml:space="preserve">0.268</w:t>
             </w:r>
           </w:p>
         </w:tc>
@@ -3341,7 +3453,7 @@
               <w:jc w:val="left"/>
             </w:pPr>
             <w:r>
-              <w:t xml:space="preserve">6.86</w:t>
+              <w:t xml:space="preserve">5.08</w:t>
             </w:r>
           </w:p>
         </w:tc>
@@ -3363,7 +3475,7 @@
               <w:jc w:val="left"/>
             </w:pPr>
             <w:r>
-              <w:t xml:space="preserve">0.000108</w:t>
+              <w:t xml:space="preserve">6.93e-06</w:t>
             </w:r>
           </w:p>
         </w:tc>
@@ -3433,7 +3545,7 @@
               <w:jc w:val="left"/>
             </w:pPr>
             <w:r>
-              <w:t xml:space="preserve">37.4</w:t>
+              <w:t xml:space="preserve">31.9</w:t>
             </w:r>
           </w:p>
         </w:tc>
@@ -3455,7 +3567,7 @@
               <w:jc w:val="left"/>
             </w:pPr>
             <w:r>
-              <w:t xml:space="preserve">0.749</w:t>
+              <w:t xml:space="preserve">0.247</w:t>
             </w:r>
           </w:p>
         </w:tc>
@@ -3479,7 +3591,7 @@
               <w:jc w:val="left"/>
             </w:pPr>
             <w:r>
-              <w:t xml:space="preserve">4.45</w:t>
+              <w:t xml:space="preserve">3.3</w:t>
             </w:r>
           </w:p>
         </w:tc>
@@ -3501,7 +3613,7 @@
               <w:jc w:val="left"/>
             </w:pPr>
             <w:r>
-              <w:t xml:space="preserve">0.0397</w:t>
+              <w:t xml:space="preserve">0.0127</w:t>
             </w:r>
           </w:p>
         </w:tc>
@@ -3547,7 +3659,7 @@
               <w:jc w:val="left"/>
             </w:pPr>
             <w:r>
-              <w:t xml:space="preserve">2.76e-16</w:t>
+              <w:t xml:space="preserve">2.75e-16</w:t>
             </w:r>
           </w:p>
         </w:tc>
@@ -3593,7 +3705,7 @@
               <w:jc w:val="left"/>
             </w:pPr>
             <w:r>
-              <w:t xml:space="preserve">0.000733</w:t>
+              <w:t xml:space="preserve">0.000734</w:t>
             </w:r>
           </w:p>
         </w:tc>
@@ -3753,29 +3865,29 @@
               <w:jc w:val="left"/>
             </w:pPr>
             <w:r>
-              <w:t xml:space="preserve">9.59</w:t>
-            </w:r>
-          </w:p>
-        </w:tc>
-        <w:tc>
-          <w:p>
-            <w:pPr>
-              <w:pStyle w:val="Compact"/>
-              <w:jc w:val="left"/>
-            </w:pPr>
-            <w:r>
-              <w:t xml:space="preserve">17.5</w:t>
-            </w:r>
-          </w:p>
-        </w:tc>
-        <w:tc>
-          <w:p>
-            <w:pPr>
-              <w:pStyle w:val="Compact"/>
-              <w:jc w:val="left"/>
-            </w:pPr>
-            <w:r>
-              <w:t xml:space="preserve">0.102</w:t>
+              <w:t xml:space="preserve">8.38</w:t>
+            </w:r>
+          </w:p>
+        </w:tc>
+        <w:tc>
+          <w:p>
+            <w:pPr>
+              <w:pStyle w:val="Compact"/>
+              <w:jc w:val="left"/>
+            </w:pPr>
+            <w:r>
+              <w:t xml:space="preserve">16.7</w:t>
+            </w:r>
+          </w:p>
+        </w:tc>
+        <w:tc>
+          <w:p>
+            <w:pPr>
+              <w:pStyle w:val="Compact"/>
+              <w:jc w:val="left"/>
+            </w:pPr>
+            <w:r>
+              <w:t xml:space="preserve">0.0839</w:t>
             </w:r>
           </w:p>
         </w:tc>
@@ -3799,29 +3911,29 @@
               <w:jc w:val="left"/>
             </w:pPr>
             <w:r>
-              <w:t xml:space="preserve">14.1</w:t>
-            </w:r>
-          </w:p>
-        </w:tc>
-        <w:tc>
-          <w:p>
-            <w:pPr>
-              <w:pStyle w:val="Compact"/>
-              <w:jc w:val="left"/>
-            </w:pPr>
-            <w:r>
-              <w:t xml:space="preserve">87.5</w:t>
-            </w:r>
-          </w:p>
-        </w:tc>
-        <w:tc>
-          <w:p>
-            <w:pPr>
-              <w:pStyle w:val="Compact"/>
-              <w:jc w:val="left"/>
-            </w:pPr>
-            <w:r>
-              <w:t xml:space="preserve">1.25e-24</w:t>
+              <w:t xml:space="preserve">12.3</w:t>
+            </w:r>
+          </w:p>
+        </w:tc>
+        <w:tc>
+          <w:p>
+            <w:pPr>
+              <w:pStyle w:val="Compact"/>
+              <w:jc w:val="left"/>
+            </w:pPr>
+            <w:r>
+              <w:t xml:space="preserve">83.3</w:t>
+            </w:r>
+          </w:p>
+        </w:tc>
+        <w:tc>
+          <w:p>
+            <w:pPr>
+              <w:pStyle w:val="Compact"/>
+              <w:jc w:val="left"/>
+            </w:pPr>
+            <w:r>
+              <w:t xml:space="preserve">3.91e-25</w:t>
             </w:r>
           </w:p>
         </w:tc>
@@ -3845,29 +3957,29 @@
               <w:jc w:val="left"/>
             </w:pPr>
             <w:r>
-              <w:t xml:space="preserve">3.23</w:t>
-            </w:r>
-          </w:p>
-        </w:tc>
-        <w:tc>
-          <w:p>
-            <w:pPr>
-              <w:pStyle w:val="Compact"/>
-              <w:jc w:val="left"/>
-            </w:pPr>
-            <w:r>
-              <w:t xml:space="preserve">58.6</w:t>
-            </w:r>
-          </w:p>
-        </w:tc>
-        <w:tc>
-          <w:p>
-            <w:pPr>
-              <w:pStyle w:val="Compact"/>
-              <w:jc w:val="left"/>
-            </w:pPr>
-            <w:r>
-              <w:t xml:space="preserve">5.21e-17</w:t>
+              <w:t xml:space="preserve">0.726</w:t>
+            </w:r>
+          </w:p>
+        </w:tc>
+        <w:tc>
+          <w:p>
+            <w:pPr>
+              <w:pStyle w:val="Compact"/>
+              <w:jc w:val="left"/>
+            </w:pPr>
+            <w:r>
+              <w:t xml:space="preserve">40.5</w:t>
+            </w:r>
+          </w:p>
+        </w:tc>
+        <w:tc>
+          <w:p>
+            <w:pPr>
+              <w:pStyle w:val="Compact"/>
+              <w:jc w:val="left"/>
+            </w:pPr>
+            <w:r>
+              <w:t xml:space="preserve">3.63e-24</w:t>
             </w:r>
           </w:p>
         </w:tc>
@@ -3891,29 +4003,29 @@
               <w:jc w:val="left"/>
             </w:pPr>
             <w:r>
-              <w:t xml:space="preserve">23.5</w:t>
-            </w:r>
-          </w:p>
-        </w:tc>
-        <w:tc>
-          <w:p>
-            <w:pPr>
-              <w:pStyle w:val="Compact"/>
-              <w:jc w:val="left"/>
-            </w:pPr>
-            <w:r>
-              <w:t xml:space="preserve">65</w:t>
-            </w:r>
-          </w:p>
-        </w:tc>
-        <w:tc>
-          <w:p>
-            <w:pPr>
-              <w:pStyle w:val="Compact"/>
-              <w:jc w:val="left"/>
-            </w:pPr>
-            <w:r>
-              <w:t xml:space="preserve">3.43e-08</w:t>
+              <w:t xml:space="preserve">20.5</w:t>
+            </w:r>
+          </w:p>
+        </w:tc>
+        <w:tc>
+          <w:p>
+            <w:pPr>
+              <w:pStyle w:val="Compact"/>
+              <w:jc w:val="left"/>
+            </w:pPr>
+            <w:r>
+              <w:t xml:space="preserve">61.9</w:t>
+            </w:r>
+          </w:p>
+        </w:tc>
+        <w:tc>
+          <w:p>
+            <w:pPr>
+              <w:pStyle w:val="Compact"/>
+              <w:jc w:val="left"/>
+            </w:pPr>
+            <w:r>
+              <w:t xml:space="preserve">7.93e-09</w:t>
             </w:r>
           </w:p>
         </w:tc>
@@ -3937,29 +4049,29 @@
               <w:jc w:val="left"/>
             </w:pPr>
             <w:r>
-              <w:t xml:space="preserve">14.9</w:t>
-            </w:r>
-          </w:p>
-        </w:tc>
-        <w:tc>
-          <w:p>
-            <w:pPr>
-              <w:pStyle w:val="Compact"/>
-              <w:jc w:val="left"/>
-            </w:pPr>
-            <w:r>
-              <w:t xml:space="preserve">27.6</w:t>
-            </w:r>
-          </w:p>
-        </w:tc>
-        <w:tc>
-          <w:p>
-            <w:pPr>
-              <w:pStyle w:val="Compact"/>
-              <w:jc w:val="left"/>
-            </w:pPr>
-            <w:r>
-              <w:t xml:space="preserve">0.0678</w:t>
+              <w:t xml:space="preserve">3.34</w:t>
+            </w:r>
+          </w:p>
+        </w:tc>
+        <w:tc>
+          <w:p>
+            <w:pPr>
+              <w:pStyle w:val="Compact"/>
+              <w:jc w:val="left"/>
+            </w:pPr>
+            <w:r>
+              <w:t xml:space="preserve">19</w:t>
+            </w:r>
+          </w:p>
+        </w:tc>
+        <w:tc>
+          <w:p>
+            <w:pPr>
+              <w:pStyle w:val="Compact"/>
+              <w:jc w:val="left"/>
+            </w:pPr>
+            <w:r>
+              <w:t xml:space="preserve">7.76e-05</w:t>
             </w:r>
           </w:p>
         </w:tc>
@@ -3983,29 +4095,29 @@
               <w:jc w:val="left"/>
             </w:pPr>
             <w:r>
-              <w:t xml:space="preserve">46.8</w:t>
-            </w:r>
-          </w:p>
-        </w:tc>
-        <w:tc>
-          <w:p>
-            <w:pPr>
-              <w:pStyle w:val="Compact"/>
-              <w:jc w:val="left"/>
-            </w:pPr>
-            <w:r>
-              <w:t xml:space="preserve">67.5</w:t>
-            </w:r>
-          </w:p>
-        </w:tc>
-        <w:tc>
-          <w:p>
-            <w:pPr>
-              <w:pStyle w:val="Compact"/>
-              <w:jc w:val="left"/>
-            </w:pPr>
-            <w:r>
-              <w:t xml:space="preserve">0.0105</w:t>
+              <w:t xml:space="preserve">40.9</w:t>
+            </w:r>
+          </w:p>
+        </w:tc>
+        <w:tc>
+          <w:p>
+            <w:pPr>
+              <w:pStyle w:val="Compact"/>
+              <w:jc w:val="left"/>
+            </w:pPr>
+            <w:r>
+              <w:t xml:space="preserve">64.3</w:t>
+            </w:r>
+          </w:p>
+        </w:tc>
+        <w:tc>
+          <w:p>
+            <w:pPr>
+              <w:pStyle w:val="Compact"/>
+              <w:jc w:val="left"/>
+            </w:pPr>
+            <w:r>
+              <w:t xml:space="preserve">0.0026</w:t>
             </w:r>
           </w:p>
         </w:tc>
@@ -4029,29 +4141,29 @@
               <w:jc w:val="left"/>
             </w:pPr>
             <w:r>
-              <w:t xml:space="preserve">17.1</w:t>
-            </w:r>
-          </w:p>
-        </w:tc>
-        <w:tc>
-          <w:p>
-            <w:pPr>
-              <w:pStyle w:val="Compact"/>
-              <w:jc w:val="left"/>
-            </w:pPr>
-            <w:r>
-              <w:t xml:space="preserve">31</w:t>
-            </w:r>
-          </w:p>
-        </w:tc>
-        <w:tc>
-          <w:p>
-            <w:pPr>
-              <w:pStyle w:val="Compact"/>
-              <w:jc w:val="left"/>
-            </w:pPr>
-            <w:r>
-              <w:t xml:space="preserve">0.077</w:t>
+              <w:t xml:space="preserve">3.84</w:t>
+            </w:r>
+          </w:p>
+        </w:tc>
+        <w:tc>
+          <w:p>
+            <w:pPr>
+              <w:pStyle w:val="Compact"/>
+              <w:jc w:val="left"/>
+            </w:pPr>
+            <w:r>
+              <w:t xml:space="preserve">21.4</w:t>
+            </w:r>
+          </w:p>
+        </w:tc>
+        <w:tc>
+          <w:p>
+            <w:pPr>
+              <w:pStyle w:val="Compact"/>
+              <w:jc w:val="left"/>
+            </w:pPr>
+            <w:r>
+              <w:t xml:space="preserve">3.03e-05</w:t>
             </w:r>
           </w:p>
         </w:tc>
@@ -4075,29 +4187,29 @@
               <w:jc w:val="left"/>
             </w:pPr>
             <w:r>
-              <w:t xml:space="preserve">33</w:t>
-            </w:r>
-          </w:p>
-        </w:tc>
-        <w:tc>
-          <w:p>
-            <w:pPr>
-              <w:pStyle w:val="Compact"/>
-              <w:jc w:val="left"/>
-            </w:pPr>
-            <w:r>
-              <w:t xml:space="preserve">37.5</w:t>
-            </w:r>
-          </w:p>
-        </w:tc>
-        <w:tc>
-          <w:p>
-            <w:pPr>
-              <w:pStyle w:val="Compact"/>
-              <w:jc w:val="left"/>
-            </w:pPr>
-            <w:r>
-              <w:t xml:space="preserve">0.724</w:t>
+              <w:t xml:space="preserve">5.52</w:t>
+            </w:r>
+          </w:p>
+        </w:tc>
+        <w:tc>
+          <w:p>
+            <w:pPr>
+              <w:pStyle w:val="Compact"/>
+              <w:jc w:val="left"/>
+            </w:pPr>
+            <w:r>
+              <w:t xml:space="preserve">7.14</w:t>
+            </w:r>
+          </w:p>
+        </w:tc>
+        <w:tc>
+          <w:p>
+            <w:pPr>
+              <w:pStyle w:val="Compact"/>
+              <w:jc w:val="left"/>
+            </w:pPr>
+            <w:r>
+              <w:t xml:space="preserve">0.504</w:t>
             </w:r>
           </w:p>
         </w:tc>
@@ -4121,29 +4233,29 @@
               <w:jc w:val="left"/>
             </w:pPr>
             <w:r>
-              <w:t xml:space="preserve">55.8</w:t>
-            </w:r>
-          </w:p>
-        </w:tc>
-        <w:tc>
-          <w:p>
-            <w:pPr>
-              <w:pStyle w:val="Compact"/>
-              <w:jc w:val="left"/>
-            </w:pPr>
-            <w:r>
-              <w:t xml:space="preserve">77.5</w:t>
-            </w:r>
-          </w:p>
-        </w:tc>
-        <w:tc>
-          <w:p>
-            <w:pPr>
-              <w:pStyle w:val="Compact"/>
-              <w:jc w:val="left"/>
-            </w:pPr>
-            <w:r>
-              <w:t xml:space="preserve">0.00607</w:t>
+              <w:t xml:space="preserve">48.8</w:t>
+            </w:r>
+          </w:p>
+        </w:tc>
+        <w:tc>
+          <w:p>
+            <w:pPr>
+              <w:pStyle w:val="Compact"/>
+              <w:jc w:val="left"/>
+            </w:pPr>
+            <w:r>
+              <w:t xml:space="preserve">73.8</w:t>
+            </w:r>
+          </w:p>
+        </w:tc>
+        <w:tc>
+          <w:p>
+            <w:pPr>
+              <w:pStyle w:val="Compact"/>
+              <w:jc w:val="left"/>
+            </w:pPr>
+            <w:r>
+              <w:t xml:space="preserve">0.0016</w:t>
             </w:r>
           </w:p>
         </w:tc>
@@ -4167,29 +4279,29 @@
               <w:jc w:val="left"/>
             </w:pPr>
             <w:r>
-              <w:t xml:space="preserve">23.9</w:t>
-            </w:r>
-          </w:p>
-        </w:tc>
-        <w:tc>
-          <w:p>
-            <w:pPr>
-              <w:pStyle w:val="Compact"/>
-              <w:jc w:val="left"/>
-            </w:pPr>
-            <w:r>
-              <w:t xml:space="preserve">41.4</w:t>
-            </w:r>
-          </w:p>
-        </w:tc>
-        <w:tc>
-          <w:p>
-            <w:pPr>
-              <w:pStyle w:val="Compact"/>
-              <w:jc w:val="left"/>
-            </w:pPr>
-            <w:r>
-              <w:t xml:space="preserve">0.0456</w:t>
+              <w:t xml:space="preserve">5.37</w:t>
+            </w:r>
+          </w:p>
+        </w:tc>
+        <w:tc>
+          <w:p>
+            <w:pPr>
+              <w:pStyle w:val="Compact"/>
+              <w:jc w:val="left"/>
+            </w:pPr>
+            <w:r>
+              <w:t xml:space="preserve">28.6</w:t>
+            </w:r>
+          </w:p>
+        </w:tc>
+        <w:tc>
+          <w:p>
+            <w:pPr>
+              <w:pStyle w:val="Compact"/>
+              <w:jc w:val="left"/>
+            </w:pPr>
+            <w:r>
+              <w:t xml:space="preserve">1.73e-06</w:t>
             </w:r>
           </w:p>
         </w:tc>
@@ -4213,29 +4325,29 @@
               <w:jc w:val="left"/>
             </w:pPr>
             <w:r>
-              <w:t xml:space="preserve">0.76</w:t>
-            </w:r>
-          </w:p>
-        </w:tc>
-        <w:tc>
-          <w:p>
-            <w:pPr>
-              <w:pStyle w:val="Compact"/>
-              <w:jc w:val="left"/>
-            </w:pPr>
-            <w:r>
-              <w:t xml:space="preserve">2.5</w:t>
-            </w:r>
-          </w:p>
-        </w:tc>
-        <w:tc>
-          <w:p>
-            <w:pPr>
-              <w:pStyle w:val="Compact"/>
-              <w:jc w:val="left"/>
-            </w:pPr>
-            <w:r>
-              <w:t xml:space="preserve">0.269</w:t>
+              <w:t xml:space="preserve">0.664</w:t>
+            </w:r>
+          </w:p>
+        </w:tc>
+        <w:tc>
+          <w:p>
+            <w:pPr>
+              <w:pStyle w:val="Compact"/>
+              <w:jc w:val="left"/>
+            </w:pPr>
+            <w:r>
+              <w:t xml:space="preserve">2.38</w:t>
+            </w:r>
+          </w:p>
+        </w:tc>
+        <w:tc>
+          <w:p>
+            <w:pPr>
+              <w:pStyle w:val="Compact"/>
+              <w:jc w:val="left"/>
+            </w:pPr>
+            <w:r>
+              <w:t xml:space="preserve">0.25</w:t>
             </w:r>
           </w:p>
         </w:tc>
@@ -4259,29 +4371,29 @@
               <w:jc w:val="left"/>
             </w:pPr>
             <w:r>
-              <w:t xml:space="preserve">3.32</w:t>
-            </w:r>
-          </w:p>
-        </w:tc>
-        <w:tc>
-          <w:p>
-            <w:pPr>
-              <w:pStyle w:val="Compact"/>
-              <w:jc w:val="left"/>
-            </w:pPr>
-            <w:r>
-              <w:t xml:space="preserve">10.3</w:t>
-            </w:r>
-          </w:p>
-        </w:tc>
-        <w:tc>
-          <w:p>
-            <w:pPr>
-              <w:pStyle w:val="Compact"/>
-              <w:jc w:val="left"/>
-            </w:pPr>
-            <w:r>
-              <w:t xml:space="preserve">0.0776</w:t>
+              <w:t xml:space="preserve">0.747</w:t>
+            </w:r>
+          </w:p>
+        </w:tc>
+        <w:tc>
+          <w:p>
+            <w:pPr>
+              <w:pStyle w:val="Compact"/>
+              <w:jc w:val="left"/>
+            </w:pPr>
+            <w:r>
+              <w:t xml:space="preserve">7.14</w:t>
+            </w:r>
+          </w:p>
+        </w:tc>
+        <w:tc>
+          <w:p>
+            <w:pPr>
+              <w:pStyle w:val="Compact"/>
+              <w:jc w:val="left"/>
+            </w:pPr>
+            <w:r>
+              <w:t xml:space="preserve">0.00441</w:t>
             </w:r>
           </w:p>
         </w:tc>
@@ -4305,7 +4417,7 @@
               <w:jc w:val="left"/>
             </w:pPr>
             <w:r>
-              <w:t xml:space="preserve">0.475</w:t>
+              <w:t xml:space="preserve">0.415</w:t>
             </w:r>
           </w:p>
         </w:tc>
@@ -4351,29 +4463,29 @@
               <w:jc w:val="left"/>
             </w:pPr>
             <w:r>
-              <w:t xml:space="preserve">10.8</w:t>
-            </w:r>
-          </w:p>
-        </w:tc>
-        <w:tc>
-          <w:p>
-            <w:pPr>
-              <w:pStyle w:val="Compact"/>
-              <w:jc w:val="left"/>
-            </w:pPr>
-            <w:r>
-              <w:t xml:space="preserve">50</w:t>
-            </w:r>
-          </w:p>
-        </w:tc>
-        <w:tc>
-          <w:p>
-            <w:pPr>
-              <w:pStyle w:val="Compact"/>
-              <w:jc w:val="left"/>
-            </w:pPr>
-            <w:r>
-              <w:t xml:space="preserve">9.82e-10</w:t>
+              <w:t xml:space="preserve">9.42</w:t>
+            </w:r>
+          </w:p>
+        </w:tc>
+        <w:tc>
+          <w:p>
+            <w:pPr>
+              <w:pStyle w:val="Compact"/>
+              <w:jc w:val="left"/>
+            </w:pPr>
+            <w:r>
+              <w:t xml:space="preserve">47.6</w:t>
+            </w:r>
+          </w:p>
+        </w:tc>
+        <w:tc>
+          <w:p>
+            <w:pPr>
+              <w:pStyle w:val="Compact"/>
+              <w:jc w:val="left"/>
+            </w:pPr>
+            <w:r>
+              <w:t xml:space="preserve">2.74e-10</w:t>
             </w:r>
           </w:p>
         </w:tc>
@@ -4397,7 +4509,7 @@
               <w:jc w:val="left"/>
             </w:pPr>
             <w:r>
-              <w:t xml:space="preserve">0.185</w:t>
+              <w:t xml:space="preserve">0.0415</w:t>
             </w:r>
           </w:p>
         </w:tc>
@@ -4443,7 +4555,7 @@
               <w:jc w:val="left"/>
             </w:pPr>
             <w:r>
-              <w:t xml:space="preserve">0.0923</w:t>
+              <w:t xml:space="preserve">0.0207</w:t>
             </w:r>
           </w:p>
         </w:tc>
@@ -4535,29 +4647,29 @@
               <w:jc w:val="left"/>
             </w:pPr>
             <w:r>
-              <w:t xml:space="preserve">52.2</w:t>
-            </w:r>
-          </w:p>
-        </w:tc>
-        <w:tc>
-          <w:p>
-            <w:pPr>
-              <w:pStyle w:val="Compact"/>
-              <w:jc w:val="left"/>
-            </w:pPr>
-            <w:r>
-              <w:t xml:space="preserve">92.3</w:t>
-            </w:r>
-          </w:p>
-        </w:tc>
-        <w:tc>
-          <w:p>
-            <w:pPr>
-              <w:pStyle w:val="Compact"/>
-              <w:jc w:val="left"/>
-            </w:pPr>
-            <w:r>
-              <w:t xml:space="preserve">1.14e-07</w:t>
+              <w:t xml:space="preserve">28</w:t>
+            </w:r>
+          </w:p>
+        </w:tc>
+        <w:tc>
+          <w:p>
+            <w:pPr>
+              <w:pStyle w:val="Compact"/>
+              <w:jc w:val="left"/>
+            </w:pPr>
+            <w:r>
+              <w:t xml:space="preserve">85.7</w:t>
+            </w:r>
+          </w:p>
+        </w:tc>
+        <w:tc>
+          <w:p>
+            <w:pPr>
+              <w:pStyle w:val="Compact"/>
+              <w:jc w:val="left"/>
+            </w:pPr>
+            <w:r>
+              <w:t xml:space="preserve">1.31e-14</w:t>
             </w:r>
           </w:p>
         </w:tc>
@@ -4581,29 +4693,29 @@
               <w:jc w:val="left"/>
             </w:pPr>
             <w:r>
-              <w:t xml:space="preserve">14.1</w:t>
-            </w:r>
-          </w:p>
-        </w:tc>
-        <w:tc>
-          <w:p>
-            <w:pPr>
-              <w:pStyle w:val="Compact"/>
-              <w:jc w:val="left"/>
-            </w:pPr>
-            <w:r>
-              <w:t xml:space="preserve">84.6</w:t>
-            </w:r>
-          </w:p>
-        </w:tc>
-        <w:tc>
-          <w:p>
-            <w:pPr>
-              <w:pStyle w:val="Compact"/>
-              <w:jc w:val="left"/>
-            </w:pPr>
-            <w:r>
-              <w:t xml:space="preserve">3.72e-22</w:t>
+              <w:t xml:space="preserve">7.55</w:t>
+            </w:r>
+          </w:p>
+        </w:tc>
+        <w:tc>
+          <w:p>
+            <w:pPr>
+              <w:pStyle w:val="Compact"/>
+              <w:jc w:val="left"/>
+            </w:pPr>
+            <w:r>
+              <w:t xml:space="preserve">78.6</w:t>
+            </w:r>
+          </w:p>
+        </w:tc>
+        <w:tc>
+          <w:p>
+            <w:pPr>
+              <w:pStyle w:val="Compact"/>
+              <w:jc w:val="left"/>
+            </w:pPr>
+            <w:r>
+              <w:t xml:space="preserve">7.95e-29</w:t>
             </w:r>
           </w:p>
         </w:tc>
@@ -4739,7 +4851,7 @@
               <w:jc w:val="left"/>
             </w:pPr>
             <w:r>
-              <w:t xml:space="preserve">0.00233</w:t>
+              <w:t xml:space="preserve">0.00232</w:t>
             </w:r>
           </w:p>
         </w:tc>
@@ -4763,7 +4875,7 @@
               <w:jc w:val="left"/>
             </w:pPr>
             <w:r>
-              <w:t xml:space="preserve">6.5</w:t>
+              <w:t xml:space="preserve">6.49</w:t>
             </w:r>
           </w:p>
         </w:tc>
@@ -4809,29 +4921,29 @@
               <w:jc w:val="left"/>
             </w:pPr>
             <w:r>
-              <w:t xml:space="preserve">5.45</w:t>
-            </w:r>
-          </w:p>
-        </w:tc>
-        <w:tc>
-          <w:p>
-            <w:pPr>
-              <w:pStyle w:val="Compact"/>
-              <w:jc w:val="left"/>
-            </w:pPr>
-            <w:r>
-              <w:t xml:space="preserve">13.2</w:t>
-            </w:r>
-          </w:p>
-        </w:tc>
-        <w:tc>
-          <w:p>
-            <w:pPr>
-              <w:pStyle w:val="Compact"/>
-              <w:jc w:val="left"/>
-            </w:pPr>
-            <w:r>
-              <w:t xml:space="preserve">0.0565</w:t>
+              <w:t xml:space="preserve">2.93</w:t>
+            </w:r>
+          </w:p>
+        </w:tc>
+        <w:tc>
+          <w:p>
+            <w:pPr>
+              <w:pStyle w:val="Compact"/>
+              <w:jc w:val="left"/>
+            </w:pPr>
+            <w:r>
+              <w:t xml:space="preserve">11.9</w:t>
+            </w:r>
+          </w:p>
+        </w:tc>
+        <w:tc>
+          <w:p>
+            <w:pPr>
+              <w:pStyle w:val="Compact"/>
+              <w:jc w:val="left"/>
+            </w:pPr>
+            <w:r>
+              <w:t xml:space="preserve">0.00792</w:t>
             </w:r>
           </w:p>
         </w:tc>
@@ -4923,7 +5035,7 @@
               <w:jc w:val="left"/>
             </w:pPr>
             <w:r>
-              <w:t xml:space="preserve">0.393</w:t>
+              <w:t xml:space="preserve">0.392</w:t>
             </w:r>
           </w:p>
         </w:tc>
@@ -4947,7 +5059,7 @@
               <w:jc w:val="left"/>
             </w:pPr>
             <w:r>
-              <w:t xml:space="preserve">2.8</w:t>
+              <w:t xml:space="preserve">2.07</w:t>
             </w:r>
           </w:p>
         </w:tc>
@@ -4969,7 +5081,7 @@
               <w:jc w:val="left"/>
             </w:pPr>
             <w:r>
-              <w:t xml:space="preserve">0.0314</w:t>
+              <w:t xml:space="preserve">0.0119</w:t>
             </w:r>
           </w:p>
         </w:tc>
@@ -5015,7 +5127,7 @@
               <w:jc w:val="left"/>
             </w:pPr>
             <w:r>
-              <w:t xml:space="preserve">0.0941</w:t>
+              <w:t xml:space="preserve">0.094</w:t>
             </w:r>
           </w:p>
         </w:tc>
@@ -5061,7 +5173,7 @@
               <w:jc w:val="left"/>
             </w:pPr>
             <w:r>
-              <w:t xml:space="preserve">0.000752</w:t>
+              <w:t xml:space="preserve">0.000751</w:t>
             </w:r>
           </w:p>
         </w:tc>
@@ -5131,7 +5243,7 @@
               <w:jc w:val="left"/>
             </w:pPr>
             <w:r>
-              <w:t xml:space="preserve">6.79</w:t>
+              <w:t xml:space="preserve">6.78</w:t>
             </w:r>
           </w:p>
         </w:tc>
@@ -5153,7 +5265,7 @@
               <w:jc w:val="left"/>
             </w:pPr>
             <w:r>
-              <w:t xml:space="preserve">9.43e-05</w:t>
+              <w:t xml:space="preserve">9.41e-05</w:t>
             </w:r>
           </w:p>
         </w:tc>
@@ -5315,29 +5427,29 @@
               <w:jc w:val="left"/>
             </w:pPr>
             <w:r>
-              <w:t xml:space="preserve">5.45</w:t>
-            </w:r>
-          </w:p>
-        </w:tc>
-        <w:tc>
-          <w:p>
-            <w:pPr>
-              <w:pStyle w:val="Compact"/>
-              <w:jc w:val="left"/>
-            </w:pPr>
-            <w:r>
-              <w:t xml:space="preserve">18.4</w:t>
-            </w:r>
-          </w:p>
-        </w:tc>
-        <w:tc>
-          <w:p>
-            <w:pPr>
-              <w:pStyle w:val="Compact"/>
-              <w:jc w:val="left"/>
-            </w:pPr>
-            <w:r>
-              <w:t xml:space="preserve">0.00454</w:t>
+              <w:t xml:space="preserve">2.93</w:t>
+            </w:r>
+          </w:p>
+        </w:tc>
+        <w:tc>
+          <w:p>
+            <w:pPr>
+              <w:pStyle w:val="Compact"/>
+              <w:jc w:val="left"/>
+            </w:pPr>
+            <w:r>
+              <w:t xml:space="preserve">16.7</w:t>
+            </w:r>
+          </w:p>
+        </w:tc>
+        <w:tc>
+          <w:p>
+            <w:pPr>
+              <w:pStyle w:val="Compact"/>
+              <w:jc w:val="left"/>
+            </w:pPr>
+            <w:r>
+              <w:t xml:space="preserve">0.000232</w:t>
             </w:r>
           </w:p>
         </w:tc>
@@ -5744,7 +5856,7 @@
     </w:lvl>
   </w:abstractNum>
   <w:abstractNum w:abstractNumId="990">
-    <w:nsid w:val="4e31ec18"/>
+    <w:nsid w:val="8920c60c"/>
     <w:multiLevelType w:val="multilevel"/>
     <w:lvl w:ilvl="0">
       <w:numFmt w:val="bullet"/>

</xml_diff>

<commit_message>
Anaphylaxis corrections from Prof worm introduced
</commit_message>
<xml_diff>
--- a/analysis/paper/paper.docx
+++ b/analysis/paper/paper.docx
@@ -113,13 +113,13 @@
         <w:pStyle w:val="Date"/>
       </w:pPr>
       <w:r>
-        <w:t xml:space="preserve">31</w:t>
-      </w:r>
-      <w:r>
-        <w:t xml:space="preserve"> </w:t>
-      </w:r>
-      <w:r>
-        <w:t xml:space="preserve">August,</w:t>
+        <w:t xml:space="preserve">14</w:t>
+      </w:r>
+      <w:r>
+        <w:t xml:space="preserve"> </w:t>
+      </w:r>
+      <w:r>
+        <w:t xml:space="preserve">September,</w:t>
       </w:r>
       <w:r>
         <w:t xml:space="preserve"> </w:t>
@@ -216,13 +216,13 @@
         <w:pStyle w:val="FirstParagraph"/>
       </w:pPr>
       <w:r>
-        <w:t xml:space="preserve">Refractory anaphylaxis (unresponsive to treatment with at least 2 doses of minimum 300 mg adrenaline) is a rare and often fatal hypersensitivity reaction. Based on this, its definition, prevalence, and risk factors are only vaguely described.</w:t>
+        <w:t xml:space="preserve">Refractory anaphylaxis (unresponsive to treatment with at least 2 doses of minimum 300 mg adrenaline) is a rare and often fatal hypersensitivity reaction. Comprehensive data on its definition, prevalence, and risk factors are missing.</w:t>
       </w:r>
       <w:r>
         <w:br w:type="textWrapping"/>
       </w:r>
       <w:r>
-        <w:t xml:space="preserve">Using the data from the European Anaphylaxis Registry (11596 cases in total) we were able to identify cases of refractory anaphylaxis (n = 42) and to analyse these in comparison to a control group of severe anaphylaxis cases (n = 4820).</w:t>
+        <w:t xml:space="preserve">Using the data from the European Anaphylaxis Registry (11596 cases in total) we identified refractory anaphylaxis cases (n = 42) and analysed these in comparison to a control group of severe anaphylaxis cases (n = 4820).</w:t>
       </w:r>
     </w:p>
     <w:p>
@@ -230,7 +230,7 @@
         <w:pStyle w:val="BodyText"/>
       </w:pPr>
       <w:r>
-        <w:t xml:space="preserve">The data show that drugs more frequently elicited refractory anaphylaxis (50% of cases, p &lt; 0.0001) than in other severe anaphylaxis cases (18.4%). Cases elicited by insects (n = 8) were more often due to bees in refractory cases (7.14% vs 4.02%, p = 0.241). The refractory cases occurred more frequently in a perioperative setting (45.2% vs. 9.05, p &lt; 0.0001). Intramuscular adrenaline (as a first line therapy) was administered in 16.7% of refractory cases, whereas in 83.3% of cases was given intravenously (significantly more often than in severe anaphylaxis cases: 12.3%, p &lt; 0.0001). Second line treatment options (e.g. vasopression with dopamine, methylene blue, glucagon) were not used at all in the treatment of refractory cases. The mortality rate in refractory anaphylaxis was significantly higher (26.2%) than in severe cases (0.353%, p &lt; 0.0001).</w:t>
+        <w:t xml:space="preserve">The data show that drugs more frequently elicited refractory anaphylaxis (50% of cases, p &lt; 0.0001) than in other severe anaphylaxis cases (18.4%). Cases elicited by insects (n = 8) were more often due to bees in refractory cases (7.14% vs 4.02%, p = 0.241). The refractory cases occurred more frequently in a perioperative setting (45.2% vs. 9.05, p &lt; 0.0001). Intramuscular adrenaline (as a first line therapy) was administered in 16.7% of refractory cases, whereas in 83.3% of cases it was applied intravenously (significantly more often than in severe anaphylaxis cases: 12.3%, p &lt; 0.0001). Second line treatment options (e.g. vasopression with dopamine, methylene blue, glucagon) were not used at all in the treatment of refractory cases. The mortality rate in refractory anaphylaxis was significantly higher (26.2%) than in severe cases (0.353%, p &lt; 0.0001).</w:t>
       </w:r>
     </w:p>
     <w:p>
@@ -238,7 +238,7 @@
         <w:pStyle w:val="BodyText"/>
       </w:pPr>
       <w:r>
-        <w:t xml:space="preserve">Although multiple guidelines on anaphylaxis have been published, the clinical adherence to these guidelines can be improved. The low use of intramuscular adrenaline as a first line therapy might contribute to refractoriness of an episode. Also, the lack of suggested second line medication use in refractory cases indicate that the availability of these drugs is either restricted or anaphylaxis management guidelines may need to be revised to provide clear algorithms for severe refractory anaphylaxis.</w:t>
+        <w:t xml:space="preserve">Although multiple guidelines on anaphylaxis have been published, the clinical adherence to these guidelines can be improved. The lack of second line medication (i.e. methylene blue or dopamine) use in refractory cases has to be addressed in future efforts to improve the managment (and guidelines adherence) of severe refractory anaphylaxis cases.</w:t>
       </w:r>
     </w:p>
     <w:p>
@@ -256,7 +256,16 @@
         <w:pStyle w:val="FirstParagraph"/>
       </w:pPr>
       <w:r>
-        <w:t xml:space="preserve">Anaphylaxis is a non-homogeneous clinical diagnosis, depending on various triggering and augmenting factors. This variability introduces a wide range of possible reaction-symptom severities. Therefore multiple sub-types of anaphylaxis have been previously identified (i.e. food dependent exercise induced anaphylaxis, venom anaphylaxis, biphasic anaphylaxis).</w:t>
+        <w:t xml:space="preserve">Anaphylaxis is a non-homogeneous clinical diagnosis, depending on various triggering and augmenting factors</w:t>
+      </w:r>
+      <w:r>
+        <w:t xml:space="preserve"> </w:t>
+      </w:r>
+      <w:r>
+        <w:t xml:space="preserve">[1]</w:t>
+      </w:r>
+      <w:r>
+        <w:t xml:space="preserve">. This variability introduces a wide range of possible reaction-symptom severities. Therefore multiple sub-types of anaphylaxis have been previously identified (i.e. food dependent exercise induced anaphylaxis, venom anaphylaxis, biphasic anaphylaxis).</w:t>
       </w:r>
     </w:p>
     <w:p>
@@ -264,25 +273,34 @@
         <w:pStyle w:val="BodyText"/>
       </w:pPr>
       <w:r>
-        <w:t xml:space="preserve">The mainstay of anaphylaxis management is the intramuscular dose of adrenaline, but in the most severe cases of anaphylaxis it might be insufficient to restore a stable patient status. Refractory anaphylaxis (although the established definition is lacking) might be defined as anaphylaxis meeting the criteria by NIAID/FAAN</w:t>
-      </w:r>
-      <w:r>
-        <w:t xml:space="preserve"> </w:t>
-      </w:r>
-      <w:r>
-        <w:t xml:space="preserve">[1]</w:t>
-      </w:r>
-      <w:r>
-        <w:t xml:space="preserve"> </w:t>
-      </w:r>
-      <w:r>
-        <w:t xml:space="preserve">which, after the treatment with at least 2 doses of minimum 300 mg adrenaline, does not respond with an expected normalization of clinical symptoms. Typical elicitors and symptoms of refractory anaphylaxis, as well as the therapeutic strategy for the most severe cases, differ from the usual reactions</w:t>
+        <w:t xml:space="preserve">The mainstay of anaphylaxis management is the intramuscular dose of adrenaline</w:t>
       </w:r>
       <w:r>
         <w:t xml:space="preserve"> </w:t>
       </w:r>
       <w:r>
         <w:t xml:space="preserve">[2]</w:t>
+      </w:r>
+      <w:r>
+        <w:t xml:space="preserve">, but in the most severe cases of anaphylaxis it might be insufficient to restore a stable patient status. Refractory anaphylaxis (although the established definition is lacking) might be defined as anaphylaxis meeting the criteria by NIAID/FAAN</w:t>
+      </w:r>
+      <w:r>
+        <w:t xml:space="preserve"> </w:t>
+      </w:r>
+      <w:r>
+        <w:t xml:space="preserve">[3]</w:t>
+      </w:r>
+      <w:r>
+        <w:t xml:space="preserve"> </w:t>
+      </w:r>
+      <w:r>
+        <w:t xml:space="preserve">which, after the treatment with at least 2 doses of minimum 300 µg adrenaline, does not achieve normalization of clinical symptoms. Typical elicitors and symptoms of refractory anaphylaxis, as well as the therapeutic strategy for the most severe cases, differ from the usual reactions</w:t>
+      </w:r>
+      <w:r>
+        <w:t xml:space="preserve"> </w:t>
+      </w:r>
+      <w:r>
+        <w:t xml:space="preserve">[4]</w:t>
       </w:r>
       <w:r>
         <w:t xml:space="preserve"> </w:t>
@@ -320,37 +338,75 @@
         <w:t xml:space="preserve"> </w:t>
       </w:r>
       <w:r>
+        <w:t xml:space="preserve">[5]</w:t>
+      </w:r>
+      <w:r>
+        <w:t xml:space="preserve">) provided data for this analysis status from May 2018. We selected cases where patients received at least two doses of adrenaline, and failed to recover adequately and assigned them to the</w:t>
+      </w:r>
+      <w:r>
+        <w:t xml:space="preserve"> </w:t>
+      </w:r>
+      <w:r>
+        <w:t xml:space="preserve">“</w:t>
+      </w:r>
+      <w:r>
+        <w:t xml:space="preserve">refractory anaphylaxis group</w:t>
+      </w:r>
+      <w:r>
+        <w:t xml:space="preserve">”</w:t>
+      </w:r>
+      <w:r>
+        <w:t xml:space="preserve">. The flowchart in figure</w:t>
+      </w:r>
+      <w:r>
+        <w:t xml:space="preserve"> </w:t>
+      </w:r>
+      <w:r>
+        <w:t xml:space="preserve">1</w:t>
+      </w:r>
+      <w:r>
+        <w:t xml:space="preserve"> </w:t>
+      </w:r>
+      <w:r>
+        <w:t xml:space="preserve">represents the detailed cases selection process.</w:t>
+      </w:r>
+    </w:p>
+    <w:p>
+      <w:pPr>
+        <w:pStyle w:val="BodyText"/>
+      </w:pPr>
+      <w:r>
+        <w:t xml:space="preserve">The final database consisted of 42 cases of refractory anaphylaxis from 7 countries: Germany: 19, Switzerland: 11, France: 6, Austria: 2, Poland: 2, Spain: 1, Ireland: 1. We compared these to a group of severe, non-refractory cases of anaphylaxis. Severe reactions were identified based on the definition by NIAID/FAAN</w:t>
+      </w:r>
+      <w:r>
+        <w:t xml:space="preserve"> </w:t>
+      </w:r>
+      <w:r>
         <w:t xml:space="preserve">[3]</w:t>
       </w:r>
       <w:r>
-        <w:t xml:space="preserve">) provided data for this analysis status from May 2018. We selected cases where patients received at least two doses of adrenaline, and failed to recover adequately and assigned them to the</w:t>
-      </w:r>
-      <w:r>
-        <w:t xml:space="preserve"> </w:t>
-      </w:r>
-      <w:r>
-        <w:t xml:space="preserve">“</w:t>
-      </w:r>
-      <w:r>
-        <w:t xml:space="preserve">refractory anaphylaxis group</w:t>
-      </w:r>
-      <w:r>
-        <w:t xml:space="preserve">”</w:t>
-      </w:r>
-      <w:r>
-        <w:t xml:space="preserve">. The flowchart in figure</w:t>
-      </w:r>
-      <w:r>
-        <w:t xml:space="preserve"> </w:t>
-      </w:r>
-      <w:r>
-        <w:t xml:space="preserve">1</w:t>
-      </w:r>
-      <w:r>
-        <w:t xml:space="preserve"> </w:t>
-      </w:r>
-      <w:r>
-        <w:t xml:space="preserve">represents the detailed cases selection process.</w:t>
+        <w:t xml:space="preserve"> </w:t>
+      </w:r>
+      <w:r>
+        <w:t xml:space="preserve">and presented with significant hypoxia, hypotension, confusion, collapse, loss of consciousness, or incontinence.</w:t>
+      </w:r>
+      <w:r>
+        <w:t xml:space="preserve"> </w:t>
+      </w:r>
+      <w:r>
+        <w:t xml:space="preserve">We compared the frequency of various elicitors, symptoms, and factors known to incease the risk of severe anphylaxis</w:t>
+      </w:r>
+      <w:r>
+        <w:t xml:space="preserve"> </w:t>
+      </w:r>
+      <w:r>
+        <w:t xml:space="preserve">[6]</w:t>
+      </w:r>
+      <w:r>
+        <w:t xml:space="preserve"> </w:t>
+      </w:r>
+      <w:r>
+        <w:t xml:space="preserve">in both groups. We also compared how the cases were managed.</w:t>
       </w:r>
     </w:p>
     <w:p>
@@ -358,51 +414,13 @@
         <w:pStyle w:val="BodyText"/>
       </w:pPr>
       <w:r>
-        <w:t xml:space="preserve">The final database consisted of 42 cases of refractory anaphylaxis from 7 countries: Germany: 19, Switzerland: 11, France: 6, Austria: 2, Poland: 2, Spain: 1, Ireland: 1. We compared these to a group of severe, non-refractory cases of anaphylaxis. Severe reactions were identified based on the definition by NIAID/FAAN</w:t>
-      </w:r>
-      <w:r>
-        <w:t xml:space="preserve"> </w:t>
-      </w:r>
-      <w:r>
-        <w:t xml:space="preserve">[1]</w:t>
-      </w:r>
-      <w:r>
-        <w:t xml:space="preserve"> </w:t>
-      </w:r>
-      <w:r>
-        <w:t xml:space="preserve">and presented with significant hypoxia, hypotension, confusion, collapse, loss of consciousness, or incontinence.</w:t>
-      </w:r>
-      <w:r>
-        <w:t xml:space="preserve"> </w:t>
-      </w:r>
-      <w:r>
-        <w:t xml:space="preserve">We compared the frequency of various elicitors, symptoms, and factors known to incease the risk of severe anphylaxis</w:t>
-      </w:r>
-      <w:r>
-        <w:t xml:space="preserve"> </w:t>
-      </w:r>
-      <w:r>
-        <w:t xml:space="preserve">[4]</w:t>
-      </w:r>
-      <w:r>
-        <w:t xml:space="preserve"> </w:t>
-      </w:r>
-      <w:r>
-        <w:t xml:space="preserve">in both groups. We also compared how the cases were managed.</w:t>
-      </w:r>
-    </w:p>
-    <w:p>
-      <w:pPr>
-        <w:pStyle w:val="BodyText"/>
-      </w:pPr>
-      <w:r>
         <w:t xml:space="preserve">The statistical analysis was performed in the R Statistical Package</w:t>
       </w:r>
       <w:r>
         <w:t xml:space="preserve"> </w:t>
       </w:r>
       <w:r>
-        <w:t xml:space="preserve">[5]</w:t>
+        <w:t xml:space="preserve">[7]</w:t>
       </w:r>
       <w:r>
         <w:t xml:space="preserve">. Simple comparison of nominal variables was performed using Fischer’s exact test, continous variables were analysed using Mann-Whithney U test. We defined statistical significance as α = 0.05. Data along with the analysis script can be accessed at github.com/wolass/RefractoryAnaOrg.</w:t>
@@ -554,7 +572,7 @@
         <w:pStyle w:val="FirstParagraph"/>
       </w:pPr>
       <w:r>
-        <w:t xml:space="preserve">Milder anaphylaxis symptoms (i.e. pruritus, gastrointestinal symptoms, vertigo, chest and throat tightness) were significantly less often present in refractory anaphylaxis cases, whereas respiratory and cardiac arrest, as well as inspiratory and expiratory distress, and death were more often associated with the refractory anaphylaxis cases. Table</w:t>
+        <w:t xml:space="preserve">Milder anaphylaxis symptoms (i.e. pruritus, gastrointestinal symptoms, vertigo, chest and throat tightness) were significantly less present in refractory anaphylaxis cases, whereas respiratory and cardiac arrest, as well as inspiratory and expiratory distress, and death were more often associated with the refractory anaphylaxis cases. Table</w:t>
       </w:r>
       <w:r>
         <w:t xml:space="preserve"> </w:t>
@@ -575,7 +593,7 @@
         <w:t xml:space="preserve"> </w:t>
       </w:r>
       <w:r>
-        <w:t xml:space="preserve">Fatal reactions frequently occurred 30 minutes to 120 minutes after exposure - when the ardiopulmonary resuscitation was unsuccessful. In cases where patients responded to life support procedures, but failed to be reanimated due to post-resuscitative complication (e.g. hypoxic brain injury), death occured in the next 3-8 days.</w:t>
+        <w:t xml:space="preserve">Fatal reactions frequently occurred 30 minutes to 120 minutes after exposure - when the cardiopulmonary resuscitation was unsuccessful. In cases where patients responded to life support procedures, but failed to be reanimated due to post-resuscitative complication (e.g. hypoxic brain injury), death occured in the next 3-8 days.</w:t>
       </w:r>
     </w:p>
     <w:p>
@@ -593,16 +611,16 @@
         <w:pStyle w:val="FirstParagraph"/>
       </w:pPr>
       <w:r>
-        <w:t xml:space="preserve">When evaluating the therapeutic procedures, adrenaline iv. as a first-line treatment of anaphylaxis was significantly more often given in refractory cases (83.3% vs. 16.7%, p &lt; 0.0001) it has been also given more often as a second line therapy in refractory cases.</w:t>
-      </w:r>
-      <w:r>
-        <w:t xml:space="preserve"> </w:t>
-      </w:r>
-      <w:r>
-        <w:t xml:space="preserve">Median time to the second dose of adrenaline was also shorter in refractory cases (2 minutes vs. 15 minutes in non-refractory cases, p = 2.25</w:t>
-      </w:r>
-      <w:r>
-        <w:t xml:space="preserve">10^{-5}).</w:t>
+        <w:t xml:space="preserve">When evaluating the therapeutic procedures, adrenaline i.v. as a first-line treatment of anaphylaxis was significantly more often given in refractory cases (83.3% vs. 16.7%, p &lt; 0.0001).</w:t>
+      </w:r>
+      <w:r>
+        <w:br w:type="textWrapping"/>
+      </w:r>
+      <w:r>
+        <w:t xml:space="preserve">Median time to the second dose of adrenaline was also shorter in refractory cases (2 minutes vs. 15 minutes in non-refractory cases, p &lt;0.0001).</w:t>
+      </w:r>
+      <w:r>
+        <w:t xml:space="preserve"> </w:t>
       </w:r>
       <w:r>
         <w:t xml:space="preserve"> </w:t>
@@ -627,7 +645,7 @@
         <w:pStyle w:val="BodyText"/>
       </w:pPr>
       <w:r>
-        <w:t xml:space="preserve">Second line medication like dopamine, glucagon and methylene blue were neglected in all refractory anaphylaxis cases as well as in severe non-refractory ones, however patients with refractory anaphylaxis were more frequently admitted to the hospital and treated at the ICUs. Table</w:t>
+        <w:t xml:space="preserve">Second line medication like dopamine, glucagon and methylene blue were not given in all refractory anaphylaxis cases as well as in severe non-refractory ones. However, patients with refractory anaphylaxis were more frequently admitted to the hospital (85.7%) and treated at the ICUs (78.6%). Table</w:t>
       </w:r>
       <w:r>
         <w:t xml:space="preserve"> </w:t>
@@ -657,7 +675,7 @@
         <w:pStyle w:val="FirstParagraph"/>
       </w:pPr>
       <w:r>
-        <w:t xml:space="preserve">Patients with refractory anaphylaxis more often had concomitant asthma and malignant diseases in the past. Also other unspecified concomitant conditions were significantly more often reported in refractory cases. It is worth noticing that concomitant cardiologic conditions, diabetes and mastocytosis were similarly frequent in both groups.</w:t>
+        <w:t xml:space="preserve">Patients with refractory anaphylaxis more often had concomitant asthma and malignant diseases in medical history. Also other unspecified concomitant conditions were significantly more often reported in refractory cases. It is worth noticing that concomitant cardiologic conditions, diabetes and mastocytosis were similarly frequent in both groups.</w:t>
       </w:r>
     </w:p>
     <w:p>
@@ -665,7 +683,7 @@
         <w:pStyle w:val="BodyText"/>
       </w:pPr>
       <w:r>
-        <w:t xml:space="preserve">Patients with refractory anaphylaxis more often used proton pump inhibitors (PPI) and acetylsalicilic acid (ASA) than patients with severe non-refractory anaphylaxis. Other (not specified) medications were also more frequent in refractory cases.</w:t>
+        <w:t xml:space="preserve">Patients with refractory anaphylaxis more often reported concomitant proton pump inhibitors (PPI) and acetylsalicilic acid (ASA) use compared to patients with severe non-refractory anaphylaxis. Other (not specified) medications were also more frequent in refractory cases.</w:t>
       </w:r>
     </w:p>
     <w:p>
@@ -716,10 +734,205 @@
         <w:t xml:space="preserve"> </w:t>
       </w:r>
       <w:r>
+        <w:t xml:space="preserve">[8]</w:t>
+      </w:r>
+      <w:r>
+        <w:t xml:space="preserve">. Such cases have the highest risk of a fatal outcome, and therefore need to be treated accordingly. An early use of drugs (e.g. methylene blue and dopamine) might increse the survival chance.</w:t>
+      </w:r>
+    </w:p>
+    <w:p>
+      <w:pPr>
+        <w:pStyle w:val="BodyText"/>
+      </w:pPr>
+      <w:r>
+        <w:t xml:space="preserve">Overall, the severity of an anaphylaxis and its probable transition into a refractory episode might be described by four co-influencing mechanisms:</w:t>
+      </w:r>
+      <w:r>
+        <w:t xml:space="preserve"> </w:t>
+      </w:r>
+      <w:r>
+        <w:t xml:space="preserve">1) elicitors - the type of an eliciting agent and duration of the exposition, which correlates to the amount of the allergen and its metabolisation;</w:t>
+      </w:r>
+      <w:r>
+        <w:t xml:space="preserve"> </w:t>
+      </w:r>
+      <w:r>
+        <w:t xml:space="preserve">2) cofactors - the presence of other factors which may increase the severity of a given reaction i.e. concomitant use of a betablocker etc.;</w:t>
+      </w:r>
+      <w:r>
+        <w:t xml:space="preserve"> </w:t>
+      </w:r>
+      <w:r>
+        <w:t xml:space="preserve">3) compensation - how well is the body able to compensate reaction symptoms e.g. hypotension;</w:t>
+      </w:r>
+      <w:r>
+        <w:t xml:space="preserve"> </w:t>
+      </w:r>
+      <w:r>
+        <w:t xml:space="preserve">4) therapy - how fast and accurately the therapeutic procedures were introduced (Fig.</w:t>
+      </w:r>
+      <w:r>
+        <w:t xml:space="preserve"> </w:t>
+      </w:r>
+      <w:r>
+        <w:t xml:space="preserve">2</w:t>
+      </w:r>
+      <w:r>
+        <w:t xml:space="preserve">).</w:t>
+      </w:r>
+      <w:r>
+        <w:t xml:space="preserve"> </w:t>
+      </w:r>
+    </w:p>
+    <w:p>
+      <w:pPr>
+        <w:pStyle w:val="Heading2"/>
+      </w:pPr>
+      <w:bookmarkStart w:id="34" w:name="elicitors"/>
+      <w:bookmarkEnd w:id="34"/>
+      <w:r>
+        <w:t xml:space="preserve">Elicitors</w:t>
+      </w:r>
+    </w:p>
+    <w:p>
+      <w:pPr>
+        <w:pStyle w:val="FirstParagraph"/>
+      </w:pPr>
+      <w:r>
+        <w:t xml:space="preserve">Drugs were the most commonly occurring elicitor, which is in concordance with the literature and our previous findings</w:t>
+      </w:r>
+      <w:r>
+        <w:t xml:space="preserve"> </w:t>
+      </w:r>
+      <w:r>
+        <w:t xml:space="preserve">[4]</w:t>
+      </w:r>
+      <w:r>
+        <w:t xml:space="preserve">. Multiple medications with mast cell activation potential</w:t>
+      </w:r>
+      <w:r>
+        <w:t xml:space="preserve"> </w:t>
+      </w:r>
+      <w:r>
+        <w:t xml:space="preserve">[9]</w:t>
+      </w:r>
+      <w:r>
+        <w:t xml:space="preserve"> </w:t>
+      </w:r>
+      <w:r>
+        <w:t xml:space="preserve">given in a perioperative setting increase the chance of a hypersensitivity reaction and drug interactions</w:t>
+      </w:r>
+      <w:r>
+        <w:t xml:space="preserve"> </w:t>
+      </w:r>
+      <w:r>
+        <w:t xml:space="preserve">[10]</w:t>
+      </w:r>
+      <w:r>
+        <w:t xml:space="preserve">. Recent study on IgE-independent anaphylaxis showed that peroperative drugs (i.e. rocuronium, turbocurarine, fluorochinolones, atracurium) may trigger anaphylaxis by activating mast cells directly through the MrgprX2 receptor</w:t>
+      </w:r>
+      <w:r>
+        <w:t xml:space="preserve"> </w:t>
+      </w:r>
+      <w:r>
+        <w:t xml:space="preserve">[11]</w:t>
+      </w:r>
+      <w:r>
+        <w:t xml:space="preserve">. Therefore patients who undergo surgical procedures and have a history of anaphylaxis should remain under extraordinary caution.</w:t>
+      </w:r>
+    </w:p>
+    <w:p>
+      <w:pPr>
+        <w:pStyle w:val="BodyText"/>
+      </w:pPr>
+      <w:r>
+        <w:t xml:space="preserve">Antibiotics, although commonly triggering IgE-dependent reactions</w:t>
+      </w:r>
+      <w:r>
+        <w:t xml:space="preserve"> </w:t>
+      </w:r>
+      <w:r>
+        <w:t xml:space="preserve">[12]</w:t>
+      </w:r>
+      <w:r>
+        <w:t xml:space="preserve">, are rarely reported in the literature as the cause of a refractory anaphylaxis. RCM on the other hand, commonly elicit IgE-independent hypersensitivity episodes that are refractory to adrenaline and are responsible for 1-5 deaths per 100,000 administrations</w:t>
+      </w:r>
+      <w:r>
+        <w:t xml:space="preserve"> </w:t>
+      </w:r>
+      <w:r>
+        <w:t xml:space="preserve">[13]</w:t>
+      </w:r>
+      <w:r>
+        <w:t xml:space="preserve">. We previously saw RCM to be the most frequent elicitor of refractory anaphylaxis</w:t>
+      </w:r>
+      <w:r>
+        <w:t xml:space="preserve"> </w:t>
+      </w:r>
+      <w:r>
+        <w:t xml:space="preserve">[4]</w:t>
+      </w:r>
+      <w:r>
+        <w:t xml:space="preserve">. It might be that RCM promote complement activation</w:t>
+      </w:r>
+      <w:r>
+        <w:t xml:space="preserve"> </w:t>
+      </w:r>
+      <w:r>
+        <w:t xml:space="preserve">[14]</w:t>
+      </w:r>
+      <w:r>
+        <w:t xml:space="preserve"> </w:t>
+      </w:r>
+      <w:r>
+        <w:t xml:space="preserve">and thus - unspecific activation of multiple immune cell classes (mast cells, basophiles, platelets and neutophiles). Therefore, treatment with adrenaline may be less effective in these reactions.</w:t>
+      </w:r>
+    </w:p>
+    <w:p>
+      <w:pPr>
+        <w:pStyle w:val="BodyText"/>
+      </w:pPr>
+      <w:r>
+        <w:t xml:space="preserve">Only few refractory cases were elicited by yellow-jacket-stings. Therefore, the ratio of yellow-jacket to honey-bee venom elicited anaphylaxis was inverted in the refractory group. Reason for this observation might include higher allergen exposition due to either longer exposition to the allergen (bee’s sting remains in the skin) or the venom volume being 10 times higher than in a wasp sting</w:t>
+      </w:r>
+      <w:r>
+        <w:t xml:space="preserve"> </w:t>
+      </w:r>
+      <w:r>
+        <w:t xml:space="preserve">[15]</w:t>
+      </w:r>
+      <w:r>
+        <w:t xml:space="preserve">.</w:t>
+      </w:r>
+      <w:r>
+        <w:t xml:space="preserve"> </w:t>
+      </w:r>
+    </w:p>
+    <w:p>
+      <w:pPr>
+        <w:pStyle w:val="Heading2"/>
+      </w:pPr>
+      <w:bookmarkStart w:id="35" w:name="risk-factors"/>
+      <w:bookmarkEnd w:id="35"/>
+      <w:r>
+        <w:t xml:space="preserve">Risk factors</w:t>
+      </w:r>
+    </w:p>
+    <w:p>
+      <w:pPr>
+        <w:pStyle w:val="FirstParagraph"/>
+      </w:pPr>
+      <w:r>
+        <w:t xml:space="preserve">Although we have previously identified older age and male sex to be associated with severe anaphylaxis</w:t>
+      </w:r>
+      <w:r>
+        <w:t xml:space="preserve"> </w:t>
+      </w:r>
+      <w:r>
         <w:t xml:space="preserve">[6]</w:t>
       </w:r>
       <w:r>
-        <w:t xml:space="preserve">. Such cases have the highest risk of a fatal outcome, and therefore need to be treated accordingly.</w:t>
+        <w:t xml:space="preserve">, these factors seem to be less important when refractory anaphylaxis is considered. Asthma and malignant diseases in the medical history were more frequently present in the refractory anaphylaxis group. The underlying reason is unclear. It is however interesting that past malignant diseases were mostly recognized in male refractory anaphylaxis patients.</w:t>
       </w:r>
     </w:p>
     <w:p>
@@ -727,27 +940,132 @@
         <w:pStyle w:val="BodyText"/>
       </w:pPr>
       <w:r>
-        <w:t xml:space="preserve">Overall, the severity of anaphylaxis and its probable transition into a refractory episode might be described as in the figure</w:t>
-      </w:r>
-      <w:r>
-        <w:t xml:space="preserve"> </w:t>
-      </w:r>
-      <w:r>
-        <w:t xml:space="preserve">2</w:t>
-      </w:r>
-      <w:r>
-        <w:t xml:space="preserve">. Patients who undergo anaphylaxis have four main aspects that influence the severity of a particular episode: 1) compensation - how well is the body able to compensate reaction symptoms e.g. hypotension; 2) elicitors - what was the eliciting agent and duration of the exposition; 3) cofactors - is the presence of other factors which may increase the severity of a given reaction i.e. concomitant use of betablocker etc.; 4) therapy - how fast and accurately the therapeutic procedures were introduced.</w:t>
-      </w:r>
-      <w:r>
-        <w:br w:type="textWrapping"/>
+        <w:t xml:space="preserve">Many cases of hypersenitivity due to cancer drugs were described in the literature, but malignancy in medical history has never been previously associated with severe anaphylaxis.</w:t>
+      </w:r>
+      <w:r>
+        <w:t xml:space="preserve"> </w:t>
+      </w:r>
+      <w:r>
+        <w:t xml:space="preserve">It can be possible that patients with reported malignancies were simply older (mean age of 34.6 vs 58.3 years, p &lt;</w:t>
+      </w:r>
+      <w:r>
+        <w:t xml:space="preserve"> </w:t>
+      </w:r>
+      <w:r>
+        <w:t xml:space="preserve"> </w:t>
+      </w:r>
+      <w:r>
+        <w:t xml:space="preserve">0.001) and therefore less able to compensate the anaphylactic shock.</w:t>
+      </w:r>
+    </w:p>
+    <w:p>
+      <w:pPr>
+        <w:pStyle w:val="BodyText"/>
+      </w:pPr>
+      <w:r>
+        <w:t xml:space="preserve">We previously observed concomitant asthma to be associated with less severe anaphylaxis</w:t>
+      </w:r>
+      <w:r>
+        <w:t xml:space="preserve"> </w:t>
+      </w:r>
+      <w:r>
+        <w:t xml:space="preserve">[6]</w:t>
+      </w:r>
+      <w:r>
+        <w:t xml:space="preserve">. However, the present analysis suggests concomitant asthma as a risk factor for a refractory episode. It is possible that during a refractory episode the bronchospasm is mediated via other mediators (deriving from basophiles, and eosinophiles) what makes it refractory to adrenaline and therefore results in a prolonged anaphylactic episode. This might also explain why we saw more respiratory distress symptoms in the refractory anaphylaxis cases.</w:t>
+      </w:r>
+    </w:p>
+    <w:p>
+      <w:pPr>
+        <w:pStyle w:val="BodyText"/>
+      </w:pPr>
+      <w:r>
+        <w:t xml:space="preserve">Psychological stress in temporal proximity to the reaction might increase the severity of the reaction as we previously reported</w:t>
+      </w:r>
+      <w:r>
+        <w:t xml:space="preserve"> </w:t>
+      </w:r>
+      <w:r>
+        <w:t xml:space="preserve">[6]</w:t>
+      </w:r>
+      <w:r>
+        <w:t xml:space="preserve">. It has been reported that stress induces the complement cascade activation</w:t>
+      </w:r>
+      <w:r>
+        <w:t xml:space="preserve"> </w:t>
+      </w:r>
+      <w:r>
+        <w:t xml:space="preserve">[16]</w:t>
+      </w:r>
+      <w:r>
+        <w:t xml:space="preserve">. Substance P which is released during stress</w:t>
+      </w:r>
+      <w:r>
+        <w:t xml:space="preserve"> </w:t>
+      </w:r>
+      <w:r>
+        <w:t xml:space="preserve">[17]</w:t>
+      </w:r>
+      <w:r>
+        <w:t xml:space="preserve"> </w:t>
+      </w:r>
+      <w:r>
+        <w:t xml:space="preserve">is a known vasodilator</w:t>
+      </w:r>
+      <w:r>
+        <w:t xml:space="preserve"> </w:t>
+      </w:r>
+      <w:r>
+        <w:t xml:space="preserve">[18]</w:t>
+      </w:r>
+      <w:r>
+        <w:t xml:space="preserve"> </w:t>
+      </w:r>
+      <w:r>
+        <w:t xml:space="preserve">and can activate mast cells directly</w:t>
+      </w:r>
+      <w:r>
+        <w:t xml:space="preserve"> </w:t>
+      </w:r>
+      <w:r>
+        <w:t xml:space="preserve">[19]</w:t>
+      </w:r>
+      <w:r>
+        <w:t xml:space="preserve">. These mediators may contribute to an increased mast cell response and more severe anaphylaxis.</w:t>
+      </w:r>
+    </w:p>
+    <w:p>
+      <w:pPr>
+        <w:pStyle w:val="BodyText"/>
+      </w:pPr>
+      <w:r>
+        <w:t xml:space="preserve">The role of PPI as a risk factor for severe anaphylaxis has been indicated in prolonging the exposition to an oral allergen (preventing its degradation due to lower gastric acid production)</w:t>
+      </w:r>
+      <w:r>
+        <w:t xml:space="preserve"> </w:t>
+      </w:r>
+      <w:r>
+        <w:t xml:space="preserve">[20]</w:t>
+      </w:r>
+      <w:r>
+        <w:t xml:space="preserve">. Moreover, there are reports on PPI as elicitors of anaphylaxis</w:t>
+      </w:r>
+      <w:r>
+        <w:t xml:space="preserve"> </w:t>
+      </w:r>
+      <w:r>
+        <w:t xml:space="preserve">[21]</w:t>
+      </w:r>
+      <w:r>
+        <w:t xml:space="preserve">. We observed a significantly higher rate of PPI intake in the refractory anaphylaxis group. Its mechanistic contribution to the increase in severity of an episode or being responsible for its refractoriness cannot be estimated based on this observation.</w:t>
       </w:r>
     </w:p>
     <w:p>
       <w:pPr>
         <w:pStyle w:val="Heading2"/>
       </w:pPr>
-      <w:bookmarkStart w:id="34" w:name="symptom-compensation"/>
-      <w:bookmarkEnd w:id="34"/>
+      <w:bookmarkStart w:id="36" w:name="symptom-compensation"/>
+      <w:bookmarkEnd w:id="36"/>
       <w:r>
         <w:t xml:space="preserve">Symptom compensation</w:t>
       </w:r>
@@ -763,16 +1081,16 @@
         <w:t xml:space="preserve"> </w:t>
       </w:r>
       <w:r>
-        <w:t xml:space="preserve">[4]</w:t>
-      </w:r>
-      <w:r>
-        <w:t xml:space="preserve">. It has been shown that older age may correlate with the decreased abillity to retain homeostasis on increased strain</w:t>
-      </w:r>
-      <w:r>
-        <w:t xml:space="preserve"> </w:t>
-      </w:r>
-      <w:r>
-        <w:t xml:space="preserve">[7]</w:t>
+        <w:t xml:space="preserve">[6]</w:t>
+      </w:r>
+      <w:r>
+        <w:t xml:space="preserve">. We and others have shown that older age may correlate with the decreased abillity to retain homeostasis on increased strain</w:t>
+      </w:r>
+      <w:r>
+        <w:t xml:space="preserve"> </w:t>
+      </w:r>
+      <w:r>
+        <w:t xml:space="preserve">[22]</w:t>
       </w:r>
       <w:r>
         <w:t xml:space="preserve">.</w:t>
@@ -787,259 +1105,10 @@
         <w:t xml:space="preserve"> </w:t>
       </w:r>
       <w:r>
-        <w:t xml:space="preserve">[8]</w:t>
+        <w:t xml:space="preserve">[23]</w:t>
       </w:r>
       <w:r>
         <w:t xml:space="preserve">.</w:t>
-      </w:r>
-    </w:p>
-    <w:p>
-      <w:pPr>
-        <w:pStyle w:val="Heading2"/>
-      </w:pPr>
-      <w:bookmarkStart w:id="35" w:name="elicitors"/>
-      <w:bookmarkEnd w:id="35"/>
-      <w:r>
-        <w:t xml:space="preserve">Elicitors</w:t>
-      </w:r>
-    </w:p>
-    <w:p>
-      <w:pPr>
-        <w:pStyle w:val="FirstParagraph"/>
-      </w:pPr>
-      <w:r>
-        <w:t xml:space="preserve">Drugs were the most commonly occurring elicitor, what is in concordance with our previous findings</w:t>
-      </w:r>
-      <w:r>
-        <w:t xml:space="preserve"> </w:t>
-      </w:r>
-      <w:r>
-        <w:t xml:space="preserve">[2]</w:t>
-      </w:r>
-      <w:r>
-        <w:t xml:space="preserve">. Multiple medications given in a perioperative setting increase the chance of a hypersensitivity reaction and drug interactions</w:t>
-      </w:r>
-      <w:r>
-        <w:t xml:space="preserve"> </w:t>
-      </w:r>
-      <w:r>
-        <w:t xml:space="preserve">[9]</w:t>
-      </w:r>
-      <w:r>
-        <w:t xml:space="preserve">. Therefore patients who undergo medical procedures and have a history of anaphylaxis should remain under extraordinary caution.</w:t>
-      </w:r>
-    </w:p>
-    <w:p>
-      <w:pPr>
-        <w:pStyle w:val="BodyText"/>
-      </w:pPr>
-      <w:r>
-        <w:t xml:space="preserve">Antibiotics, although commonly triggering pseudoallergic reactions</w:t>
-      </w:r>
-      <w:r>
-        <w:t xml:space="preserve">[10]</w:t>
-      </w:r>
-      <w:r>
-        <w:t xml:space="preserve">, are rarely reported in the literature as the cause of a refractory anaphylaxis. We saw multiple refractory reactions to antibiotics and since literature describes symptomatically identical pseudoallergic drug reactions to anaphylaxis</w:t>
-      </w:r>
-      <w:r>
-        <w:t xml:space="preserve"> </w:t>
-      </w:r>
-      <w:r>
-        <w:t xml:space="preserve">[11]</w:t>
-      </w:r>
-      <w:r>
-        <w:t xml:space="preserve"> </w:t>
-      </w:r>
-      <w:r>
-        <w:t xml:space="preserve">it would be only possible to identify these patients after investigating their specific mast cell receptors</w:t>
-      </w:r>
-      <w:r>
-        <w:t xml:space="preserve"> </w:t>
-      </w:r>
-      <w:r>
-        <w:t xml:space="preserve">[12]</w:t>
-      </w:r>
-      <w:r>
-        <w:t xml:space="preserve">.</w:t>
-      </w:r>
-    </w:p>
-    <w:p>
-      <w:pPr>
-        <w:pStyle w:val="BodyText"/>
-      </w:pPr>
-      <w:r>
-        <w:t xml:space="preserve">RCM however, commonly elicit hypersensitivity episodes refractory to adrenaline and are responsible for 1-5 deaths per 100,000 administrations</w:t>
-      </w:r>
-      <w:r>
-        <w:t xml:space="preserve"> </w:t>
-      </w:r>
-      <w:r>
-        <w:t xml:space="preserve">[13]</w:t>
-      </w:r>
-      <w:r>
-        <w:t xml:space="preserve">. We previously saw RCM to be the most frequent elicitor of refractory anaphylaxis</w:t>
-      </w:r>
-      <w:r>
-        <w:t xml:space="preserve"> </w:t>
-      </w:r>
-      <w:r>
-        <w:t xml:space="preserve">[2]</w:t>
-      </w:r>
-      <w:r>
-        <w:t xml:space="preserve">. One of the plausible explanation to this is that RCM promote complement activation related pseudo allergy (CARPA)</w:t>
-      </w:r>
-      <w:r>
-        <w:t xml:space="preserve"> </w:t>
-      </w:r>
-      <w:r>
-        <w:t xml:space="preserve">[14]</w:t>
-      </w:r>
-      <w:r>
-        <w:t xml:space="preserve">, and therfore the treatment with adrenaline may be less effective in these reactions.</w:t>
-      </w:r>
-    </w:p>
-    <w:p>
-      <w:pPr>
-        <w:pStyle w:val="BodyText"/>
-      </w:pPr>
-      <w:r>
-        <w:t xml:space="preserve">There were also relatively less refractory cases elicited by yellow-jacket-stings (but not bee-stings). It means that the ratio of yellow jacket to honey bee venom elicited anaphylaxis was inverted in the refractory group. Plausible explanations for this observation might include either longer exposition to the allergen (bee’s sting remains in the skin) or the venom volume being 10 times higher than in a wasp sting. Patients should remove the bee sting as quickly as possible (optimal &lt; 2 seconds)</w:t>
-      </w:r>
-      <w:r>
-        <w:t xml:space="preserve"> </w:t>
-      </w:r>
-      <w:r>
-        <w:t xml:space="preserve">[15]</w:t>
-      </w:r>
-      <w:r>
-        <w:t xml:space="preserve">.</w:t>
-      </w:r>
-    </w:p>
-    <w:p>
-      <w:pPr>
-        <w:pStyle w:val="BodyText"/>
-      </w:pPr>
-      <w:r>
-        <w:t xml:space="preserve">Strikingly, the drugs which were most often reported in patients with refractory anaphylaxis usually elicit pseudoallergic reactions (eg. CARPA or MARPA), meaning that a big part of the refractory cases might not be classically associated with a type I hypersensitivity. This could explain why the therapy of anaphylaxis in these patients was refractory.</w:t>
-      </w:r>
-    </w:p>
-    <w:p>
-      <w:pPr>
-        <w:pStyle w:val="Heading2"/>
-      </w:pPr>
-      <w:bookmarkStart w:id="36" w:name="risk-factors"/>
-      <w:bookmarkEnd w:id="36"/>
-      <w:r>
-        <w:t xml:space="preserve">Risk factors</w:t>
-      </w:r>
-    </w:p>
-    <w:p>
-      <w:pPr>
-        <w:pStyle w:val="FirstParagraph"/>
-      </w:pPr>
-      <w:r>
-        <w:t xml:space="preserve">Although we have previously identified older age and male sex to be associated with more severe anaphylaxis</w:t>
-      </w:r>
-      <w:r>
-        <w:t xml:space="preserve"> </w:t>
-      </w:r>
-      <w:r>
-        <w:t xml:space="preserve">[4]</w:t>
-      </w:r>
-      <w:r>
-        <w:t xml:space="preserve">, these factors seem to be less important when refractory anaphylaxis is considered. Asthma and malignant diseases in the medical history were more frequent in the refractory anaphylaxis group and the reason for this is unclear. It is however interesting that past malignant diseases were mostly recognized in male refractory anaphylaxis patients.</w:t>
-      </w:r>
-    </w:p>
-    <w:p>
-      <w:pPr>
-        <w:pStyle w:val="BodyText"/>
-      </w:pPr>
-      <w:r>
-        <w:t xml:space="preserve">Literature describes many cases of hypersenitivity due to cancer drugs, but malignancy in medical history has never been previously associated with severe anaphylaxis.</w:t>
-      </w:r>
-      <w:r>
-        <w:t xml:space="preserve"> </w:t>
-      </w:r>
-    </w:p>
-    <w:p>
-      <w:pPr>
-        <w:pStyle w:val="BodyText"/>
-      </w:pPr>
-      <w:r>
-        <w:t xml:space="preserve">It might be possible that patients with reported malignancies were simply older (mean age of 34.5755385 vs 58.2538655 p &lt;</w:t>
-      </w:r>
-      <w:r>
-        <w:t xml:space="preserve"> </w:t>
-      </w:r>
-      <w:r>
-        <w:t xml:space="preserve"> </w:t>
-      </w:r>
-      <w:r>
-        <w:t xml:space="preserve">0.001) and therefore less able to compensate the anaphylactic shock.</w:t>
-      </w:r>
-    </w:p>
-    <w:p>
-      <w:pPr>
-        <w:pStyle w:val="BodyText"/>
-      </w:pPr>
-      <w:r>
-        <w:t xml:space="preserve">We previously saw that concomitant asthma was rather associated with less severe anaphylaxis</w:t>
-      </w:r>
-      <w:r>
-        <w:t xml:space="preserve"> </w:t>
-      </w:r>
-      <w:r>
-        <w:t xml:space="preserve">[4]</w:t>
-      </w:r>
-      <w:r>
-        <w:t xml:space="preserve"> </w:t>
-      </w:r>
-      <w:r>
-        <w:t xml:space="preserve">but the present analyss indicated concomitant asthma as a risk factor for a refractory episode. It is possible that the refractory episode elicits a bronchospasm that is refractory to adrenaline and therefore results in a prolonged anaphylactic episode. This would also clarify why we saw more respiratory distress symptoms in the refractory anaphylaxis cases.</w:t>
-      </w:r>
-    </w:p>
-    <w:p>
-      <w:pPr>
-        <w:pStyle w:val="BodyText"/>
-      </w:pPr>
-      <w:r>
-        <w:t xml:space="preserve">Psychological stress in temporal proximity to the reaction might increase the severity of the reaction as we previously reported</w:t>
-      </w:r>
-      <w:r>
-        <w:t xml:space="preserve"> </w:t>
-      </w:r>
-      <w:r>
-        <w:t xml:space="preserve">[4]</w:t>
-      </w:r>
-      <w:r>
-        <w:t xml:space="preserve">. Until now the plausible explanation for this observation is lacking, and its further investigation is warranted.</w:t>
-      </w:r>
-    </w:p>
-    <w:p>
-      <w:pPr>
-        <w:pStyle w:val="BodyText"/>
-      </w:pPr>
-      <w:r>
-        <w:t xml:space="preserve">The role of PPI as a risk factor for severe anaphylaxis has been indicated in prolonging the exposition to an oral allergen (preventing its degradation due to lower gastric acid production)</w:t>
-      </w:r>
-      <w:r>
-        <w:t xml:space="preserve"> </w:t>
-      </w:r>
-      <w:r>
-        <w:t xml:space="preserve">[16]</w:t>
-      </w:r>
-      <w:r>
-        <w:t xml:space="preserve">, and there are reports on PPI as elicitors of anaphylaxis</w:t>
-      </w:r>
-      <w:r>
-        <w:t xml:space="preserve"> </w:t>
-      </w:r>
-      <w:r>
-        <w:t xml:space="preserve">[17]</w:t>
-      </w:r>
-      <w:r>
-        <w:t xml:space="preserve">. We saw a significantly higher rate of PPI intake in the refractory anaphylaxis group but its mechanistic contribution to the increase in severity of an episode or being responsible for its refractoriness cannot be estimated based on this observation.</w:t>
       </w:r>
     </w:p>
     <w:p>
@@ -1057,38 +1126,76 @@
         <w:pStyle w:val="FirstParagraph"/>
       </w:pPr>
       <w:r>
-        <w:t xml:space="preserve">Adrenaline i.v. as first-line therapy use was higher in the refractory cases, probably due to most of them happening in a medical setting, however, other second-line therapeutic options were rarely used. Methylene blue and vasopressors have been described to successfully restore refractory hypotension and recommended by managment guidelines</w:t>
-      </w:r>
-      <w:r>
-        <w:t xml:space="preserve"> </w:t>
-      </w:r>
-      <w:r>
-        <w:t xml:space="preserve">[6]</w:t>
-      </w:r>
-      <w:r>
-        <w:t xml:space="preserve">, but their actual use in anaphylaxis patients is scarce. Grabenhenrich et al.</w:t>
-      </w:r>
-      <w:r>
-        <w:t xml:space="preserve"> </w:t>
-      </w:r>
-      <w:r>
-        <w:t xml:space="preserve">[18]</w:t>
-      </w:r>
-      <w:r>
-        <w:t xml:space="preserve"> </w:t>
-      </w:r>
-      <w:r>
-        <w:t xml:space="preserve">recently evaluated the epinephrine use in anaphylaxis patients and concluded that, even in this state of the art drug, large discrepancies between recommenden use and actual treatment practice exist. Therefore, more effort needs to be dedicated to promoting and developing the consensus guidelenes as practically as possiblle in order to increasing adherence.</w:t>
+        <w:t xml:space="preserve">Adrenaline i.v. as first-line therapy use was high in the refractory cases. This was probably due to the fact that most of them occur in a medical setting. However, other second-line therapeutic options were rarely used. Grabenhenrich et al.</w:t>
+      </w:r>
+      <w:r>
+        <w:t xml:space="preserve"> </w:t>
+      </w:r>
+      <w:r>
+        <w:t xml:space="preserve">[2]</w:t>
+      </w:r>
+      <w:r>
+        <w:t xml:space="preserve"> </w:t>
+      </w:r>
+      <w:r>
+        <w:t xml:space="preserve">recently evaluated the epinephrine use in anaphylaxis patients and concluded that, even in this state of the art drug, large discrepancies between recommenden use and actual treatment practice exist. Therefore, more effort needs to be dedicated to promote and develop the consensus guidelenes as practically as possible in order to increase adherence.</w:t>
+      </w:r>
+    </w:p>
+    <w:p>
+      <w:pPr>
+        <w:pStyle w:val="BodyText"/>
+      </w:pPr>
+      <w:r>
+        <w:t xml:space="preserve">Methylene blue and vasopressors have been described to successfully restore refractory hypotension and recommended by managment guidelines</w:t>
+      </w:r>
+      <w:r>
+        <w:t xml:space="preserve"> </w:t>
+      </w:r>
+      <w:r>
+        <w:t xml:space="preserve">[8]</w:t>
+      </w:r>
+      <w:r>
+        <w:t xml:space="preserve">, but their actual use in anaphylaxis patients is scarce. There are multiple reports of successful methylene blue use in refractory anaphylaxis</w:t>
+      </w:r>
+      <w:r>
+        <w:t xml:space="preserve"> </w:t>
+      </w:r>
+      <w:r>
+        <w:t xml:space="preserve">[4]</w:t>
+      </w:r>
+      <w:r>
+        <w:t xml:space="preserve">. Evora</w:t>
+      </w:r>
+      <w:r>
+        <w:t xml:space="preserve"> </w:t>
+      </w:r>
+      <w:r>
+        <w:t xml:space="preserve">[24]</w:t>
+      </w:r>
+      <w:r>
+        <w:t xml:space="preserve"> </w:t>
+      </w:r>
+      <w:r>
+        <w:t xml:space="preserve">reported 6 cases of refractory, peroperative anaphylaxis (to RCM and penicillin) which responded to methylene blue i.v. within minutes. Its mode of action is by blocking the guanylate cyclase and therefore preventing further nitric-oxide-dependent vasodilation in a distributive shock</w:t>
+      </w:r>
+      <w:r>
+        <w:t xml:space="preserve"> </w:t>
+      </w:r>
+      <w:r>
+        <w:t xml:space="preserve">[25]</w:t>
+      </w:r>
+      <w:r>
+        <w:t xml:space="preserve">.</w:t>
       </w:r>
     </w:p>
     <w:p>
       <w:pPr>
         <w:pStyle w:val="Heading2"/>
       </w:pPr>
-      <w:bookmarkStart w:id="38" w:name="limitations-and-strength"/>
+      <w:bookmarkStart w:id="38" w:name="limitations-and-strengths"/>
       <w:bookmarkEnd w:id="38"/>
       <w:r>
-        <w:t xml:space="preserve">Limitations and strength</w:t>
+        <w:t xml:space="preserve">Limitations and strengths</w:t>
       </w:r>
     </w:p>
     <w:p>
@@ -1096,7 +1203,7 @@
         <w:pStyle w:val="FirstParagraph"/>
       </w:pPr>
       <w:r>
-        <w:t xml:space="preserve">Low number of refractory cases prevented us from analyzing the data with more advanced statistical models, however, our analysis is the first published report on over 30 refractory anaphylaxis cases.</w:t>
+        <w:t xml:space="preserve">The low number of refractory cases prevented us from analyzing the data with more advanced statistical models. However, our analysis is the first published report on a patient sample containing over 30 refractory anaphylaxis cases.</w:t>
       </w:r>
     </w:p>
     <w:p>
@@ -1104,13 +1211,13 @@
         <w:pStyle w:val="BodyText"/>
       </w:pPr>
       <w:r>
-        <w:t xml:space="preserve">Definition of refractory anaphylaxis is not universal, and confirming the refractory anaphylaxis based on the answers to our online questionnaire poses additional difficulties.</w:t>
-      </w:r>
-      <w:r>
-        <w:t xml:space="preserve"> </w:t>
-      </w:r>
-      <w:r>
-        <w:t xml:space="preserve">If a fatal reaction occurs before the second dose of adrenaline could be administered to the patient - it cannot be diagnosed as refractory (as we defined at least two doses of minimum 300 µg adrenaline) although it as well could be refractory.</w:t>
+        <w:t xml:space="preserve">Definition of refractory anaphylaxis is not universal. Also in this study, the confirmation of a refractory anaphylaxis based on the answers to our online questionnaire posed difficulties.</w:t>
+      </w:r>
+      <w:r>
+        <w:t xml:space="preserve"> </w:t>
+      </w:r>
+      <w:r>
+        <w:t xml:space="preserve">If a fatal reaction occured before the second dose of adrenaline was administered to the patient - it could not be diagnosed as refractory (as we defined at least two doses of minimum 300 µg adrenaline) although it in fact could have been refractory.</w:t>
       </w:r>
     </w:p>
     <w:p>
@@ -1118,7 +1225,7 @@
         <w:pStyle w:val="BodyText"/>
       </w:pPr>
       <w:r>
-        <w:t xml:space="preserve">Comparison of refractory anaphylaxis to patients with severe anaphylaxis gave us the possibility to describe which patients have a higher risk of developing a refractory episode, however we can not answer the question which patients have the higher risk of developing anaphylaxis per se.</w:t>
+        <w:t xml:space="preserve">Comparison of refractory anaphylaxis with patients suffering from severe anaphylaxis enabled us to distinguish patients with a higher risk of developing a refractory episode. However we cannot address the question which patients had a higher risk of experiencing anaphylaxis per se.</w:t>
       </w:r>
     </w:p>
     <w:p>
@@ -1136,7 +1243,7 @@
         <w:pStyle w:val="FirstParagraph"/>
       </w:pPr>
       <w:r>
-        <w:t xml:space="preserve">Refractory anaphylaxis is a rare form of life-threatening hypersensitivity reaction with high mortality. Its elicitors and cofactors differ from other anaphylaxis cases, and the managment of refractory anaphylaxis needs to improve. We propose to increase the use of second line medication such as methylene blue, vasopressin and (in suspicion of a beta adrenergic blockade) glucagon in cases where 2 doses of adrenaline did not result in a rapid normalization of anaphylaxis symptoms.</w:t>
+        <w:t xml:space="preserve">Refractory anaphylaxis is a rare form of a life-threatening hypersensitivity reaction with high mortality. Its elicitors and cofactors differ from other anaphylaxis cases, and the managment of refractory anaphylaxis needs to improve. Although, more studies need to be conducted to better understand the pathomechanisms involved in refractory anaphylaxis, we propose to increase the use of second line medication such as methylene blue, vasopressin and (in suspicion of a beta adrenergic blockade) glucagon in cases where 2 doses of adrenaline did not result in a rapid normalization of anaphylaxis symptoms.</w:t>
       </w:r>
     </w:p>
     <w:p>
@@ -1185,7 +1292,21 @@
         <w:pStyle w:val="FirstParagraph"/>
       </w:pPr>
       <w:r>
-        <w:t xml:space="preserve">[1] Sampson HA, Muñoz-Furlong A, Campbell RL, et al. Second symposium on the definition and management of anaphylaxis: Summary report - Second National Institute of Allergy and Infectious Disease/Food Allergy and Anaphylaxis Network Symposium. Annals of Emergency Medicine. 2006;47:373–380.</w:t>
+        <w:t xml:space="preserve">[1] Simons FER, Sampson HA. Anaphylaxis: Unique aspects of clinical diagnosis and management in infants (birth to age 2 years). Journal of Allergy and Clinical Immunology [Internet]. 2015;135:1125–1131. Available from:</w:t>
+      </w:r>
+      <w:r>
+        <w:t xml:space="preserve"> </w:t>
+      </w:r>
+      <w:hyperlink r:id="rId43">
+        <w:r>
+          <w:rPr>
+            <w:rStyle w:val="Hyperlink"/>
+          </w:rPr>
+          <w:t xml:space="preserve">https://doi.org/10.1016/j.jaci.2014.09.014</w:t>
+        </w:r>
+      </w:hyperlink>
+      <w:r>
+        <w:t xml:space="preserve">.</w:t>
       </w:r>
     </w:p>
     <w:p>
@@ -1193,7 +1314,21 @@
         <w:pStyle w:val="BodyText"/>
       </w:pPr>
       <w:r>
-        <w:t xml:space="preserve">[2] Francuzik W, Dölle S, Worm M. Risk factors and treatment of refractory anaphylaxis-a review of case reports. Expert review of clinical immunology. 2018;14:307–314.</w:t>
+        <w:t xml:space="preserve">[2] Grabenhenrich LB, Dölle S, Ruëff F, et al. Epinephrine in severe allergic reactions: The european anaphylaxis register. The Journal of Allergy and Clinical Immunology: In Practice [Internet]. 2018; Available from:</w:t>
+      </w:r>
+      <w:r>
+        <w:t xml:space="preserve"> </w:t>
+      </w:r>
+      <w:hyperlink r:id="rId44">
+        <w:r>
+          <w:rPr>
+            <w:rStyle w:val="Hyperlink"/>
+          </w:rPr>
+          <w:t xml:space="preserve">https://doi.org/10.1016/j.jaip.2018.02.026</w:t>
+        </w:r>
+      </w:hyperlink>
+      <w:r>
+        <w:t xml:space="preserve">.</w:t>
       </w:r>
     </w:p>
     <w:p>
@@ -1201,7 +1336,7 @@
         <w:pStyle w:val="BodyText"/>
       </w:pPr>
       <w:r>
-        <w:t xml:space="preserve">[3] Grabenhenrich LB, Dölle S, Moneret-Vautrin A, et al. Anaphylaxis in children and adolescents: The european anaphylaxis registry. Journal of Allergy and Clinical Immunology. 2016;137:1128–1137.e1.</w:t>
+        <w:t xml:space="preserve">[3] Sampson HA, Muñoz-Furlong A, Campbell RL, et al. Second symposium on the definition and management of anaphylaxis: Summary report - Second National Institute of Allergy and Infectious Disease/Food Allergy and Anaphylaxis Network Symposium. Annals of Emergency Medicine. 2006;47:373–380.</w:t>
       </w:r>
     </w:p>
     <w:p>
@@ -1209,7 +1344,7 @@
         <w:pStyle w:val="BodyText"/>
       </w:pPr>
       <w:r>
-        <w:t xml:space="preserve">[4] Worm M, Francuzik W, Renaudin J-M, et al. Factors increasing the risk for a severe reaction in anaphylaxis: An analysis of data from the european anaphylaxis registry. Allergy. 2018;</w:t>
+        <w:t xml:space="preserve">[4] Francuzik W, Dölle S, Worm M. Risk factors and treatment of refractory anaphylaxis-a review of case reports. Expert review of clinical immunology. 2018;14:307–314.</w:t>
       </w:r>
     </w:p>
     <w:p>
@@ -1217,7 +1352,7 @@
         <w:pStyle w:val="BodyText"/>
       </w:pPr>
       <w:r>
-        <w:t xml:space="preserve">[5] R Core Team. R: A language and environment for statistical computing. Vienna, Austria: R Foundation for Statistical Computing; 2017.</w:t>
+        <w:t xml:space="preserve">[5] Grabenhenrich LB, Dölle S, Moneret-Vautrin A, et al. Anaphylaxis in children and adolescents: The european anaphylaxis registry. Journal of Allergy and Clinical Immunology. 2016;137:1128–1137.e1.</w:t>
       </w:r>
     </w:p>
     <w:p>
@@ -1225,7 +1360,7 @@
         <w:pStyle w:val="BodyText"/>
       </w:pPr>
       <w:r>
-        <w:t xml:space="preserve">[6] Muraro A, Roberts G, Worm M, et al. Anaphylaxis: Guidelines from the european academy of allergy and clinical immunology. Allergy. 2014;69:1026–1045.</w:t>
+        <w:t xml:space="preserve">[6] Worm M, Francuzik W, Renaudin J-M, et al. Factors increasing the risk for a severe reaction in anaphylaxis: An analysis of data from the european anaphylaxis registry. Allergy. 2018;</w:t>
       </w:r>
     </w:p>
     <w:p>
@@ -1233,7 +1368,7 @@
         <w:pStyle w:val="BodyText"/>
       </w:pPr>
       <w:r>
-        <w:t xml:space="preserve">[7] Fleg JL, O’connor F, Gerstenblith G, et al. Impact of age on the cardiovascular response to dynamic upright exercise in healthy men and women. Journal of Applied Physiology. 1995;78:890–900.</w:t>
+        <w:t xml:space="preserve">[7] R Core Team. R: A language and environment for statistical computing. Vienna, Austria: R Foundation for Statistical Computing; 2017.</w:t>
       </w:r>
     </w:p>
     <w:p>
@@ -1241,12 +1376,255 @@
         <w:pStyle w:val="BodyText"/>
       </w:pPr>
       <w:r>
-        <w:t xml:space="preserve">[8] Rogers KMA, Mccutcheon K. Understanding arterial blood gases. Journal of Perioperative Practice [Internet]. 2013;23:191–197. Available from:</w:t>
-      </w:r>
-      <w:r>
-        <w:t xml:space="preserve"> </w:t>
-      </w:r>
-      <w:hyperlink r:id="rId43">
+        <w:t xml:space="preserve">[8] Muraro A, Roberts G, Worm M, et al. Anaphylaxis: Guidelines from the european academy of allergy and clinical immunology. Allergy. 2014;69:1026–1045.</w:t>
+      </w:r>
+    </w:p>
+    <w:p>
+      <w:pPr>
+        <w:pStyle w:val="BodyText"/>
+      </w:pPr>
+      <w:r>
+        <w:t xml:space="preserve">[9] Hepner DL, Castells MC. Anaphylaxis during the perioperative period. Anesthesia &amp; Analgesia [Internet]. 2003;1381–1395. Available from:</w:t>
+      </w:r>
+      <w:r>
+        <w:t xml:space="preserve"> </w:t>
+      </w:r>
+      <w:hyperlink r:id="rId45">
+        <w:r>
+          <w:rPr>
+            <w:rStyle w:val="Hyperlink"/>
+          </w:rPr>
+          <w:t xml:space="preserve">https://doi.org/10.1213/01.ane.0000082993.84883.7d</w:t>
+        </w:r>
+      </w:hyperlink>
+      <w:r>
+        <w:t xml:space="preserve">.</w:t>
+      </w:r>
+    </w:p>
+    <w:p>
+      <w:pPr>
+        <w:pStyle w:val="BodyText"/>
+      </w:pPr>
+      <w:r>
+        <w:t xml:space="preserve">[10] Ebo DG, Fisher MM, Hagendorens MM, et al. Anaphylaxis during anaesthesia: Diagnostic approach. Allergy [Internet]. 2007;62:471–487. Available from:</w:t>
+      </w:r>
+      <w:r>
+        <w:t xml:space="preserve"> </w:t>
+      </w:r>
+      <w:hyperlink r:id="rId46">
+        <w:r>
+          <w:rPr>
+            <w:rStyle w:val="Hyperlink"/>
+          </w:rPr>
+          <w:t xml:space="preserve">https://doi.org/10.1111/j.1398-9995.2007.01347.x</w:t>
+        </w:r>
+      </w:hyperlink>
+      <w:r>
+        <w:t xml:space="preserve">.</w:t>
+      </w:r>
+    </w:p>
+    <w:p>
+      <w:pPr>
+        <w:pStyle w:val="BodyText"/>
+      </w:pPr>
+      <w:r>
+        <w:t xml:space="preserve">[11] McNeil BD, Pundir P, Meeker S, et al. Identification of a mast-cell-specific receptor crucial for pseudo-allergic drug reactions. Nature. 2015;519:237.</w:t>
+      </w:r>
+    </w:p>
+    <w:p>
+      <w:pPr>
+        <w:pStyle w:val="BodyText"/>
+      </w:pPr>
+      <w:r>
+        <w:t xml:space="preserve">[12] Saxon A. Immediate hypersensitivity reactions to</w:t>
+      </w:r>
+      <w:r>
+        <w:t xml:space="preserve"> </w:t>
+      </w:r>
+      <m:oMath>
+        <m:r>
+          <m:t>β</m:t>
+        </m:r>
+      </m:oMath>
+      <w:r>
+        <w:t xml:space="preserve">-lactam antibiotics. Reviews of Infectious Diseases. 1983;5:S368–S379.</w:t>
+      </w:r>
+    </w:p>
+    <w:p>
+      <w:pPr>
+        <w:pStyle w:val="BodyText"/>
+      </w:pPr>
+      <w:r>
+        <w:t xml:space="preserve">[13] Greenberger PA, Patterson R. The prevention of immediate generalized reactions to radiocontrast media in high-risk patients. Journal of Allergy and Clinical Immunology [Internet]. 1991;87:867–872. Available from:</w:t>
+      </w:r>
+      <w:r>
+        <w:t xml:space="preserve"> </w:t>
+      </w:r>
+      <w:hyperlink r:id="rId47">
+        <w:r>
+          <w:rPr>
+            <w:rStyle w:val="Hyperlink"/>
+          </w:rPr>
+          <w:t xml:space="preserve">https://doi.org/10.1016/0091-6749(91)90135-b</w:t>
+        </w:r>
+      </w:hyperlink>
+      <w:r>
+        <w:t xml:space="preserve">.</w:t>
+      </w:r>
+    </w:p>
+    <w:p>
+      <w:pPr>
+        <w:pStyle w:val="BodyText"/>
+      </w:pPr>
+      <w:r>
+        <w:t xml:space="preserve">[14] Wang H, Wang H, Liu Z. Agents that induce pseudo-allergic reaction. Drug Discov Ther. 2011;5:211–219.</w:t>
+      </w:r>
+    </w:p>
+    <w:p>
+      <w:pPr>
+        <w:pStyle w:val="BodyText"/>
+      </w:pPr>
+      <w:r>
+        <w:t xml:space="preserve">[15] Visscher PK, Vetter RS, Camazine S. Removing bee stings. The Lancet [Internet]. 1996;348:301–302. Available from:</w:t>
+      </w:r>
+      <w:r>
+        <w:t xml:space="preserve"> </w:t>
+      </w:r>
+      <w:hyperlink r:id="rId48">
+        <w:r>
+          <w:rPr>
+            <w:rStyle w:val="Hyperlink"/>
+          </w:rPr>
+          <w:t xml:space="preserve">https://doi.org/10.1016/s0140-6736(96)01367-0</w:t>
+        </w:r>
+      </w:hyperlink>
+      <w:r>
+        <w:t xml:space="preserve">.</w:t>
+      </w:r>
+    </w:p>
+    <w:p>
+      <w:pPr>
+        <w:pStyle w:val="BodyText"/>
+      </w:pPr>
+      <w:r>
+        <w:t xml:space="preserve">[16] Burns VE, Edwards KM, Ring C, et al. Complement cascade activation after an acute psychological stress task. Psychosomatic Medicine [Internet]. 2008;70:387–396. Available from:</w:t>
+      </w:r>
+      <w:r>
+        <w:t xml:space="preserve"> </w:t>
+      </w:r>
+      <w:hyperlink r:id="rId49">
+        <w:r>
+          <w:rPr>
+            <w:rStyle w:val="Hyperlink"/>
+          </w:rPr>
+          <w:t xml:space="preserve">https://doi.org/10.1097/psy.0b013e31816ded22</w:t>
+        </w:r>
+      </w:hyperlink>
+      <w:r>
+        <w:t xml:space="preserve">.</w:t>
+      </w:r>
+    </w:p>
+    <w:p>
+      <w:pPr>
+        <w:pStyle w:val="BodyText"/>
+      </w:pPr>
+      <w:r>
+        <w:t xml:space="preserve">[17] Arck PC, Handjiski B, Peters EMJ, et al. Stress inhibits hair growth in mice by induction of premature catagen development and deleterious perifollicular inflammatory events via neuropeptide substance p-dependent pathways. The American Journal of Pathology [Internet]. 2003;162:803–814. Available from:</w:t>
+      </w:r>
+      <w:r>
+        <w:t xml:space="preserve"> </w:t>
+      </w:r>
+      <w:hyperlink r:id="rId50">
+        <w:r>
+          <w:rPr>
+            <w:rStyle w:val="Hyperlink"/>
+          </w:rPr>
+          <w:t xml:space="preserve">https://doi.org/10.1016/s0002-9440(10)63877-1</w:t>
+        </w:r>
+      </w:hyperlink>
+      <w:r>
+        <w:t xml:space="preserve">.</w:t>
+      </w:r>
+    </w:p>
+    <w:p>
+      <w:pPr>
+        <w:pStyle w:val="BodyText"/>
+      </w:pPr>
+      <w:r>
+        <w:t xml:space="preserve">[18] Bossaller C, Reither K, Hehlert-Friedrich C, et al. In vivo measurement of endothelium-dependent vasodilation with substance p in man. Herz. 1992;17:284–290.</w:t>
+      </w:r>
+    </w:p>
+    <w:p>
+      <w:pPr>
+        <w:pStyle w:val="BodyText"/>
+      </w:pPr>
+      <w:r>
+        <w:t xml:space="preserve">[19] Singh LK, Pang X, Alexacos N, et al. Acute immobilization stress triggers skin mast cell degranulation via corticotropin releasing hormone, neurotensin, and substance p: A link to neurogenic skin disorders. Brain, Behavior, and Immunity [Internet]. 1999;13:225–239. Available from:</w:t>
+      </w:r>
+      <w:r>
+        <w:t xml:space="preserve"> </w:t>
+      </w:r>
+      <w:hyperlink r:id="rId51">
+        <w:r>
+          <w:rPr>
+            <w:rStyle w:val="Hyperlink"/>
+          </w:rPr>
+          <w:t xml:space="preserve">https://doi.org/10.1006/brbi.1998.0541</w:t>
+        </w:r>
+      </w:hyperlink>
+      <w:r>
+        <w:t xml:space="preserve">.</w:t>
+      </w:r>
+    </w:p>
+    <w:p>
+      <w:pPr>
+        <w:pStyle w:val="BodyText"/>
+      </w:pPr>
+      <w:r>
+        <w:t xml:space="preserve">[20] Wölbing F, Fischer J, Köberle M, et al. About the role and underlying mechanisms of cofactors in anaphylaxis. Allergy. 2013;n/a–n/a.</w:t>
+      </w:r>
+    </w:p>
+    <w:p>
+      <w:pPr>
+        <w:pStyle w:val="BodyText"/>
+      </w:pPr>
+      <w:r>
+        <w:t xml:space="preserve">[21] Natsch S, Vinks MH, Voogt AK, et al. Anaphylactic reactions to proton-pump inhibitors. Annals of Pharmacotherapy [Internet]. 2000;34:474–476. Available from:</w:t>
+      </w:r>
+      <w:r>
+        <w:t xml:space="preserve"> </w:t>
+      </w:r>
+      <w:hyperlink r:id="rId52">
+        <w:r>
+          <w:rPr>
+            <w:rStyle w:val="Hyperlink"/>
+          </w:rPr>
+          <w:t xml:space="preserve">https://doi.org/10.1345/aph.19235</w:t>
+        </w:r>
+      </w:hyperlink>
+      <w:r>
+        <w:t xml:space="preserve">.</w:t>
+      </w:r>
+    </w:p>
+    <w:p>
+      <w:pPr>
+        <w:pStyle w:val="BodyText"/>
+      </w:pPr>
+      <w:r>
+        <w:t xml:space="preserve">[22] Fleg JL, O’connor F, Gerstenblith G, et al. Impact of age on the cardiovascular response to dynamic upright exercise in healthy men and women. Journal of Applied Physiology. 1995;78:890–900.</w:t>
+      </w:r>
+    </w:p>
+    <w:p>
+      <w:pPr>
+        <w:pStyle w:val="BodyText"/>
+      </w:pPr>
+      <w:r>
+        <w:t xml:space="preserve">[23] Rogers KMA, Mccutcheon K. Understanding arterial blood gases. Journal of Perioperative Practice [Internet]. 2013;23:191–197. Available from:</w:t>
+      </w:r>
+      <w:r>
+        <w:t xml:space="preserve"> </w:t>
+      </w:r>
+      <w:hyperlink r:id="rId53">
         <w:r>
           <w:rPr>
             <w:rStyle w:val="Hyperlink"/>
@@ -1263,17 +1641,17 @@
         <w:pStyle w:val="BodyText"/>
       </w:pPr>
       <w:r>
-        <w:t xml:space="preserve">[9] Ebo DG, Fisher MM, Hagendorens MM, et al. Anaphylaxis during anaesthesia: Diagnostic approach. Allergy [Internet]. 2007;62:471–487. Available from:</w:t>
-      </w:r>
-      <w:r>
-        <w:t xml:space="preserve"> </w:t>
-      </w:r>
-      <w:hyperlink r:id="rId44">
+        <w:t xml:space="preserve">[24] Evora PRB. Should methylene blue be the drug of choice to treat vasoplegias caused by cardiopulmonary bypass and anaphylactic shock? The Journal of Thoracic and Cardiovascular Surgery [Internet]. 2000;119:632–633. Available from:</w:t>
+      </w:r>
+      <w:r>
+        <w:t xml:space="preserve"> </w:t>
+      </w:r>
+      <w:hyperlink r:id="rId54">
         <w:r>
           <w:rPr>
             <w:rStyle w:val="Hyperlink"/>
           </w:rPr>
-          <w:t xml:space="preserve">https://doi.org/10.1111/j.1398-9995.2007.01347.x</w:t>
+          <w:t xml:space="preserve">https://doi.org/10.1016/s0022-5223(00)70152-8</w:t>
         </w:r>
       </w:hyperlink>
       <w:r>
@@ -1285,146 +1663,15 @@
         <w:pStyle w:val="BodyText"/>
       </w:pPr>
       <w:r>
-        <w:t xml:space="preserve">[10] Saxon A. Immediate hypersensitivity reactions to</w:t>
-      </w:r>
-      <w:r>
-        <w:t xml:space="preserve"> </w:t>
-      </w:r>
-      <m:oMath>
-        <m:r>
-          <m:t>β</m:t>
-        </m:r>
-      </m:oMath>
-      <w:r>
-        <w:t xml:space="preserve">-lactam antibiotics. Reviews of Infectious Diseases. 1983;5:S368–S379.</w:t>
-      </w:r>
-    </w:p>
-    <w:p>
-      <w:pPr>
-        <w:pStyle w:val="BodyText"/>
-      </w:pPr>
-      <w:r>
-        <w:t xml:space="preserve">[11] Subramanian H, Gupta K, Ali H. Roles of mas-related g protein–coupled receptor x2 on mast cell–mediated host defense, pseudoallergic drug reactions, and chronic inflammatory diseases. Journal of Allergy and Clinical Immunology. 2016;138:700–710.</w:t>
-      </w:r>
-    </w:p>
-    <w:p>
-      <w:pPr>
-        <w:pStyle w:val="BodyText"/>
-      </w:pPr>
-      <w:r>
-        <w:t xml:space="preserve">[12] McNeil BD, Pundir P, Meeker S, et al. Identification of a mast-cell-specific receptor crucial for pseudo-allergic drug reactions. Nature. 2015;519:237.</w:t>
-      </w:r>
-    </w:p>
-    <w:p>
-      <w:pPr>
-        <w:pStyle w:val="BodyText"/>
-      </w:pPr>
-      <w:r>
-        <w:t xml:space="preserve">[13] Greenberger PA, Patterson R. The prevention of immediate generalized reactions to radiocontrast media in high-risk patients. Journal of Allergy and Clinical Immunology [Internet]. 1991;87:867–872. Available from:</w:t>
-      </w:r>
-      <w:r>
-        <w:t xml:space="preserve"> </w:t>
-      </w:r>
-      <w:hyperlink r:id="rId45">
-        <w:r>
-          <w:rPr>
-            <w:rStyle w:val="Hyperlink"/>
-          </w:rPr>
-          <w:t xml:space="preserve">https://doi.org/10.1016/0091-6749(91)90135-b</w:t>
-        </w:r>
-      </w:hyperlink>
-      <w:r>
-        <w:t xml:space="preserve">.</w:t>
-      </w:r>
-    </w:p>
-    <w:p>
-      <w:pPr>
-        <w:pStyle w:val="BodyText"/>
-      </w:pPr>
-      <w:r>
-        <w:t xml:space="preserve">[14] Wang H, Wang H, Liu Z. Agents that induce pseudo-allergic reaction. Drug Discov Ther. 2011;5:211–219.</w:t>
-      </w:r>
-    </w:p>
-    <w:p>
-      <w:pPr>
-        <w:pStyle w:val="BodyText"/>
-      </w:pPr>
-      <w:r>
-        <w:t xml:space="preserve">[15] Visscher PK, Vetter RS, Camazine S. Removing bee stings. The Lancet [Internet]. 1996;348:301–302. Available from:</w:t>
-      </w:r>
-      <w:r>
-        <w:t xml:space="preserve"> </w:t>
-      </w:r>
-      <w:hyperlink r:id="rId46">
-        <w:r>
-          <w:rPr>
-            <w:rStyle w:val="Hyperlink"/>
-          </w:rPr>
-          <w:t xml:space="preserve">https://doi.org/10.1016/s0140-6736(96)01367-0</w:t>
-        </w:r>
-      </w:hyperlink>
-      <w:r>
-        <w:t xml:space="preserve">.</w:t>
-      </w:r>
-    </w:p>
-    <w:p>
-      <w:pPr>
-        <w:pStyle w:val="BodyText"/>
-      </w:pPr>
-      <w:r>
-        <w:t xml:space="preserve">[16] Wölbing F, Fischer J, Köberle M, et al. About the role and underlying mechanisms of cofactors in anaphylaxis. Allergy. 2013;n/a–n/a.</w:t>
-      </w:r>
-    </w:p>
-    <w:p>
-      <w:pPr>
-        <w:pStyle w:val="BodyText"/>
-      </w:pPr>
-      <w:r>
-        <w:t xml:space="preserve">[17] Natsch S, Vinks MH, Voogt AK, et al. Anaphylactic reactions to proton-pump inhibitors. Annals of Pharmacotherapy [Internet]. 2000;34:474–476. Available from:</w:t>
-      </w:r>
-      <w:r>
-        <w:t xml:space="preserve"> </w:t>
-      </w:r>
-      <w:hyperlink r:id="rId47">
-        <w:r>
-          <w:rPr>
-            <w:rStyle w:val="Hyperlink"/>
-          </w:rPr>
-          <w:t xml:space="preserve">https://doi.org/10.1345/aph.19235</w:t>
-        </w:r>
-      </w:hyperlink>
-      <w:r>
-        <w:t xml:space="preserve">.</w:t>
-      </w:r>
-    </w:p>
-    <w:p>
-      <w:pPr>
-        <w:pStyle w:val="BodyText"/>
-      </w:pPr>
-      <w:r>
-        <w:t xml:space="preserve">[18] Grabenhenrich LB, Dölle S, Ruëff F, et al. Epinephrine in severe allergic reactions: The european anaphylaxis register. The Journal of Allergy and Clinical Immunology: In Practice [Internet]. 2018; Available from:</w:t>
-      </w:r>
-      <w:r>
-        <w:t xml:space="preserve"> </w:t>
-      </w:r>
-      <w:hyperlink r:id="rId48">
-        <w:r>
-          <w:rPr>
-            <w:rStyle w:val="Hyperlink"/>
-          </w:rPr>
-          <w:t xml:space="preserve">https://doi.org/10.1016/j.jaip.2018.02.026</w:t>
-        </w:r>
-      </w:hyperlink>
-      <w:r>
-        <w:t xml:space="preserve">.</w:t>
+        <w:t xml:space="preserve">[25] Dfaz JE, Roberts JR. Anaphylactic shock. Schweiz Rundsch Med Prax. 1995;84:1307–1313.</w:t>
       </w:r>
     </w:p>
     <w:p>
       <w:pPr>
         <w:pStyle w:val="Heading5"/>
       </w:pPr>
-      <w:bookmarkStart w:id="49" w:name="pagebreak-1"/>
-      <w:bookmarkEnd w:id="49"/>
+      <w:bookmarkStart w:id="55" w:name="pagebreak-1"/>
+      <w:bookmarkEnd w:id="55"/>
       <w:r>
         <w:t xml:space="preserve">pagebreak</w:t>
       </w:r>
@@ -1433,8 +1680,8 @@
       <w:pPr>
         <w:pStyle w:val="Heading1"/>
       </w:pPr>
-      <w:bookmarkStart w:id="50" w:name="figures"/>
-      <w:bookmarkEnd w:id="50"/>
+      <w:bookmarkStart w:id="56" w:name="figures"/>
+      <w:bookmarkEnd w:id="56"/>
       <w:r>
         <w:t xml:space="preserve">Figures</w:t>
       </w:r>
@@ -1459,7 +1706,7 @@
                     </pic:cNvPicPr>
                   </pic:nvPicPr>
                   <pic:blipFill>
-                    <a:blip r:embed="rId51"/>
+                    <a:blip r:embed="rId57"/>
                     <a:stretch>
                       <a:fillRect/>
                     </a:stretch>
@@ -1496,6 +1743,13 @@
     </w:p>
     <w:p>
       <w:pPr>
+        <w:pStyle w:val="Heading5"/>
+      </w:pPr>
+      <w:bookmarkStart w:id="58" w:name="section"/>
+      <w:bookmarkEnd w:id="58"/>
+    </w:p>
+    <w:p>
+      <w:pPr>
         <w:pStyle w:val="FigureWithCaption"/>
       </w:pPr>
       <w:r>
@@ -1503,7 +1757,7 @@
           <wp:inline>
             <wp:extent cx="3797300" cy="3467100"/>
             <wp:effectExtent b="0" l="0" r="0" t="0"/>
-            <wp:docPr descr="Figure 2 Visual representation of the three forces determining the severity of anaphylaxis. The natural ability of the body to compensate the anaphylaxis symptoms and therapeutic measures act to restore homeostasis to a patient by whom elicitors and cofactors influence synergistically the severity of a given episode." title="" id="1" name="Picture"/>
+            <wp:docPr descr="Figure 2 Visual representation of the three forces determining the severity of anaphylaxis. The natural ability of the body to compensate the anaphylaxis symptoms and therapeutic measures acting to restore homeostasis to a patient by whom elicitors and cofactors influence synergistically the severity of a given episode." title="" id="1" name="Picture"/>
             <a:graphic>
               <a:graphicData uri="http://schemas.openxmlformats.org/drawingml/2006/picture">
                 <pic:pic>
@@ -1514,7 +1768,7 @@
                     </pic:cNvPicPr>
                   </pic:nvPicPr>
                   <pic:blipFill>
-                    <a:blip r:embed="rId52"/>
+                    <a:blip r:embed="rId59"/>
                     <a:stretch>
                       <a:fillRect/>
                     </a:stretch>
@@ -1546,15 +1800,22 @@
         <w:pStyle w:val="ImageCaption"/>
       </w:pPr>
       <w:r>
-        <w:t xml:space="preserve">Figure 2 Visual representation of the three forces determining the severity of anaphylaxis. The natural ability of the body to compensate the anaphylaxis symptoms and therapeutic measures act to restore homeostasis to a patient by whom elicitors and cofactors influence synergistically the severity of a given episode.</w:t>
-      </w:r>
+        <w:t xml:space="preserve">Figure 2 Visual representation of the three forces determining the severity of anaphylaxis. The natural ability of the body to compensate the anaphylaxis symptoms and therapeutic measures acting to restore homeostasis to a patient by whom elicitors and cofactors influence synergistically the severity of a given episode.</w:t>
+      </w:r>
+    </w:p>
+    <w:p>
+      <w:pPr>
+        <w:pStyle w:val="Heading5"/>
+      </w:pPr>
+      <w:bookmarkStart w:id="60" w:name="section-1"/>
+      <w:bookmarkEnd w:id="60"/>
     </w:p>
     <w:p>
       <w:pPr>
         <w:pStyle w:val="Heading1"/>
       </w:pPr>
-      <w:bookmarkStart w:id="53" w:name="tables"/>
-      <w:bookmarkEnd w:id="53"/>
+      <w:bookmarkStart w:id="61" w:name="tables"/>
+      <w:bookmarkEnd w:id="61"/>
       <w:r>
         <w:t xml:space="preserve">Tables</w:t>
       </w:r>
@@ -2305,6 +2566,13 @@
     </w:tbl>
     <w:p>
       <w:pPr>
+        <w:pStyle w:val="Heading5"/>
+      </w:pPr>
+      <w:bookmarkStart w:id="62" w:name="section-2"/>
+      <w:bookmarkEnd w:id="62"/>
+    </w:p>
+    <w:p>
+      <w:pPr>
         <w:pStyle w:val="TableCaption"/>
       </w:pPr>
       <w:r>
@@ -2981,6 +3249,13 @@
     </w:tbl>
     <w:p>
       <w:pPr>
+        <w:pStyle w:val="Heading5"/>
+      </w:pPr>
+      <w:bookmarkStart w:id="63" w:name="section-3"/>
+      <w:bookmarkEnd w:id="63"/>
+    </w:p>
+    <w:p>
+      <w:pPr>
         <w:pStyle w:val="TableCaption"/>
       </w:pPr>
       <w:r>
@@ -3355,6 +3630,13 @@
     </w:p>
     <w:p>
       <w:pPr>
+        <w:pStyle w:val="Heading5"/>
+      </w:pPr>
+      <w:bookmarkStart w:id="64" w:name="section-4"/>
+      <w:bookmarkEnd w:id="64"/>
+    </w:p>
+    <w:p>
+      <w:pPr>
         <w:pStyle w:val="TableCaption"/>
       </w:pPr>
       <w:r>
@@ -4043,6 +4325,13 @@
     </w:tbl>
     <w:p>
       <w:pPr>
+        <w:pStyle w:val="Heading5"/>
+      </w:pPr>
+      <w:bookmarkStart w:id="65" w:name="section-5"/>
+      <w:bookmarkEnd w:id="65"/>
+    </w:p>
+    <w:p>
+      <w:pPr>
         <w:pStyle w:val="TableCaption"/>
       </w:pPr>
       <w:r>
@@ -5005,6 +5294,13 @@
         </w:tc>
       </w:tr>
     </w:tbl>
+    <w:p>
+      <w:pPr>
+        <w:pStyle w:val="Heading5"/>
+      </w:pPr>
+      <w:bookmarkStart w:id="66" w:name="section-6"/>
+      <w:bookmarkEnd w:id="66"/>
+    </w:p>
     <w:p>
       <w:pPr>
         <w:pStyle w:val="TableCaption"/>
@@ -6140,7 +6436,7 @@
     </w:lvl>
   </w:abstractNum>
   <w:abstractNum w:abstractNumId="990">
-    <w:nsid w:val="24c688da"/>
+    <w:nsid w:val="b695ff49"/>
     <w:multiLevelType w:val="multilevel"/>
     <w:lvl w:ilvl="0">
       <w:numFmt w:val="bullet"/>

</xml_diff>

<commit_message>
figure and p value formatting changed
</commit_message>
<xml_diff>
--- a/analysis/paper/paper.docx
+++ b/analysis/paper/paper.docx
@@ -1755,14 +1755,14 @@
       <w:r>
         <w:drawing>
           <wp:inline>
-            <wp:extent cx="3797300" cy="3467100"/>
+            <wp:extent cx="3009900" cy="3009900"/>
             <wp:effectExtent b="0" l="0" r="0" t="0"/>
             <wp:docPr descr="Figure 2 Visual representation of the three forces determining the severity of anaphylaxis. The natural ability of the body to compensate the anaphylaxis symptoms and therapeutic measures acting to restore homeostasis to a patient by whom elicitors and cofactors influence synergistically the severity of a given episode." title="" id="1" name="Picture"/>
             <a:graphic>
               <a:graphicData uri="http://schemas.openxmlformats.org/drawingml/2006/picture">
                 <pic:pic>
                   <pic:nvPicPr>
-                    <pic:cNvPr descr="../figures/diag.png" id="0" name="Picture"/>
+                    <pic:cNvPr descr="../figures/diag2.png" id="0" name="Picture"/>
                     <pic:cNvPicPr>
                       <a:picLocks noChangeArrowheads="1" noChangeAspect="1"/>
                     </pic:cNvPicPr>
@@ -1776,7 +1776,7 @@
                   <pic:spPr bwMode="auto">
                     <a:xfrm>
                       <a:off x="0" y="0"/>
-                      <a:ext cx="3797300" cy="3467100"/>
+                      <a:ext cx="3009900" cy="3009900"/>
                     </a:xfrm>
                     <a:prstGeom prst="rect">
                       <a:avLst/>
@@ -1825,7 +1825,19 @@
         <w:pStyle w:val="TableCaption"/>
       </w:pPr>
       <w:r>
-        <w:t xml:space="preserve">Table 1 Summary of the refractory anaphylaxis cases. Age is represented by a mean value, other as fractions [%]. DM - diabetes mellitus</w:t>
+        <w:t xml:space="preserve">Table 1 Summary of the refractory anaphylaxis cases. Age is represented by a mean value, other variables as fractions [%]. DM - diabetes mellitus, p value is derived from a Mann-Whitney U test or a Chi</w:t>
+      </w:r>
+      <w:r>
+        <w:rPr>
+          <w:vertAlign w:val="superscript"/>
+        </w:rPr>
+        <w:t xml:space="preserve">2</w:t>
+      </w:r>
+      <w:r>
+        <w:t xml:space="preserve"> </w:t>
+      </w:r>
+      <w:r>
+        <w:t xml:space="preserve">test for interval and categorical variables respectively.</w:t>
       </w:r>
     </w:p>
     <w:tbl>
@@ -1833,7 +1845,7 @@
         <w:tblStyle w:val="TableNormal"/>
         <w:tblW w:type="pct" w:w="0.0"/>
         <w:tblLook w:firstRow="1"/>
-        <w:tblCaption w:val="Table 1 Summary of the refractory anaphylaxis cases. Age is represented by a mean value, other as fractions [%]. DM - diabetes mellitus"/>
+        <w:tblCaption w:val="Table 1 Summary of the refractory anaphylaxis cases. Age is represented by a mean value, other variables as fractions [%]. DM - diabetes mellitus, p value is derived from a Mann-Whitney U test or a Chi2 test for interval and categorical variables respectively."/>
       </w:tblPr>
       <w:tblGrid/>
       <w:tr>
@@ -1863,7 +1875,7 @@
           <w:p>
             <w:pPr>
               <w:pStyle w:val="Compact"/>
-              <w:jc w:val="left"/>
+              <w:jc w:val="right"/>
             </w:pPr>
             <w:r>
               <w:t xml:space="preserve">Group</w:t>
@@ -1880,7 +1892,7 @@
           <w:p>
             <w:pPr>
               <w:pStyle w:val="Compact"/>
-              <w:jc w:val="left"/>
+              <w:jc w:val="right"/>
             </w:pPr>
             <w:r>
               <w:t xml:space="preserve">n</w:t>
@@ -1897,7 +1909,7 @@
           <w:p>
             <w:pPr>
               <w:pStyle w:val="Compact"/>
-              <w:jc w:val="left"/>
+              <w:jc w:val="right"/>
             </w:pPr>
             <w:r>
               <w:t xml:space="preserve">Age</w:t>
@@ -1914,7 +1926,7 @@
           <w:p>
             <w:pPr>
               <w:pStyle w:val="Compact"/>
-              <w:jc w:val="left"/>
+              <w:jc w:val="right"/>
             </w:pPr>
             <w:r>
               <w:t xml:space="preserve">Cardiologic</w:t>
@@ -1931,7 +1943,7 @@
           <w:p>
             <w:pPr>
               <w:pStyle w:val="Compact"/>
-              <w:jc w:val="left"/>
+              <w:jc w:val="right"/>
             </w:pPr>
             <w:r>
               <w:t xml:space="preserve">DM</w:t>
@@ -1948,7 +1960,7 @@
           <w:p>
             <w:pPr>
               <w:pStyle w:val="Compact"/>
-              <w:jc w:val="left"/>
+              <w:jc w:val="right"/>
             </w:pPr>
             <w:r>
               <w:t xml:space="preserve">Food allergy</w:t>
@@ -1965,7 +1977,7 @@
           <w:p>
             <w:pPr>
               <w:pStyle w:val="Compact"/>
-              <w:jc w:val="left"/>
+              <w:jc w:val="right"/>
             </w:pPr>
             <w:r>
               <w:t xml:space="preserve">Mastocytosis</w:t>
@@ -1982,7 +1994,7 @@
           <w:p>
             <w:pPr>
               <w:pStyle w:val="Compact"/>
-              <w:jc w:val="left"/>
+              <w:jc w:val="right"/>
             </w:pPr>
             <w:r>
               <w:t xml:space="preserve">Malignancy</w:t>
@@ -1999,10 +2011,27 @@
           <w:p>
             <w:pPr>
               <w:pStyle w:val="Compact"/>
-              <w:jc w:val="left"/>
+              <w:jc w:val="right"/>
             </w:pPr>
             <w:r>
               <w:t xml:space="preserve">Atopic dermatitis</w:t>
+            </w:r>
+          </w:p>
+        </w:tc>
+        <w:tc>
+          <w:tcPr>
+            <w:tcBorders>
+              <w:bottom w:val="single"/>
+            </w:tcBorders>
+            <w:vAlign w:val="bottom"/>
+          </w:tcPr>
+          <w:p>
+            <w:pPr>
+              <w:pStyle w:val="Compact"/>
+              <w:jc w:val="right"/>
+            </w:pPr>
+            <w:r>
+              <w:t xml:space="preserve">tryptase [median]</w:t>
             </w:r>
           </w:p>
         </w:tc>
@@ -2023,7 +2052,7 @@
           <w:p>
             <w:pPr>
               <w:pStyle w:val="Compact"/>
-              <w:jc w:val="left"/>
+              <w:jc w:val="right"/>
             </w:pPr>
             <w:r>
               <w:t xml:space="preserve">refractory</w:t>
@@ -2034,7 +2063,7 @@
           <w:p>
             <w:pPr>
               <w:pStyle w:val="Compact"/>
-              <w:jc w:val="left"/>
+              <w:jc w:val="right"/>
             </w:pPr>
             <w:r>
               <w:t xml:space="preserve">22</w:t>
@@ -2045,7 +2074,7 @@
           <w:p>
             <w:pPr>
               <w:pStyle w:val="Compact"/>
-              <w:jc w:val="left"/>
+              <w:jc w:val="right"/>
             </w:pPr>
             <w:r>
               <w:t xml:space="preserve">40</w:t>
@@ -2056,51 +2085,51 @@
           <w:p>
             <w:pPr>
               <w:pStyle w:val="Compact"/>
-              <w:jc w:val="left"/>
-            </w:pPr>
-            <w:r>
-              <w:t xml:space="preserve">32</w:t>
-            </w:r>
-          </w:p>
-        </w:tc>
-        <w:tc>
-          <w:p>
-            <w:pPr>
-              <w:pStyle w:val="Compact"/>
-              <w:jc w:val="left"/>
-            </w:pPr>
-            <w:r>
-              <w:t xml:space="preserve">9</w:t>
-            </w:r>
-          </w:p>
-        </w:tc>
-        <w:tc>
-          <w:p>
-            <w:pPr>
-              <w:pStyle w:val="Compact"/>
-              <w:jc w:val="left"/>
-            </w:pPr>
-            <w:r>
-              <w:t xml:space="preserve">14</w:t>
-            </w:r>
-          </w:p>
-        </w:tc>
-        <w:tc>
-          <w:p>
-            <w:pPr>
-              <w:pStyle w:val="Compact"/>
-              <w:jc w:val="left"/>
-            </w:pPr>
-            <w:r>
-              <w:t xml:space="preserve">9</w:t>
-            </w:r>
-          </w:p>
-        </w:tc>
-        <w:tc>
-          <w:p>
-            <w:pPr>
-              <w:pStyle w:val="Compact"/>
-              <w:jc w:val="left"/>
+              <w:jc w:val="right"/>
+            </w:pPr>
+            <w:r>
+              <w:t xml:space="preserve">31.818</w:t>
+            </w:r>
+          </w:p>
+        </w:tc>
+        <w:tc>
+          <w:p>
+            <w:pPr>
+              <w:pStyle w:val="Compact"/>
+              <w:jc w:val="right"/>
+            </w:pPr>
+            <w:r>
+              <w:t xml:space="preserve">9.091</w:t>
+            </w:r>
+          </w:p>
+        </w:tc>
+        <w:tc>
+          <w:p>
+            <w:pPr>
+              <w:pStyle w:val="Compact"/>
+              <w:jc w:val="right"/>
+            </w:pPr>
+            <w:r>
+              <w:t xml:space="preserve">13.636</w:t>
+            </w:r>
+          </w:p>
+        </w:tc>
+        <w:tc>
+          <w:p>
+            <w:pPr>
+              <w:pStyle w:val="Compact"/>
+              <w:jc w:val="right"/>
+            </w:pPr>
+            <w:r>
+              <w:t xml:space="preserve">9.091</w:t>
+            </w:r>
+          </w:p>
+        </w:tc>
+        <w:tc>
+          <w:p>
+            <w:pPr>
+              <w:pStyle w:val="Compact"/>
+              <w:jc w:val="right"/>
             </w:pPr>
             <w:r>
               <w:t xml:space="preserve">0</w:t>
@@ -2111,10 +2140,21 @@
           <w:p>
             <w:pPr>
               <w:pStyle w:val="Compact"/>
-              <w:jc w:val="left"/>
-            </w:pPr>
-            <w:r>
-              <w:t xml:space="preserve">18</w:t>
+              <w:jc w:val="right"/>
+            </w:pPr>
+            <w:r>
+              <w:t xml:space="preserve">18.182</w:t>
+            </w:r>
+          </w:p>
+        </w:tc>
+        <w:tc>
+          <w:p>
+            <w:pPr>
+              <w:pStyle w:val="Compact"/>
+              <w:jc w:val="right"/>
+            </w:pPr>
+            <w:r>
+              <w:t xml:space="preserve">5.225</w:t>
             </w:r>
           </w:p>
         </w:tc>
@@ -2135,7 +2175,7 @@
           <w:p>
             <w:pPr>
               <w:pStyle w:val="Compact"/>
-              <w:jc w:val="left"/>
+              <w:jc w:val="right"/>
             </w:pPr>
             <w:r>
               <w:t xml:space="preserve">refractory</w:t>
@@ -2146,7 +2186,7 @@
           <w:p>
             <w:pPr>
               <w:pStyle w:val="Compact"/>
-              <w:jc w:val="left"/>
+              <w:jc w:val="right"/>
             </w:pPr>
             <w:r>
               <w:t xml:space="preserve">20</w:t>
@@ -2157,7 +2197,7 @@
           <w:p>
             <w:pPr>
               <w:pStyle w:val="Compact"/>
-              <w:jc w:val="left"/>
+              <w:jc w:val="right"/>
             </w:pPr>
             <w:r>
               <w:t xml:space="preserve">43</w:t>
@@ -2168,7 +2208,7 @@
           <w:p>
             <w:pPr>
               <w:pStyle w:val="Compact"/>
-              <w:jc w:val="left"/>
+              <w:jc w:val="right"/>
             </w:pPr>
             <w:r>
               <w:t xml:space="preserve">30</w:t>
@@ -2179,7 +2219,7 @@
           <w:p>
             <w:pPr>
               <w:pStyle w:val="Compact"/>
-              <w:jc w:val="left"/>
+              <w:jc w:val="right"/>
             </w:pPr>
             <w:r>
               <w:t xml:space="preserve">15</w:t>
@@ -2190,7 +2230,7 @@
           <w:p>
             <w:pPr>
               <w:pStyle w:val="Compact"/>
-              <w:jc w:val="left"/>
+              <w:jc w:val="right"/>
             </w:pPr>
             <w:r>
               <w:t xml:space="preserve">5</w:t>
@@ -2201,7 +2241,7 @@
           <w:p>
             <w:pPr>
               <w:pStyle w:val="Compact"/>
-              <w:jc w:val="left"/>
+              <w:jc w:val="right"/>
             </w:pPr>
             <w:r>
               <w:t xml:space="preserve">5</w:t>
@@ -2212,7 +2252,7 @@
           <w:p>
             <w:pPr>
               <w:pStyle w:val="Compact"/>
-              <w:jc w:val="left"/>
+              <w:jc w:val="right"/>
             </w:pPr>
             <w:r>
               <w:t xml:space="preserve">15</w:t>
@@ -2223,10 +2263,21 @@
           <w:p>
             <w:pPr>
               <w:pStyle w:val="Compact"/>
-              <w:jc w:val="left"/>
+              <w:jc w:val="right"/>
             </w:pPr>
             <w:r>
               <w:t xml:space="preserve">5</w:t>
+            </w:r>
+          </w:p>
+        </w:tc>
+        <w:tc>
+          <w:p>
+            <w:pPr>
+              <w:pStyle w:val="Compact"/>
+              <w:jc w:val="right"/>
+            </w:pPr>
+            <w:r>
+              <w:t xml:space="preserve">7.435</w:t>
             </w:r>
           </w:p>
         </w:tc>
@@ -2247,7 +2298,7 @@
           <w:p>
             <w:pPr>
               <w:pStyle w:val="Compact"/>
-              <w:jc w:val="left"/>
+              <w:jc w:val="right"/>
             </w:pPr>
             <w:r>
               <w:t xml:space="preserve">severe</w:t>
@@ -2258,7 +2309,7 @@
           <w:p>
             <w:pPr>
               <w:pStyle w:val="Compact"/>
-              <w:jc w:val="left"/>
+              <w:jc w:val="right"/>
             </w:pPr>
             <w:r>
               <w:t xml:space="preserve">2421</w:t>
@@ -2269,7 +2320,7 @@
           <w:p>
             <w:pPr>
               <w:pStyle w:val="Compact"/>
-              <w:jc w:val="left"/>
+              <w:jc w:val="right"/>
             </w:pPr>
             <w:r>
               <w:t xml:space="preserve">43.4</w:t>
@@ -2280,65 +2331,76 @@
           <w:p>
             <w:pPr>
               <w:pStyle w:val="Compact"/>
-              <w:jc w:val="left"/>
-            </w:pPr>
-            <w:r>
-              <w:t xml:space="preserve">21</w:t>
-            </w:r>
-          </w:p>
-        </w:tc>
-        <w:tc>
-          <w:p>
-            <w:pPr>
-              <w:pStyle w:val="Compact"/>
-              <w:jc w:val="left"/>
-            </w:pPr>
-            <w:r>
-              <w:t xml:space="preserve">2</w:t>
-            </w:r>
-          </w:p>
-        </w:tc>
-        <w:tc>
-          <w:p>
-            <w:pPr>
-              <w:pStyle w:val="Compact"/>
-              <w:jc w:val="left"/>
-            </w:pPr>
-            <w:r>
-              <w:t xml:space="preserve">5</w:t>
-            </w:r>
-          </w:p>
-        </w:tc>
-        <w:tc>
-          <w:p>
-            <w:pPr>
-              <w:pStyle w:val="Compact"/>
-              <w:jc w:val="left"/>
-            </w:pPr>
-            <w:r>
-              <w:t xml:space="preserve">3</w:t>
-            </w:r>
-          </w:p>
-        </w:tc>
-        <w:tc>
-          <w:p>
-            <w:pPr>
-              <w:pStyle w:val="Compact"/>
-              <w:jc w:val="left"/>
-            </w:pPr>
-            <w:r>
-              <w:t xml:space="preserve">2</w:t>
-            </w:r>
-          </w:p>
-        </w:tc>
-        <w:tc>
-          <w:p>
-            <w:pPr>
-              <w:pStyle w:val="Compact"/>
-              <w:jc w:val="left"/>
-            </w:pPr>
-            <w:r>
-              <w:t xml:space="preserve">7</w:t>
+              <w:jc w:val="right"/>
+            </w:pPr>
+            <w:r>
+              <w:t xml:space="preserve">20.57</w:t>
+            </w:r>
+          </w:p>
+        </w:tc>
+        <w:tc>
+          <w:p>
+            <w:pPr>
+              <w:pStyle w:val="Compact"/>
+              <w:jc w:val="right"/>
+            </w:pPr>
+            <w:r>
+              <w:t xml:space="preserve">2.272</w:t>
+            </w:r>
+          </w:p>
+        </w:tc>
+        <w:tc>
+          <w:p>
+            <w:pPr>
+              <w:pStyle w:val="Compact"/>
+              <w:jc w:val="right"/>
+            </w:pPr>
+            <w:r>
+              <w:t xml:space="preserve">5.37</w:t>
+            </w:r>
+          </w:p>
+        </w:tc>
+        <w:tc>
+          <w:p>
+            <w:pPr>
+              <w:pStyle w:val="Compact"/>
+              <w:jc w:val="right"/>
+            </w:pPr>
+            <w:r>
+              <w:t xml:space="preserve">2.561</w:t>
+            </w:r>
+          </w:p>
+        </w:tc>
+        <w:tc>
+          <w:p>
+            <w:pPr>
+              <w:pStyle w:val="Compact"/>
+              <w:jc w:val="right"/>
+            </w:pPr>
+            <w:r>
+              <w:t xml:space="preserve">2.189</w:t>
+            </w:r>
+          </w:p>
+        </w:tc>
+        <w:tc>
+          <w:p>
+            <w:pPr>
+              <w:pStyle w:val="Compact"/>
+              <w:jc w:val="right"/>
+            </w:pPr>
+            <w:r>
+              <w:t xml:space="preserve">6.733</w:t>
+            </w:r>
+          </w:p>
+        </w:tc>
+        <w:tc>
+          <w:p>
+            <w:pPr>
+              <w:pStyle w:val="Compact"/>
+              <w:jc w:val="right"/>
+            </w:pPr>
+            <w:r>
+              <w:t xml:space="preserve">4.3</w:t>
             </w:r>
           </w:p>
         </w:tc>
@@ -2359,7 +2421,7 @@
           <w:p>
             <w:pPr>
               <w:pStyle w:val="Compact"/>
-              <w:jc w:val="left"/>
+              <w:jc w:val="right"/>
             </w:pPr>
             <w:r>
               <w:t xml:space="preserve">severe</w:t>
@@ -2370,7 +2432,7 @@
           <w:p>
             <w:pPr>
               <w:pStyle w:val="Compact"/>
-              <w:jc w:val="left"/>
+              <w:jc w:val="right"/>
             </w:pPr>
             <w:r>
               <w:t xml:space="preserve">2399</w:t>
@@ -2381,7 +2443,7 @@
           <w:p>
             <w:pPr>
               <w:pStyle w:val="Compact"/>
-              <w:jc w:val="left"/>
+              <w:jc w:val="right"/>
             </w:pPr>
             <w:r>
               <w:t xml:space="preserve">40.2</w:t>
@@ -2392,65 +2454,76 @@
           <w:p>
             <w:pPr>
               <w:pStyle w:val="Compact"/>
-              <w:jc w:val="left"/>
-            </w:pPr>
-            <w:r>
-              <w:t xml:space="preserve">23</w:t>
-            </w:r>
-          </w:p>
-        </w:tc>
-        <w:tc>
-          <w:p>
-            <w:pPr>
-              <w:pStyle w:val="Compact"/>
-              <w:jc w:val="left"/>
-            </w:pPr>
-            <w:r>
-              <w:t xml:space="preserve">4</w:t>
-            </w:r>
-          </w:p>
-        </w:tc>
-        <w:tc>
-          <w:p>
-            <w:pPr>
-              <w:pStyle w:val="Compact"/>
-              <w:jc w:val="left"/>
-            </w:pPr>
-            <w:r>
-              <w:t xml:space="preserve">6</w:t>
-            </w:r>
-          </w:p>
-        </w:tc>
-        <w:tc>
-          <w:p>
-            <w:pPr>
-              <w:pStyle w:val="Compact"/>
-              <w:jc w:val="left"/>
-            </w:pPr>
-            <w:r>
-              <w:t xml:space="preserve">3</w:t>
-            </w:r>
-          </w:p>
-        </w:tc>
-        <w:tc>
-          <w:p>
-            <w:pPr>
-              <w:pStyle w:val="Compact"/>
-              <w:jc w:val="left"/>
-            </w:pPr>
-            <w:r>
-              <w:t xml:space="preserve">2</w:t>
-            </w:r>
-          </w:p>
-        </w:tc>
-        <w:tc>
-          <w:p>
-            <w:pPr>
-              <w:pStyle w:val="Compact"/>
-              <w:jc w:val="left"/>
-            </w:pPr>
-            <w:r>
-              <w:t xml:space="preserve">6</w:t>
+              <w:jc w:val="right"/>
+            </w:pPr>
+            <w:r>
+              <w:t xml:space="preserve">22.885</w:t>
+            </w:r>
+          </w:p>
+        </w:tc>
+        <w:tc>
+          <w:p>
+            <w:pPr>
+              <w:pStyle w:val="Compact"/>
+              <w:jc w:val="right"/>
+            </w:pPr>
+            <w:r>
+              <w:t xml:space="preserve">3.585</w:t>
+            </w:r>
+          </w:p>
+        </w:tc>
+        <w:tc>
+          <w:p>
+            <w:pPr>
+              <w:pStyle w:val="Compact"/>
+              <w:jc w:val="right"/>
+            </w:pPr>
+            <w:r>
+              <w:t xml:space="preserve">5.836</w:t>
+            </w:r>
+          </w:p>
+        </w:tc>
+        <w:tc>
+          <w:p>
+            <w:pPr>
+              <w:pStyle w:val="Compact"/>
+              <w:jc w:val="right"/>
+            </w:pPr>
+            <w:r>
+              <w:t xml:space="preserve">2.543</w:t>
+            </w:r>
+          </w:p>
+        </w:tc>
+        <w:tc>
+          <w:p>
+            <w:pPr>
+              <w:pStyle w:val="Compact"/>
+              <w:jc w:val="right"/>
+            </w:pPr>
+            <w:r>
+              <w:t xml:space="preserve">2.084</w:t>
+            </w:r>
+          </w:p>
+        </w:tc>
+        <w:tc>
+          <w:p>
+            <w:pPr>
+              <w:pStyle w:val="Compact"/>
+              <w:jc w:val="right"/>
+            </w:pPr>
+            <w:r>
+              <w:t xml:space="preserve">6.253</w:t>
+            </w:r>
+          </w:p>
+        </w:tc>
+        <w:tc>
+          <w:p>
+            <w:pPr>
+              <w:pStyle w:val="Compact"/>
+              <w:jc w:val="right"/>
+            </w:pPr>
+            <w:r>
+              <w:t xml:space="preserve">4.72</w:t>
             </w:r>
           </w:p>
         </w:tc>
@@ -2467,7 +2540,7 @@
           <w:p>
             <w:pPr>
               <w:pStyle w:val="Compact"/>
-              <w:jc w:val="left"/>
+              <w:jc w:val="right"/>
             </w:pPr>
             <w:r>
               <w:t xml:space="preserve">p value</w:t>
@@ -2478,7 +2551,7 @@
           <w:p>
             <w:pPr>
               <w:pStyle w:val="Compact"/>
-              <w:jc w:val="left"/>
+              <w:jc w:val="right"/>
             </w:pPr>
             <w:r>
               <w:t xml:space="preserve">0.781</w:t>
@@ -2489,7 +2562,7 @@
           <w:p>
             <w:pPr>
               <w:pStyle w:val="Compact"/>
-              <w:jc w:val="left"/>
+              <w:jc w:val="right"/>
             </w:pPr>
             <w:r>
               <w:t xml:space="preserve">0.897</w:t>
@@ -2500,7 +2573,7 @@
           <w:p>
             <w:pPr>
               <w:pStyle w:val="Compact"/>
-              <w:jc w:val="left"/>
+              <w:jc w:val="right"/>
             </w:pPr>
             <w:r>
               <w:t xml:space="preserve">0.191</w:t>
@@ -2511,18 +2584,18 @@
           <w:p>
             <w:pPr>
               <w:pStyle w:val="Compact"/>
-              <w:jc w:val="left"/>
-            </w:pPr>
-            <w:r>
-              <w:t xml:space="preserve">0.0701</w:t>
-            </w:r>
-          </w:p>
-        </w:tc>
-        <w:tc>
-          <w:p>
-            <w:pPr>
-              <w:pStyle w:val="Compact"/>
-              <w:jc w:val="left"/>
+              <w:jc w:val="right"/>
+            </w:pPr>
+            <w:r>
+              <w:t xml:space="preserve">0.07</w:t>
+            </w:r>
+          </w:p>
+        </w:tc>
+        <w:tc>
+          <w:p>
+            <w:pPr>
+              <w:pStyle w:val="Compact"/>
+              <w:jc w:val="right"/>
             </w:pPr>
             <w:r>
               <w:t xml:space="preserve">1</w:t>
@@ -2533,32 +2606,43 @@
           <w:p>
             <w:pPr>
               <w:pStyle w:val="Compact"/>
-              <w:jc w:val="left"/>
-            </w:pPr>
-            <w:r>
-              <w:t xml:space="preserve">0.0993</w:t>
-            </w:r>
-          </w:p>
-        </w:tc>
-        <w:tc>
-          <w:p>
-            <w:pPr>
-              <w:pStyle w:val="Compact"/>
-              <w:jc w:val="left"/>
-            </w:pPr>
-            <w:r>
-              <w:t xml:space="preserve">0.0663</w:t>
-            </w:r>
-          </w:p>
-        </w:tc>
-        <w:tc>
-          <w:p>
-            <w:pPr>
-              <w:pStyle w:val="Compact"/>
-              <w:jc w:val="left"/>
+              <w:jc w:val="right"/>
+            </w:pPr>
+            <w:r>
+              <w:t xml:space="preserve">0.099</w:t>
+            </w:r>
+          </w:p>
+        </w:tc>
+        <w:tc>
+          <w:p>
+            <w:pPr>
+              <w:pStyle w:val="Compact"/>
+              <w:jc w:val="right"/>
+            </w:pPr>
+            <w:r>
+              <w:t xml:space="preserve">0.066</w:t>
+            </w:r>
+          </w:p>
+        </w:tc>
+        <w:tc>
+          <w:p>
+            <w:pPr>
+              <w:pStyle w:val="Compact"/>
+              <w:jc w:val="right"/>
             </w:pPr>
             <w:r>
               <w:t xml:space="preserve">0.2</w:t>
+            </w:r>
+          </w:p>
+        </w:tc>
+        <w:tc>
+          <w:p>
+            <w:pPr>
+              <w:pStyle w:val="Compact"/>
+              <w:jc w:val="right"/>
+            </w:pPr>
+            <w:r>
+              <w:t xml:space="preserve">0.007</w:t>
             </w:r>
           </w:p>
         </w:tc>
@@ -2771,7 +2855,7 @@
               <w:jc w:val="left"/>
             </w:pPr>
             <w:r>
-              <w:t xml:space="preserve">21</w:t>
+              <w:t xml:space="preserve">21.4</w:t>
             </w:r>
           </w:p>
         </w:tc>
@@ -2894,7 +2978,7 @@
               <w:jc w:val="left"/>
             </w:pPr>
             <w:r>
-              <w:t xml:space="preserve">1.2e-05</w:t>
+              <w:t xml:space="preserve">1e-04</w:t>
             </w:r>
           </w:p>
         </w:tc>
@@ -2995,7 +3079,7 @@
               <w:jc w:val="left"/>
             </w:pPr>
             <w:r>
-              <w:t xml:space="preserve">0.00014</w:t>
+              <w:t xml:space="preserve">1e-04</w:t>
             </w:r>
           </w:p>
         </w:tc>
@@ -3074,18 +3158,18 @@
               <w:jc w:val="left"/>
             </w:pPr>
             <w:r>
-              <w:t xml:space="preserve">5</w:t>
-            </w:r>
-          </w:p>
-        </w:tc>
-        <w:tc>
-          <w:p>
-            <w:pPr>
-              <w:pStyle w:val="Compact"/>
-              <w:jc w:val="left"/>
-            </w:pPr>
-            <w:r>
-              <w:t xml:space="preserve">3.38</w:t>
+              <w:t xml:space="preserve">4.8</w:t>
+            </w:r>
+          </w:p>
+        </w:tc>
+        <w:tc>
+          <w:p>
+            <w:pPr>
+              <w:pStyle w:val="Compact"/>
+              <w:jc w:val="left"/>
+            </w:pPr>
+            <w:r>
+              <w:t xml:space="preserve">3.4</w:t>
             </w:r>
           </w:p>
         </w:tc>
@@ -3175,29 +3259,29 @@
               <w:jc w:val="left"/>
             </w:pPr>
             <w:r>
-              <w:t xml:space="preserve">5</w:t>
-            </w:r>
-          </w:p>
-        </w:tc>
-        <w:tc>
-          <w:p>
-            <w:pPr>
-              <w:pStyle w:val="Compact"/>
-              <w:jc w:val="left"/>
-            </w:pPr>
-            <w:r>
-              <w:t xml:space="preserve">6.02</w:t>
-            </w:r>
-          </w:p>
-        </w:tc>
-        <w:tc>
-          <w:p>
-            <w:pPr>
-              <w:pStyle w:val="Compact"/>
-              <w:jc w:val="left"/>
-            </w:pPr>
-            <w:r>
-              <w:t xml:space="preserve">1.2e-05</w:t>
+              <w:t xml:space="preserve">4.8</w:t>
+            </w:r>
+          </w:p>
+        </w:tc>
+        <w:tc>
+          <w:p>
+            <w:pPr>
+              <w:pStyle w:val="Compact"/>
+              <w:jc w:val="left"/>
+            </w:pPr>
+            <w:r>
+              <w:t xml:space="preserve">6</w:t>
+            </w:r>
+          </w:p>
+        </w:tc>
+        <w:tc>
+          <w:p>
+            <w:pPr>
+              <w:pStyle w:val="Compact"/>
+              <w:jc w:val="left"/>
+            </w:pPr>
+            <w:r>
+              <w:t xml:space="preserve">1e-04</w:t>
             </w:r>
           </w:p>
         </w:tc>
@@ -3384,7 +3468,7 @@
               <w:jc w:val="left"/>
             </w:pPr>
             <w:r>
-              <w:t xml:space="preserve">0.00388</w:t>
+              <w:t xml:space="preserve">0.004</w:t>
             </w:r>
           </w:p>
         </w:tc>
@@ -3430,7 +3514,7 @@
               <w:jc w:val="left"/>
             </w:pPr>
             <w:r>
-              <w:t xml:space="preserve">0.00838</w:t>
+              <w:t xml:space="preserve">0.008</w:t>
             </w:r>
           </w:p>
         </w:tc>
@@ -3476,7 +3560,7 @@
               <w:jc w:val="left"/>
             </w:pPr>
             <w:r>
-              <w:t xml:space="preserve">0.0178</w:t>
+              <w:t xml:space="preserve">0.018</w:t>
             </w:r>
           </w:p>
         </w:tc>
@@ -3614,7 +3698,7 @@
               <w:jc w:val="left"/>
             </w:pPr>
             <w:r>
-              <w:t xml:space="preserve">1.83e-05</w:t>
+              <w:t xml:space="preserve">1e-04</w:t>
             </w:r>
           </w:p>
         </w:tc>
@@ -3765,7 +3849,7 @@
               <w:jc w:val="left"/>
             </w:pPr>
             <w:r>
-              <w:t xml:space="preserve">0.00488</w:t>
+              <w:t xml:space="preserve">0.005</w:t>
             </w:r>
           </w:p>
         </w:tc>
@@ -3811,7 +3895,7 @@
               <w:jc w:val="left"/>
             </w:pPr>
             <w:r>
-              <w:t xml:space="preserve">0.0186</w:t>
+              <w:t xml:space="preserve">0.019</w:t>
             </w:r>
           </w:p>
         </w:tc>
@@ -3857,7 +3941,7 @@
               <w:jc w:val="left"/>
             </w:pPr>
             <w:r>
-              <w:t xml:space="preserve">0.0154</w:t>
+              <w:t xml:space="preserve">0.015</w:t>
             </w:r>
           </w:p>
         </w:tc>
@@ -3903,7 +3987,7 @@
               <w:jc w:val="left"/>
             </w:pPr>
             <w:r>
-              <w:t xml:space="preserve">4.35e-09</w:t>
+              <w:t xml:space="preserve">1e-04</w:t>
             </w:r>
           </w:p>
         </w:tc>
@@ -4041,7 +4125,7 @@
               <w:jc w:val="left"/>
             </w:pPr>
             <w:r>
-              <w:t xml:space="preserve">6.93e-06</w:t>
+              <w:t xml:space="preserve">1e-04</w:t>
             </w:r>
           </w:p>
         </w:tc>
@@ -4087,7 +4171,7 @@
               <w:jc w:val="left"/>
             </w:pPr>
             <w:r>
-              <w:t xml:space="preserve">0.0016</w:t>
+              <w:t xml:space="preserve">0.002</w:t>
             </w:r>
           </w:p>
         </w:tc>
@@ -4179,7 +4263,7 @@
               <w:jc w:val="left"/>
             </w:pPr>
             <w:r>
-              <w:t xml:space="preserve">0.0127</w:t>
+              <w:t xml:space="preserve">0.013</w:t>
             </w:r>
           </w:p>
         </w:tc>
@@ -4225,7 +4309,7 @@
               <w:jc w:val="left"/>
             </w:pPr>
             <w:r>
-              <w:t xml:space="preserve">2.75e-16</w:t>
+              <w:t xml:space="preserve">1e-04</w:t>
             </w:r>
           </w:p>
         </w:tc>
@@ -4271,7 +4355,7 @@
               <w:jc w:val="left"/>
             </w:pPr>
             <w:r>
-              <w:t xml:space="preserve">0.000734</w:t>
+              <w:t xml:space="preserve">1e-04</w:t>
             </w:r>
           </w:p>
         </w:tc>
@@ -4317,7 +4401,7 @@
               <w:jc w:val="left"/>
             </w:pPr>
             <w:r>
-              <w:t xml:space="preserve">9.36e-17</w:t>
+              <w:t xml:space="preserve">1e-04</w:t>
             </w:r>
           </w:p>
         </w:tc>
@@ -4427,7 +4511,7 @@
               <w:jc w:val="left"/>
             </w:pPr>
             <w:r>
-              <w:t xml:space="preserve">adrenaline im.</w:t>
+              <w:t xml:space="preserve">adrenaline i.m.</w:t>
             </w:r>
           </w:p>
         </w:tc>
@@ -4460,7 +4544,7 @@
               <w:jc w:val="left"/>
             </w:pPr>
             <w:r>
-              <w:t xml:space="preserve">0.0839</w:t>
+              <w:t xml:space="preserve">0.084</w:t>
             </w:r>
           </w:p>
         </w:tc>
@@ -4473,7 +4557,7 @@
               <w:jc w:val="left"/>
             </w:pPr>
             <w:r>
-              <w:t xml:space="preserve">adrenaline iv.</w:t>
+              <w:t xml:space="preserve">adrenaline i.v.</w:t>
             </w:r>
           </w:p>
         </w:tc>
@@ -4506,7 +4590,7 @@
               <w:jc w:val="left"/>
             </w:pPr>
             <w:r>
-              <w:t xml:space="preserve">3.91e-25</w:t>
+              <w:t xml:space="preserve">1e-04</w:t>
             </w:r>
           </w:p>
         </w:tc>
@@ -4519,7 +4603,7 @@
               <w:jc w:val="left"/>
             </w:pPr>
             <w:r>
-              <w:t xml:space="preserve">adrenaline iv., 2nd line</w:t>
+              <w:t xml:space="preserve">adrenaline i.v. 2nd line</w:t>
             </w:r>
           </w:p>
         </w:tc>
@@ -4552,7 +4636,7 @@
               <w:jc w:val="left"/>
             </w:pPr>
             <w:r>
-              <w:t xml:space="preserve">3.63e-24</w:t>
+              <w:t xml:space="preserve">1e-04</w:t>
             </w:r>
           </w:p>
         </w:tc>
@@ -4598,7 +4682,7 @@
               <w:jc w:val="left"/>
             </w:pPr>
             <w:r>
-              <w:t xml:space="preserve">7.93e-09</w:t>
+              <w:t xml:space="preserve">1e-04</w:t>
             </w:r>
           </w:p>
         </w:tc>
@@ -4644,7 +4728,7 @@
               <w:jc w:val="left"/>
             </w:pPr>
             <w:r>
-              <w:t xml:space="preserve">7.76e-05</w:t>
+              <w:t xml:space="preserve">1e-04</w:t>
             </w:r>
           </w:p>
         </w:tc>
@@ -4657,7 +4741,7 @@
               <w:jc w:val="left"/>
             </w:pPr>
             <w:r>
-              <w:t xml:space="preserve">antihistaminics iv.</w:t>
+              <w:t xml:space="preserve">antihistaminics i.v.</w:t>
             </w:r>
           </w:p>
         </w:tc>
@@ -4690,7 +4774,7 @@
               <w:jc w:val="left"/>
             </w:pPr>
             <w:r>
-              <w:t xml:space="preserve">0.0026</w:t>
+              <w:t xml:space="preserve">0.003</w:t>
             </w:r>
           </w:p>
         </w:tc>
@@ -4703,7 +4787,7 @@
               <w:jc w:val="left"/>
             </w:pPr>
             <w:r>
-              <w:t xml:space="preserve">antihistaminics iv. 2nd line</w:t>
+              <w:t xml:space="preserve">antihistaminics i.v. 2nd line</w:t>
             </w:r>
           </w:p>
         </w:tc>
@@ -4736,7 +4820,7 @@
               <w:jc w:val="left"/>
             </w:pPr>
             <w:r>
-              <w:t xml:space="preserve">3.03e-05</w:t>
+              <w:t xml:space="preserve">1e-04</w:t>
             </w:r>
           </w:p>
         </w:tc>
@@ -4795,7 +4879,7 @@
               <w:jc w:val="left"/>
             </w:pPr>
             <w:r>
-              <w:t xml:space="preserve">corticosteroids iv.</w:t>
+              <w:t xml:space="preserve">corticosteroids i.v.</w:t>
             </w:r>
           </w:p>
         </w:tc>
@@ -4828,7 +4912,7 @@
               <w:jc w:val="left"/>
             </w:pPr>
             <w:r>
-              <w:t xml:space="preserve">0.0016</w:t>
+              <w:t xml:space="preserve">0.002</w:t>
             </w:r>
           </w:p>
         </w:tc>
@@ -4841,7 +4925,7 @@
               <w:jc w:val="left"/>
             </w:pPr>
             <w:r>
-              <w:t xml:space="preserve">corticosteroids iv. 2nd line</w:t>
+              <w:t xml:space="preserve">corticosteroids i.v. 2nd line</w:t>
             </w:r>
           </w:p>
         </w:tc>
@@ -4874,7 +4958,7 @@
               <w:jc w:val="left"/>
             </w:pPr>
             <w:r>
-              <w:t xml:space="preserve">1.73e-06</w:t>
+              <w:t xml:space="preserve">1e-04</w:t>
             </w:r>
           </w:p>
         </w:tc>
@@ -4887,7 +4971,7 @@
               <w:jc w:val="left"/>
             </w:pPr>
             <w:r>
-              <w:t xml:space="preserve">beta-2-mimetics iv.</w:t>
+              <w:t xml:space="preserve">beta-2-mimetics i.v.</w:t>
             </w:r>
           </w:p>
         </w:tc>
@@ -4966,7 +5050,7 @@
               <w:jc w:val="left"/>
             </w:pPr>
             <w:r>
-              <w:t xml:space="preserve">0.00441</w:t>
+              <w:t xml:space="preserve">0.004</w:t>
             </w:r>
           </w:p>
         </w:tc>
@@ -4979,7 +5063,7 @@
               <w:jc w:val="left"/>
             </w:pPr>
             <w:r>
-              <w:t xml:space="preserve">theophyline iv.</w:t>
+              <w:t xml:space="preserve">theophyline i.v.</w:t>
             </w:r>
           </w:p>
         </w:tc>
@@ -5058,7 +5142,7 @@
               <w:jc w:val="left"/>
             </w:pPr>
             <w:r>
-              <w:t xml:space="preserve">2.74e-10</w:t>
+              <w:t xml:space="preserve">1e-04</w:t>
             </w:r>
           </w:p>
         </w:tc>
@@ -5071,7 +5155,7 @@
               <w:jc w:val="left"/>
             </w:pPr>
             <w:r>
-              <w:t xml:space="preserve">dopamine iv.</w:t>
+              <w:t xml:space="preserve">dopamine i.v.</w:t>
             </w:r>
           </w:p>
         </w:tc>
@@ -5117,7 +5201,7 @@
               <w:jc w:val="left"/>
             </w:pPr>
             <w:r>
-              <w:t xml:space="preserve">glucagon iv.</w:t>
+              <w:t xml:space="preserve">glucagon i.v.</w:t>
             </w:r>
           </w:p>
         </w:tc>
@@ -5242,7 +5326,7 @@
               <w:jc w:val="left"/>
             </w:pPr>
             <w:r>
-              <w:t xml:space="preserve">1.31e-14</w:t>
+              <w:t xml:space="preserve">1e-04</w:t>
             </w:r>
           </w:p>
         </w:tc>
@@ -5288,7 +5372,7 @@
               <w:jc w:val="left"/>
             </w:pPr>
             <w:r>
-              <w:t xml:space="preserve">7.95e-29</w:t>
+              <w:t xml:space="preserve">1e-04</w:t>
             </w:r>
           </w:p>
         </w:tc>
@@ -5431,7 +5515,7 @@
               <w:jc w:val="left"/>
             </w:pPr>
             <w:r>
-              <w:t xml:space="preserve">0.00232</w:t>
+              <w:t xml:space="preserve">0.002</w:t>
             </w:r>
           </w:p>
         </w:tc>
@@ -5523,7 +5607,7 @@
               <w:jc w:val="left"/>
             </w:pPr>
             <w:r>
-              <w:t xml:space="preserve">0.00792</w:t>
+              <w:t xml:space="preserve">0.008</w:t>
             </w:r>
           </w:p>
         </w:tc>
@@ -5661,7 +5745,7 @@
               <w:jc w:val="left"/>
             </w:pPr>
             <w:r>
-              <w:t xml:space="preserve">0.0119</w:t>
+              <w:t xml:space="preserve">0.012</w:t>
             </w:r>
           </w:p>
         </w:tc>
@@ -5753,7 +5837,7 @@
               <w:jc w:val="left"/>
             </w:pPr>
             <w:r>
-              <w:t xml:space="preserve">0.000751</w:t>
+              <w:t xml:space="preserve">1e-04</w:t>
             </w:r>
           </w:p>
         </w:tc>
@@ -5845,7 +5929,7 @@
               <w:jc w:val="left"/>
             </w:pPr>
             <w:r>
-              <w:t xml:space="preserve">9.41e-05</w:t>
+              <w:t xml:space="preserve">1e-04</w:t>
             </w:r>
           </w:p>
         </w:tc>
@@ -5891,7 +5975,7 @@
               <w:jc w:val="left"/>
             </w:pPr>
             <w:r>
-              <w:t xml:space="preserve">0.0148</w:t>
+              <w:t xml:space="preserve">0.015</w:t>
             </w:r>
           </w:p>
         </w:tc>
@@ -5937,7 +6021,7 @@
               <w:jc w:val="left"/>
             </w:pPr>
             <w:r>
-              <w:t xml:space="preserve">0.0111</w:t>
+              <w:t xml:space="preserve">0.011</w:t>
             </w:r>
           </w:p>
         </w:tc>
@@ -6029,7 +6113,7 @@
               <w:jc w:val="left"/>
             </w:pPr>
             <w:r>
-              <w:t xml:space="preserve">0.000232</w:t>
+              <w:t xml:space="preserve">1e-04</w:t>
             </w:r>
           </w:p>
         </w:tc>
@@ -6075,7 +6159,7 @@
               <w:jc w:val="left"/>
             </w:pPr>
             <w:r>
-              <w:t xml:space="preserve">0.00068</w:t>
+              <w:t xml:space="preserve">1e-04</w:t>
             </w:r>
           </w:p>
         </w:tc>
@@ -6436,7 +6520,7 @@
     </w:lvl>
   </w:abstractNum>
   <w:abstractNum w:abstractNumId="990">
-    <w:nsid w:val="b695ff49"/>
+    <w:nsid w:val="ac75d5cf"/>
     <w:multiLevelType w:val="multilevel"/>
     <w:lvl w:ilvl="0">
       <w:numFmt w:val="bullet"/>

</xml_diff>

<commit_message>
corrections after final revision
</commit_message>
<xml_diff>
--- a/analysis/paper/paper.docx
+++ b/analysis/paper/paper.docx
@@ -216,13 +216,7 @@
         <w:pStyle w:val="FirstParagraph"/>
       </w:pPr>
       <w:r>
-        <w:t xml:space="preserve">Refractory anaphylaxis (unresponsive to treatment with at least 2 doses of minimum 300 mg adrenaline) is a rare and often fatal hypersensitivity reaction. Comprehensive data on its definition, prevalence, and risk factors are missing.</w:t>
-      </w:r>
-      <w:r>
-        <w:br w:type="textWrapping"/>
-      </w:r>
-      <w:r>
-        <w:t xml:space="preserve">Using the data from the European Anaphylaxis Registry (11596 cases in total) we identified refractory anaphylaxis cases (n = 42) and analysed these in comparison to a control group of severe anaphylaxis cases (n = 4820).</w:t>
+        <w:t xml:space="preserve">Refractory anaphylaxis (unresponsive to treatment with at least 2 doses of minimum 300 µg adrenaline) is a rare and often fatal hypersensitivity reaction. Comprehensive data on its definition, prevalence, and risk factors are missing. Using the data from the European Anaphylaxis Registry (11596 cases in total) we identified refractory anaphylaxis cases (n = 42) and analysed these in comparison to a control group of severe anaphylaxis cases (n = 4820).</w:t>
       </w:r>
     </w:p>
     <w:p>
@@ -230,7 +224,7 @@
         <w:pStyle w:val="BodyText"/>
       </w:pPr>
       <w:r>
-        <w:t xml:space="preserve">The data show that drugs more frequently elicited refractory anaphylaxis (50% of cases, p &lt; 0.0001) than in other severe anaphylaxis cases (18.4%). Cases elicited by insects (n = 8) were more often due to bees in refractory cases (7.14% vs 4.02%, p = 0.241). The refractory cases occurred more frequently in a perioperative setting (45.2% vs. 9.05, p &lt; 0.0001). Intramuscular adrenaline (as a first line therapy) was administered in 16.7% of refractory cases, whereas in 83.3% of cases it was applied intravenously (significantly more often than in severe anaphylaxis cases: 12.3%, p &lt; 0.0001). Second line treatment options (e.g. vasopression with dopamine, methylene blue, glucagon) were not used at all in the treatment of refractory cases. The mortality rate in refractory anaphylaxis was significantly higher (26.2%) than in severe cases (0.353%, p &lt; 0.0001).</w:t>
+        <w:t xml:space="preserve">The data show that drugs more frequently elicited refractory anaphylaxis (50% of cases, p &lt; 0.0001) than in other severe anaphylaxis cases (18.4%). Cases elicited by insects (n = 8) were more often due to bees in refractory cases (62.5% vs 19.4%, p = 0.009). The refractory cases occurred more frequently in a perioperative setting (45.2% vs. 9.05, p &lt; 0.0001). Intramuscular adrenaline (as a first line therapy) was administered in 16.7% of refractory cases, whereas in 83.3% of cases it was applied intravenously (significantly more often than in severe anaphylaxis cases: 12.3%, p &lt; 0.0001). Second line treatment options (e.g. vasopression with dopamine, methylene blue, glucagon) were not used at all in the treatment of refractory cases. The mortality rate in refractory anaphylaxis was significantly higher (26.2%) than in severe cases (0.353%, p &lt; 0.0001).</w:t>
       </w:r>
     </w:p>
     <w:p>
@@ -238,7 +232,7 @@
         <w:pStyle w:val="BodyText"/>
       </w:pPr>
       <w:r>
-        <w:t xml:space="preserve">Although multiple guidelines on anaphylaxis have been published, the clinical adherence to these guidelines can be improved. The lack of second line medication (i.e. methylene blue or dopamine) use in refractory cases has to be addressed in future efforts to improve the managment (and guidelines adherence) of severe refractory anaphylaxis cases.</w:t>
+        <w:t xml:space="preserve">Although multiple guidelines on anaphylaxis have been published, the clinical adherence to these guidelines can be improved. The neglegence of second line medication (i.e. methylene blue or dopamine) in refractory cases has to be addressed in future efforts to improve the managment (and guidelines adherence) of severe refractory anaphylaxis cases.</w:t>
       </w:r>
     </w:p>
     <w:p>
@@ -265,7 +259,7 @@
         <w:t xml:space="preserve">[1]</w:t>
       </w:r>
       <w:r>
-        <w:t xml:space="preserve">. This variability introduces a wide range of possible reaction-symptom severities. Therefore multiple sub-types of anaphylaxis have been previously identified (i.e. food dependent exercise induced anaphylaxis, venom anaphylaxis, biphasic anaphylaxis).</w:t>
+        <w:t xml:space="preserve">. This variability introduces a wide range of possible reaction-symptom severities. Therefore, multiple sub-types of anaphylaxis have been previously identified (i.e. food dependent exercise induced anaphylaxis, venom anaphylaxis, biphasic anaphylaxis).</w:t>
       </w:r>
     </w:p>
     <w:p>
@@ -423,7 +417,7 @@
         <w:t xml:space="preserve">[7]</w:t>
       </w:r>
       <w:r>
-        <w:t xml:space="preserve">. Simple comparison of nominal variables was performed using Fischer’s exact test, continous variables were analysed using Mann-Whithney U test. We defined statistical significance as α = 0.05. Data along with the analysis script can be accessed at github.com/wolass/RefractoryAnaOrg.</w:t>
+        <w:t xml:space="preserve">. Simple comparison of categorical variables was performed using Fisher’s exact test, continous variables were analysed using Mann-Whithney U test. We defined statistical significance as α = 0.05. Data along with the analysis script can be accessed at www.github.com/wolass/RefractoryAnaOrg.</w:t>
       </w:r>
     </w:p>
     <w:p>
@@ -593,7 +587,7 @@
         <w:t xml:space="preserve"> </w:t>
       </w:r>
       <w:r>
-        <w:t xml:space="preserve">Fatal reactions frequently occurred 30 minutes to 120 minutes after exposure - when the cardiopulmonary resuscitation was unsuccessful. In cases where patients responded to life support procedures, but failed to be reanimated due to post-resuscitative complication (e.g. hypoxic brain injury), death occured in the next 3-8 days.</w:t>
+        <w:t xml:space="preserve">Fatal reactions frequently occurred 30 minutes to 120 minutes after exposure - when the cardiopulmonary resuscitation was unsuccessful. In cases where patients responded to life support, but failed to be reanimated due to post-resuscitative complication (e.g. hypoxic brain injury), death occured in the next 3-8 days.</w:t>
       </w:r>
     </w:p>
     <w:p>
@@ -611,13 +605,7 @@
         <w:pStyle w:val="FirstParagraph"/>
       </w:pPr>
       <w:r>
-        <w:t xml:space="preserve">When evaluating the therapeutic procedures, adrenaline i.v. as a first-line treatment of anaphylaxis was significantly more often given in refractory cases (83.3% vs. 16.7%, p &lt; 0.0001).</w:t>
-      </w:r>
-      <w:r>
-        <w:br w:type="textWrapping"/>
-      </w:r>
-      <w:r>
-        <w:t xml:space="preserve">Median time to the second dose of adrenaline was also shorter in refractory cases (2 minutes vs. 15 minutes in non-refractory cases, p &lt;0.0001).</w:t>
+        <w:t xml:space="preserve">When evaluating the therapeutic procedures, adrenaline i.v. as a first-line treatment of anaphylaxis was significantly more often given in refractory cases (83.3% vs. 16.7%, p &lt; 0.0001). Median time to the second dose of adrenaline was also shorter in refractory cases (2 minutes vs. 15 minutes in non-refractory cases, p &lt;0.0001).</w:t>
       </w:r>
       <w:r>
         <w:t xml:space="preserve"> </w:t>
@@ -634,7 +622,7 @@
         <w:pStyle w:val="BodyText"/>
       </w:pPr>
       <w:r>
-        <w:t xml:space="preserve">Corticosteroids i.v. were the second most frequently administered group of drugs in refractory cases (as a first and second line treatment), outpacing antihistaminic drugs and volume replacement therapy, and were significantly more often given in refractory cases. Volume replacement therapy was given initially in 61.9% of refractory cases but was sustained only in 19% as the therapy progressed in the hospital environment.</w:t>
+        <w:t xml:space="preserve">Corticosteroids i.v. were the second most frequently administered group of drugs in refractory cases (as a first and second line treatment), outpacing antihistaminic drugs and volume replacement therapy, and were significantly more often given in refractory cases. Volume replacement therapy was given initially in 61.9% of refractory cases and was sustained only in 19% as the therapy progressed in the hospital environment.</w:t>
       </w:r>
       <w:r>
         <w:t xml:space="preserve"> </w:t>
@@ -737,7 +725,7 @@
         <w:t xml:space="preserve">[8]</w:t>
       </w:r>
       <w:r>
-        <w:t xml:space="preserve">. Such cases have the highest risk of a fatal outcome, and therefore need to be treated accordingly. An early use of drugs (e.g. methylene blue and dopamine) might increse the survival chance.</w:t>
+        <w:t xml:space="preserve">. Such cases have the highest risk of a fatal outcome, and therefore need to be treated accordingly. An early use of drugs (e.g. methylene blue and dopamine) might increse their survival chance.</w:t>
       </w:r>
     </w:p>
     <w:p>
@@ -751,7 +739,7 @@
         <w:t xml:space="preserve"> </w:t>
       </w:r>
       <w:r>
-        <w:t xml:space="preserve">1) elicitors - the type of an eliciting agent and duration of the exposition, which correlates to the amount of the allergen and its metabolisation;</w:t>
+        <w:t xml:space="preserve">1) elicitors - the type of an eliciting agent and duration of the exposition, which correlates to the amount of the allergen and its metabolism;</w:t>
       </w:r>
       <w:r>
         <w:t xml:space="preserve"> </w:t>
@@ -829,7 +817,7 @@
         <w:t xml:space="preserve">[10]</w:t>
       </w:r>
       <w:r>
-        <w:t xml:space="preserve">. Recent study on IgE-independent anaphylaxis showed that peroperative drugs (i.e. rocuronium, turbocurarine, fluorochinolones, atracurium) may trigger anaphylaxis by activating mast cells directly through the MrgprX2 receptor</w:t>
+        <w:t xml:space="preserve">. Recent study on IgE-independent anaphylaxis showed that peroperative drugs (i.e. rocuronium, turbocurarine, fluorochinolones, atracurium) may trigger anaphylaxis by activating mast cells directly through the MRGPRX2 receptor</w:t>
       </w:r>
       <w:r>
         <w:t xml:space="preserve"> </w:t>
@@ -893,7 +881,7 @@
         <w:pStyle w:val="BodyText"/>
       </w:pPr>
       <w:r>
-        <w:t xml:space="preserve">Only few refractory cases were elicited by yellow-jacket-stings. Therefore, the ratio of yellow-jacket to honey-bee venom elicited anaphylaxis was inverted in the refractory group. Reason for this observation might include higher allergen exposition due to either longer exposition to the allergen (bee’s sting remains in the skin) or the venom volume being 10 times higher than in a wasp sting</w:t>
+        <w:t xml:space="preserve">Only few refractory cases were elicited by yellow-jacket-stings. Therefore, the ratio of yellow-jacket to honey-bee venom elicited anaphylaxis was inverted in the refractory group. Reasons for this observation might include higher allergen exposition due to either longer exposition to the allergen (bee’s sting remains in the skin) or the venom volume being 10 times higher than in a wasp sting</w:t>
       </w:r>
       <w:r>
         <w:t xml:space="preserve"> </w:t>
@@ -932,7 +920,7 @@
         <w:t xml:space="preserve">[6]</w:t>
       </w:r>
       <w:r>
-        <w:t xml:space="preserve">, these factors seem to be less important when refractory anaphylaxis is considered. Asthma and malignant diseases in the medical history were more frequently present in the refractory anaphylaxis group. The underlying reason is unclear. It is however interesting that past malignant diseases were mostly recognized in male refractory anaphylaxis patients.</w:t>
+        <w:t xml:space="preserve">, these factors seem to be less important when refractory anaphylaxis is considered. Asthma and malignant diseases in the medical history were more frequently present in the refractory anaphylaxis group. The underlying reason is unclear.</w:t>
       </w:r>
     </w:p>
     <w:p>
@@ -940,13 +928,7 @@
         <w:pStyle w:val="BodyText"/>
       </w:pPr>
       <w:r>
-        <w:t xml:space="preserve">Many cases of hypersenitivity due to cancer drugs were described in the literature, but malignancy in medical history has never been previously associated with severe anaphylaxis.</w:t>
-      </w:r>
-      <w:r>
-        <w:t xml:space="preserve"> </w:t>
-      </w:r>
-      <w:r>
-        <w:t xml:space="preserve">It can be possible that patients with reported malignancies were simply older (mean age of 34.6 vs 58.3 years, p &lt;</w:t>
+        <w:t xml:space="preserve">It is however interesting that past malignant diseases were mostly recognized in male refractory anaphylaxis patients. Many cases of hypersenitivity due to cancer drugs were described in the literature, but malignancy in medical history has never been previously associated with severe anaphylaxis. It is possible that patients with reported malignancies were simply older (mean age of 34.6 vs 58.3 years, p &lt;</w:t>
       </w:r>
       <w:r>
         <w:t xml:space="preserve"> </w:t>
@@ -989,7 +971,7 @@
         <w:t xml:space="preserve">[6]</w:t>
       </w:r>
       <w:r>
-        <w:t xml:space="preserve">. It has been reported that stress induces the complement cascade activation</w:t>
+        <w:t xml:space="preserve">. Stress induces the complement cascade activation</w:t>
       </w:r>
       <w:r>
         <w:t xml:space="preserve"> </w:t>
@@ -998,7 +980,7 @@
         <w:t xml:space="preserve">[16]</w:t>
       </w:r>
       <w:r>
-        <w:t xml:space="preserve">. Substance P which is released during stress</w:t>
+        <w:t xml:space="preserve">. Substance P, which is released during stress</w:t>
       </w:r>
       <w:r>
         <w:t xml:space="preserve"> </w:t>
@@ -1007,10 +989,7 @@
         <w:t xml:space="preserve">[17]</w:t>
       </w:r>
       <w:r>
-        <w:t xml:space="preserve"> </w:t>
-      </w:r>
-      <w:r>
-        <w:t xml:space="preserve">is a known vasodilator</w:t>
+        <w:t xml:space="preserve">, is a known vasodilator</w:t>
       </w:r>
       <w:r>
         <w:t xml:space="preserve"> </w:t>
@@ -1214,13 +1193,7 @@
         <w:t xml:space="preserve"> </w:t>
       </w:r>
       <w:r>
-        <w:t xml:space="preserve">by directly activating the adenylyl cyclase and therefore bypassing the</w:t>
-      </w:r>
-      <w:r>
-        <w:t xml:space="preserve"> </w:t>
-      </w:r>
-      <w:r>
-        <w:t xml:space="preserve">-adrenergic receptor blockade</w:t>
+        <w:t xml:space="preserve">by directly activating the adenylyl cyclase and therefore bypassing the β-adrenergic receptor blockade</w:t>
       </w:r>
       <w:r>
         <w:t xml:space="preserve"> </w:t>
@@ -1255,13 +1228,13 @@
         <w:pStyle w:val="BodyText"/>
       </w:pPr>
       <w:r>
-        <w:t xml:space="preserve">Definition of refractory anaphylaxis is not universal. Also in this study, the confirmation of a refractory anaphylaxis based on the answers to our online questionnaire posed difficulties.</w:t>
-      </w:r>
-      <w:r>
-        <w:t xml:space="preserve"> </w:t>
-      </w:r>
-      <w:r>
-        <w:t xml:space="preserve">If a fatal reaction occured before the second dose of adrenaline was administered to the patient - it could not be diagnosed as refractory (as we defined at least two doses of minimum 300 µg adrenaline for refractory anaphylaxis) although it in fact could have been refractory.</w:t>
+        <w:t xml:space="preserve">Definition of refractory anaphylaxis is not universal. The confirmation of a refractory anaphylaxis based on the answers to our online questionnaire posed difficulties.</w:t>
+      </w:r>
+      <w:r>
+        <w:t xml:space="preserve"> </w:t>
+      </w:r>
+      <w:r>
+        <w:t xml:space="preserve">If a fatal reaction occured before the second dose of adrenaline was administered to the patient - it could not be diagnosed as refractory (as we defined at least two doses of minimum 300 µg adrenaline for refractory anaphylaxis) although, it in fact could have been refractory.</w:t>
       </w:r>
     </w:p>
     <w:p>
@@ -1723,7 +1696,7 @@
         <w:pStyle w:val="BodyText"/>
       </w:pPr>
       <w:r>
-        <w:t xml:space="preserve">[27] LIEBERMAN P, KEMP S, OPPENHEIMER J, et al. The diagnosis and management of anaphylaxis: An updated practice parameter. Journal of Allergy and Clinical Immunology. 2005;115:S483–S523.</w:t>
+        <w:t xml:space="preserve">[27] Lieberman P, Kemp S, Oppenheimer J, et al. The diagnosis and management of anaphylaxis: An updated practice parameter. Journal of Allergy and Clinical Immunology. 2005;115:S483–S523.</w:t>
       </w:r>
     </w:p>
     <w:p>
@@ -1913,7 +1886,7 @@
         <w:t xml:space="preserve"> </w:t>
       </w:r>
       <w:r>
-        <w:t xml:space="preserve">test for interval and categorical variables respectively.</w:t>
+        <w:t xml:space="preserve">test for interval and categorical variables respectively. Refractory group was compared to severe anaphylaxis cases without differentiating into male and female subgroups.</w:t>
       </w:r>
     </w:p>
     <w:tbl>
@@ -1921,7 +1894,7 @@
         <w:tblStyle w:val="TableNormal"/>
         <w:tblW w:type="pct" w:w="0.0"/>
         <w:tblLook w:firstRow="1"/>
-        <w:tblCaption w:val="Table 1 Summary of the refractory anaphylaxis cases. Age is represented by a mean value, other variables as fractions [%]. DM - diabetes mellitus, p value is derived from a Mann-Whitney U test or a Chi2 test for interval and categorical variables respectively."/>
+        <w:tblCaption w:val="Table 1 Summary of the refractory anaphylaxis cases. Age is represented by a mean value, other variables as fractions [%]. DM - diabetes mellitus, p value is derived from a Mann-Whitney U test or a Chi2 test for interval and categorical variables respectively. Refractory group was compared to severe anaphylaxis cases without differentiating into male and female subgroups."/>
       </w:tblPr>
       <w:tblGrid/>
       <w:tr>
@@ -2736,7 +2709,7 @@
         <w:pStyle w:val="TableCaption"/>
       </w:pPr>
       <w:r>
-        <w:t xml:space="preserve">Table 2 Summary of elicitors in the refractory anaphylaxis cases and severe, non-refractory anaphylaxis cases as a control. ANA - anaphylaxis, p-value derived from the Fisher exact test.</w:t>
+        <w:t xml:space="preserve">Table 2 Summary of elicitors in the refractory anaphylaxis cases and severe, non-refractory anaphylaxis cases as a control. ANA - anaphylaxis, Age is represented as a mean, p-value derived from the Fisher’s exact test.</w:t>
       </w:r>
     </w:p>
     <w:tbl>
@@ -2744,7 +2717,7 @@
         <w:tblStyle w:val="TableNormal"/>
         <w:tblW w:type="pct" w:w="0.0"/>
         <w:tblLook w:firstRow="1"/>
-        <w:tblCaption w:val="Table 2 Summary of elicitors in the refractory anaphylaxis cases and severe, non-refractory anaphylaxis cases as a control. ANA - anaphylaxis, p-value derived from the Fisher exact test."/>
+        <w:tblCaption w:val="Table 2 Summary of elicitors in the refractory anaphylaxis cases and severe, non-refractory anaphylaxis cases as a control. ANA - anaphylaxis, Age is represented as a mean, p-value derived from the Fisher’s exact test."/>
       </w:tblPr>
       <w:tblGrid/>
       <w:tr>
@@ -2794,7 +2767,7 @@
               <w:jc w:val="left"/>
             </w:pPr>
             <w:r>
-              <w:t xml:space="preserve">refractory ANA [%]</w:t>
+              <w:t xml:space="preserve">Age</w:t>
             </w:r>
           </w:p>
         </w:tc>
@@ -2811,7 +2784,7 @@
               <w:jc w:val="left"/>
             </w:pPr>
             <w:r>
-              <w:t xml:space="preserve">severe ANA [%]</w:t>
+              <w:t xml:space="preserve">Male sex [%]</w:t>
             </w:r>
           </w:p>
         </w:tc>
@@ -2828,7 +2801,7 @@
               <w:jc w:val="left"/>
             </w:pPr>
             <w:r>
-              <w:t xml:space="preserve">p value</w:t>
+              <w:t xml:space="preserve">Perioperative [%]</w:t>
             </w:r>
           </w:p>
         </w:tc>
@@ -2845,7 +2818,7 @@
               <w:jc w:val="left"/>
             </w:pPr>
             <w:r>
-              <w:t xml:space="preserve">Age</w:t>
+              <w:t xml:space="preserve">Food allergy [%]</w:t>
             </w:r>
           </w:p>
         </w:tc>
@@ -2862,7 +2835,7 @@
               <w:jc w:val="left"/>
             </w:pPr>
             <w:r>
-              <w:t xml:space="preserve">Male sex [%]</w:t>
+              <w:t xml:space="preserve">refractory ANA [%]</w:t>
             </w:r>
           </w:p>
         </w:tc>
@@ -2879,7 +2852,7 @@
               <w:jc w:val="left"/>
             </w:pPr>
             <w:r>
-              <w:t xml:space="preserve">Perioperative [%]</w:t>
+              <w:t xml:space="preserve">severe ANA [%]</w:t>
             </w:r>
           </w:p>
         </w:tc>
@@ -2896,7 +2869,7 @@
               <w:jc w:val="left"/>
             </w:pPr>
             <w:r>
-              <w:t xml:space="preserve">Food allergy [%]</w:t>
+              <w:t xml:space="preserve">p value</w:t>
             </w:r>
           </w:p>
         </w:tc>
@@ -2931,6 +2904,50 @@
               <w:jc w:val="left"/>
             </w:pPr>
             <w:r>
+              <w:t xml:space="preserve">17.4</w:t>
+            </w:r>
+          </w:p>
+        </w:tc>
+        <w:tc>
+          <w:p>
+            <w:pPr>
+              <w:pStyle w:val="Compact"/>
+              <w:jc w:val="left"/>
+            </w:pPr>
+            <w:r>
+              <w:t xml:space="preserve">55.6</w:t>
+            </w:r>
+          </w:p>
+        </w:tc>
+        <w:tc>
+          <w:p>
+            <w:pPr>
+              <w:pStyle w:val="Compact"/>
+              <w:jc w:val="left"/>
+            </w:pPr>
+            <w:r>
+              <w:t xml:space="preserve">0</w:t>
+            </w:r>
+          </w:p>
+        </w:tc>
+        <w:tc>
+          <w:p>
+            <w:pPr>
+              <w:pStyle w:val="Compact"/>
+              <w:jc w:val="left"/>
+            </w:pPr>
+            <w:r>
+              <w:t xml:space="preserve">33.3</w:t>
+            </w:r>
+          </w:p>
+        </w:tc>
+        <w:tc>
+          <w:p>
+            <w:pPr>
+              <w:pStyle w:val="Compact"/>
+              <w:jc w:val="left"/>
+            </w:pPr>
+            <w:r>
               <w:t xml:space="preserve">21.4</w:t>
             </w:r>
           </w:p>
@@ -2954,50 +2971,6 @@
             </w:pPr>
             <w:r>
               <w:t xml:space="preserve">0.856</w:t>
-            </w:r>
-          </w:p>
-        </w:tc>
-        <w:tc>
-          <w:p>
-            <w:pPr>
-              <w:pStyle w:val="Compact"/>
-              <w:jc w:val="left"/>
-            </w:pPr>
-            <w:r>
-              <w:t xml:space="preserve">17.4</w:t>
-            </w:r>
-          </w:p>
-        </w:tc>
-        <w:tc>
-          <w:p>
-            <w:pPr>
-              <w:pStyle w:val="Compact"/>
-              <w:jc w:val="left"/>
-            </w:pPr>
-            <w:r>
-              <w:t xml:space="preserve">55.6</w:t>
-            </w:r>
-          </w:p>
-        </w:tc>
-        <w:tc>
-          <w:p>
-            <w:pPr>
-              <w:pStyle w:val="Compact"/>
-              <w:jc w:val="left"/>
-            </w:pPr>
-            <w:r>
-              <w:t xml:space="preserve">0</w:t>
-            </w:r>
-          </w:p>
-        </w:tc>
-        <w:tc>
-          <w:p>
-            <w:pPr>
-              <w:pStyle w:val="Compact"/>
-              <w:jc w:val="left"/>
-            </w:pPr>
-            <w:r>
-              <w:t xml:space="preserve">33.3</w:t>
             </w:r>
           </w:p>
         </w:tc>
@@ -3032,6 +3005,50 @@
               <w:jc w:val="left"/>
             </w:pPr>
             <w:r>
+              <w:t xml:space="preserve">48.8</w:t>
+            </w:r>
+          </w:p>
+        </w:tc>
+        <w:tc>
+          <w:p>
+            <w:pPr>
+              <w:pStyle w:val="Compact"/>
+              <w:jc w:val="left"/>
+            </w:pPr>
+            <w:r>
+              <w:t xml:space="preserve">42.9</w:t>
+            </w:r>
+          </w:p>
+        </w:tc>
+        <w:tc>
+          <w:p>
+            <w:pPr>
+              <w:pStyle w:val="Compact"/>
+              <w:jc w:val="left"/>
+            </w:pPr>
+            <w:r>
+              <w:t xml:space="preserve">90.5</w:t>
+            </w:r>
+          </w:p>
+        </w:tc>
+        <w:tc>
+          <w:p>
+            <w:pPr>
+              <w:pStyle w:val="Compact"/>
+              <w:jc w:val="left"/>
+            </w:pPr>
+            <w:r>
+              <w:t xml:space="preserve">0</w:t>
+            </w:r>
+          </w:p>
+        </w:tc>
+        <w:tc>
+          <w:p>
+            <w:pPr>
+              <w:pStyle w:val="Compact"/>
+              <w:jc w:val="left"/>
+            </w:pPr>
+            <w:r>
               <w:t xml:space="preserve">50</w:t>
             </w:r>
           </w:p>
@@ -3055,50 +3072,6 @@
             </w:pPr>
             <w:r>
               <w:t xml:space="preserve">1e-04</w:t>
-            </w:r>
-          </w:p>
-        </w:tc>
-        <w:tc>
-          <w:p>
-            <w:pPr>
-              <w:pStyle w:val="Compact"/>
-              <w:jc w:val="left"/>
-            </w:pPr>
-            <w:r>
-              <w:t xml:space="preserve">48.8</w:t>
-            </w:r>
-          </w:p>
-        </w:tc>
-        <w:tc>
-          <w:p>
-            <w:pPr>
-              <w:pStyle w:val="Compact"/>
-              <w:jc w:val="left"/>
-            </w:pPr>
-            <w:r>
-              <w:t xml:space="preserve">42.9</w:t>
-            </w:r>
-          </w:p>
-        </w:tc>
-        <w:tc>
-          <w:p>
-            <w:pPr>
-              <w:pStyle w:val="Compact"/>
-              <w:jc w:val="left"/>
-            </w:pPr>
-            <w:r>
-              <w:t xml:space="preserve">90.5</w:t>
-            </w:r>
-          </w:p>
-        </w:tc>
-        <w:tc>
-          <w:p>
-            <w:pPr>
-              <w:pStyle w:val="Compact"/>
-              <w:jc w:val="left"/>
-            </w:pPr>
-            <w:r>
-              <w:t xml:space="preserve">0</w:t>
             </w:r>
           </w:p>
         </w:tc>
@@ -3133,6 +3106,50 @@
               <w:jc w:val="left"/>
             </w:pPr>
             <w:r>
+              <w:t xml:space="preserve">46.5</w:t>
+            </w:r>
+          </w:p>
+        </w:tc>
+        <w:tc>
+          <w:p>
+            <w:pPr>
+              <w:pStyle w:val="Compact"/>
+              <w:jc w:val="left"/>
+            </w:pPr>
+            <w:r>
+              <w:t xml:space="preserve">62.5</w:t>
+            </w:r>
+          </w:p>
+        </w:tc>
+        <w:tc>
+          <w:p>
+            <w:pPr>
+              <w:pStyle w:val="Compact"/>
+              <w:jc w:val="left"/>
+            </w:pPr>
+            <w:r>
+              <w:t xml:space="preserve">0</w:t>
+            </w:r>
+          </w:p>
+        </w:tc>
+        <w:tc>
+          <w:p>
+            <w:pPr>
+              <w:pStyle w:val="Compact"/>
+              <w:jc w:val="left"/>
+            </w:pPr>
+            <w:r>
+              <w:t xml:space="preserve">0</w:t>
+            </w:r>
+          </w:p>
+        </w:tc>
+        <w:tc>
+          <w:p>
+            <w:pPr>
+              <w:pStyle w:val="Compact"/>
+              <w:jc w:val="left"/>
+            </w:pPr>
+            <w:r>
               <w:t xml:space="preserve">19</w:t>
             </w:r>
           </w:p>
@@ -3156,50 +3173,6 @@
             </w:pPr>
             <w:r>
               <w:t xml:space="preserve">1e-04</w:t>
-            </w:r>
-          </w:p>
-        </w:tc>
-        <w:tc>
-          <w:p>
-            <w:pPr>
-              <w:pStyle w:val="Compact"/>
-              <w:jc w:val="left"/>
-            </w:pPr>
-            <w:r>
-              <w:t xml:space="preserve">46.5</w:t>
-            </w:r>
-          </w:p>
-        </w:tc>
-        <w:tc>
-          <w:p>
-            <w:pPr>
-              <w:pStyle w:val="Compact"/>
-              <w:jc w:val="left"/>
-            </w:pPr>
-            <w:r>
-              <w:t xml:space="preserve">62.5</w:t>
-            </w:r>
-          </w:p>
-        </w:tc>
-        <w:tc>
-          <w:p>
-            <w:pPr>
-              <w:pStyle w:val="Compact"/>
-              <w:jc w:val="left"/>
-            </w:pPr>
-            <w:r>
-              <w:t xml:space="preserve">0</w:t>
-            </w:r>
-          </w:p>
-        </w:tc>
-        <w:tc>
-          <w:p>
-            <w:pPr>
-              <w:pStyle w:val="Compact"/>
-              <w:jc w:val="left"/>
-            </w:pPr>
-            <w:r>
-              <w:t xml:space="preserve">0</w:t>
             </w:r>
           </w:p>
         </w:tc>
@@ -3234,6 +3207,50 @@
               <w:jc w:val="left"/>
             </w:pPr>
             <w:r>
+              <w:t xml:space="preserve">38</w:t>
+            </w:r>
+          </w:p>
+        </w:tc>
+        <w:tc>
+          <w:p>
+            <w:pPr>
+              <w:pStyle w:val="Compact"/>
+              <w:jc w:val="left"/>
+            </w:pPr>
+            <w:r>
+              <w:t xml:space="preserve">0</w:t>
+            </w:r>
+          </w:p>
+        </w:tc>
+        <w:tc>
+          <w:p>
+            <w:pPr>
+              <w:pStyle w:val="Compact"/>
+              <w:jc w:val="left"/>
+            </w:pPr>
+            <w:r>
+              <w:t xml:space="preserve">0</w:t>
+            </w:r>
+          </w:p>
+        </w:tc>
+        <w:tc>
+          <w:p>
+            <w:pPr>
+              <w:pStyle w:val="Compact"/>
+              <w:jc w:val="left"/>
+            </w:pPr>
+            <w:r>
+              <w:t xml:space="preserve">50</w:t>
+            </w:r>
+          </w:p>
+        </w:tc>
+        <w:tc>
+          <w:p>
+            <w:pPr>
+              <w:pStyle w:val="Compact"/>
+              <w:jc w:val="left"/>
+            </w:pPr>
+            <w:r>
               <w:t xml:space="preserve">4.8</w:t>
             </w:r>
           </w:p>
@@ -3257,50 +3274,6 @@
             </w:pPr>
             <w:r>
               <w:t xml:space="preserve">0.361</w:t>
-            </w:r>
-          </w:p>
-        </w:tc>
-        <w:tc>
-          <w:p>
-            <w:pPr>
-              <w:pStyle w:val="Compact"/>
-              <w:jc w:val="left"/>
-            </w:pPr>
-            <w:r>
-              <w:t xml:space="preserve">38</w:t>
-            </w:r>
-          </w:p>
-        </w:tc>
-        <w:tc>
-          <w:p>
-            <w:pPr>
-              <w:pStyle w:val="Compact"/>
-              <w:jc w:val="left"/>
-            </w:pPr>
-            <w:r>
-              <w:t xml:space="preserve">0</w:t>
-            </w:r>
-          </w:p>
-        </w:tc>
-        <w:tc>
-          <w:p>
-            <w:pPr>
-              <w:pStyle w:val="Compact"/>
-              <w:jc w:val="left"/>
-            </w:pPr>
-            <w:r>
-              <w:t xml:space="preserve">0</w:t>
-            </w:r>
-          </w:p>
-        </w:tc>
-        <w:tc>
-          <w:p>
-            <w:pPr>
-              <w:pStyle w:val="Compact"/>
-              <w:jc w:val="left"/>
-            </w:pPr>
-            <w:r>
-              <w:t xml:space="preserve">50</w:t>
             </w:r>
           </w:p>
         </w:tc>
@@ -3335,6 +3308,50 @@
               <w:jc w:val="left"/>
             </w:pPr>
             <w:r>
+              <w:t xml:space="preserve">55.5</w:t>
+            </w:r>
+          </w:p>
+        </w:tc>
+        <w:tc>
+          <w:p>
+            <w:pPr>
+              <w:pStyle w:val="Compact"/>
+              <w:jc w:val="left"/>
+            </w:pPr>
+            <w:r>
+              <w:t xml:space="preserve">50</w:t>
+            </w:r>
+          </w:p>
+        </w:tc>
+        <w:tc>
+          <w:p>
+            <w:pPr>
+              <w:pStyle w:val="Compact"/>
+              <w:jc w:val="left"/>
+            </w:pPr>
+            <w:r>
+              <w:t xml:space="preserve">0</w:t>
+            </w:r>
+          </w:p>
+        </w:tc>
+        <w:tc>
+          <w:p>
+            <w:pPr>
+              <w:pStyle w:val="Compact"/>
+              <w:jc w:val="left"/>
+            </w:pPr>
+            <w:r>
+              <w:t xml:space="preserve">0</w:t>
+            </w:r>
+          </w:p>
+        </w:tc>
+        <w:tc>
+          <w:p>
+            <w:pPr>
+              <w:pStyle w:val="Compact"/>
+              <w:jc w:val="left"/>
+            </w:pPr>
+            <w:r>
               <w:t xml:space="preserve">4.8</w:t>
             </w:r>
           </w:p>
@@ -3358,50 +3375,6 @@
             </w:pPr>
             <w:r>
               <w:t xml:space="preserve">1e-04</w:t>
-            </w:r>
-          </w:p>
-        </w:tc>
-        <w:tc>
-          <w:p>
-            <w:pPr>
-              <w:pStyle w:val="Compact"/>
-              <w:jc w:val="left"/>
-            </w:pPr>
-            <w:r>
-              <w:t xml:space="preserve">55.5</w:t>
-            </w:r>
-          </w:p>
-        </w:tc>
-        <w:tc>
-          <w:p>
-            <w:pPr>
-              <w:pStyle w:val="Compact"/>
-              <w:jc w:val="left"/>
-            </w:pPr>
-            <w:r>
-              <w:t xml:space="preserve">50</w:t>
-            </w:r>
-          </w:p>
-        </w:tc>
-        <w:tc>
-          <w:p>
-            <w:pPr>
-              <w:pStyle w:val="Compact"/>
-              <w:jc w:val="left"/>
-            </w:pPr>
-            <w:r>
-              <w:t xml:space="preserve">0</w:t>
-            </w:r>
-          </w:p>
-        </w:tc>
-        <w:tc>
-          <w:p>
-            <w:pPr>
-              <w:pStyle w:val="Compact"/>
-              <w:jc w:val="left"/>
-            </w:pPr>
-            <w:r>
-              <w:t xml:space="preserve">0</w:t>
             </w:r>
           </w:p>
         </w:tc>
@@ -3419,7 +3392,7 @@
         <w:pStyle w:val="TableCaption"/>
       </w:pPr>
       <w:r>
-        <w:t xml:space="preserve">Table 3 Summary of the elicitors broken down to specific elicitors from each group in the refractory anaphylaxis cases and severe anaphylaxis cases as a control. ANA - anaphylaxis, p-value derived from the Fisher exact test.</w:t>
+        <w:t xml:space="preserve">Table 3 Summary of the elicitors broken down into specific elicitors from each group in the refractory anaphylaxis cases and severe anaphylaxis cases as a control. ANA - anaphylaxis, p-value derived from the Fisher’s exact test.</w:t>
       </w:r>
     </w:p>
     <w:tbl>
@@ -3427,7 +3400,7 @@
         <w:tblStyle w:val="TableNormal"/>
         <w:tblW w:type="pct" w:w="0.0"/>
         <w:tblLook w:firstRow="1"/>
-        <w:tblCaption w:val="Table 3 Summary of the elicitors broken down to specific elicitors from each group in the refractory anaphylaxis cases and severe anaphylaxis cases as a control. ANA - anaphylaxis, p-value derived from the Fisher exact test."/>
+        <w:tblCaption w:val="Table 3 Summary of the elicitors broken down into specific elicitors from each group in the refractory anaphylaxis cases and severe anaphylaxis cases as a control. ANA - anaphylaxis, p-value derived from the Fisher’s exact test."/>
       </w:tblPr>
       <w:tblGrid/>
       <w:tr>
@@ -3511,7 +3484,7 @@
               <w:jc w:val="left"/>
             </w:pPr>
             <w:r>
-              <w:t xml:space="preserve">antibiotics</w:t>
+              <w:t xml:space="preserve">Antibiotics</w:t>
             </w:r>
           </w:p>
         </w:tc>
@@ -3557,7 +3530,7 @@
               <w:jc w:val="left"/>
             </w:pPr>
             <w:r>
-              <w:t xml:space="preserve">xray_cm</w:t>
+              <w:t xml:space="preserve">X-ray medium</w:t>
             </w:r>
           </w:p>
         </w:tc>
@@ -3603,7 +3576,7 @@
               <w:jc w:val="left"/>
             </w:pPr>
             <w:r>
-              <w:t xml:space="preserve">muscle relaxant</w:t>
+              <w:t xml:space="preserve">Muscle relaxant</w:t>
             </w:r>
           </w:p>
         </w:tc>
@@ -3649,7 +3622,7 @@
               <w:jc w:val="left"/>
             </w:pPr>
             <w:r>
-              <w:t xml:space="preserve">legumes</w:t>
+              <w:t xml:space="preserve">Legumes</w:t>
             </w:r>
           </w:p>
         </w:tc>
@@ -3695,7 +3668,7 @@
               <w:jc w:val="left"/>
             </w:pPr>
             <w:r>
-              <w:t xml:space="preserve">bee</w:t>
+              <w:t xml:space="preserve">Bee venom</w:t>
             </w:r>
           </w:p>
         </w:tc>
@@ -3741,7 +3714,7 @@
               <w:jc w:val="left"/>
             </w:pPr>
             <w:r>
-              <w:t xml:space="preserve">yellow jacket</w:t>
+              <w:t xml:space="preserve">Yellow-jacket venom</w:t>
             </w:r>
           </w:p>
         </w:tc>
@@ -3782,14 +3755,6 @@
     </w:tbl>
     <w:p>
       <w:pPr>
-        <w:pStyle w:val="BodyText"/>
-      </w:pPr>
-      <w:r>
-        <w:t xml:space="preserve">p-value derived from the Fisher exact test.</w:t>
-      </w:r>
-    </w:p>
-    <w:p>
-      <w:pPr>
         <w:pStyle w:val="Heading5"/>
       </w:pPr>
       <w:bookmarkStart w:id="64" w:name="section-4"/>
@@ -3800,7 +3765,7 @@
         <w:pStyle w:val="TableCaption"/>
       </w:pPr>
       <w:r>
-        <w:t xml:space="preserve">Table 4 Summary of the symptoms in the refractory anaphylaxis cases and severe, non-refractory anaphylaxis cases as a control. ANA - anaphylaxis, p-value derived from the Fisher exact test.</w:t>
+        <w:t xml:space="preserve">Table 4 Summary of the symptoms in the refractory anaphylaxis cases and severe, non-refractory anaphylaxis cases as a control. ANA - anaphylaxis, p-value derived from the Fisher’s exact test.</w:t>
       </w:r>
     </w:p>
     <w:tbl>
@@ -3808,7 +3773,7 @@
         <w:tblStyle w:val="TableNormal"/>
         <w:tblW w:type="pct" w:w="0.0"/>
         <w:tblLook w:firstRow="1"/>
-        <w:tblCaption w:val="Table 4 Summary of the symptoms in the refractory anaphylaxis cases and severe, non-refractory anaphylaxis cases as a control. ANA - anaphylaxis, p-value derived from the Fisher exact test."/>
+        <w:tblCaption w:val="Table 4 Summary of the symptoms in the refractory anaphylaxis cases and severe, non-refractory anaphylaxis cases as a control. ANA - anaphylaxis, p-value derived from the Fisher’s exact test."/>
       </w:tblPr>
       <w:tblGrid/>
       <w:tr>
@@ -4495,7 +4460,25 @@
         <w:pStyle w:val="TableCaption"/>
       </w:pPr>
       <w:r>
-        <w:t xml:space="preserve">Table 5 Summary of therapeutic measures in the refractory anaphylaxis cases and severe, non-refractory anaphylaxis cases as a control. 2nd line therapy was performed after the initial rescue individual called for a professional medical emergeny team. ANA - anaphylaxis, p-value derived from the Fisher exact test.</w:t>
+        <w:t xml:space="preserve">Table 5 Summary of therapeutic measures in the refractory anaphylaxis cases and severe, non-refractory anaphylaxis cases as a control.</w:t>
+      </w:r>
+      <w:r>
+        <w:t xml:space="preserve"> </w:t>
+      </w:r>
+      <w:r>
+        <w:t xml:space="preserve">‘</w:t>
+      </w:r>
+      <w:r>
+        <w:t xml:space="preserve">2nd line</w:t>
+      </w:r>
+      <w:r>
+        <w:t xml:space="preserve">’</w:t>
+      </w:r>
+      <w:r>
+        <w:t xml:space="preserve"> </w:t>
+      </w:r>
+      <w:r>
+        <w:t xml:space="preserve">refers to the therapy performed by the professional medical emergency team after the initial rescue procedures. ANA - anaphylaxis, p-value derived from the Fisher’s exact test.</w:t>
       </w:r>
     </w:p>
     <w:tbl>
@@ -4503,7 +4486,7 @@
         <w:tblStyle w:val="TableNormal"/>
         <w:tblW w:type="pct" w:w="0.0"/>
         <w:tblLook w:firstRow="1"/>
-        <w:tblCaption w:val="Table 5 Summary of therapeutic measures in the refractory anaphylaxis cases and severe, non-refractory anaphylaxis cases as a control. 2nd line therapy was performed after the initial rescue individual called for a professional medical emergeny team. ANA - anaphylaxis, p-value derived from the Fisher exact test."/>
+        <w:tblCaption w:val="Table 5 Summary of therapeutic measures in the refractory anaphylaxis cases and severe, non-refractory anaphylaxis cases as a control. 2nd line refers to the therapy performed by the professional medical emergency team after the initial rescue procedures. ANA - anaphylaxis, p-value derived from the Fisher’s exact test."/>
       </w:tblPr>
       <w:tblGrid/>
       <w:tr>
@@ -5466,7 +5449,7 @@
         <w:pStyle w:val="TableCaption"/>
       </w:pPr>
       <w:r>
-        <w:t xml:space="preserve">Table 6 Factors potentially increasing the risk of a severe anaphylaxis investigated in refractory cases. ANA - anaphylaxis, p-value derived from the Fisher exact test.</w:t>
+        <w:t xml:space="preserve">Table 6 Factors potentially increasing the risk of a severe anaphylaxis investigated in refractory cases. ANA - anaphylaxis, p-value derived from the Fisher’s exact test.</w:t>
       </w:r>
     </w:p>
     <w:tbl>
@@ -5474,7 +5457,7 @@
         <w:tblStyle w:val="TableNormal"/>
         <w:tblW w:type="pct" w:w="0.0"/>
         <w:tblLook w:firstRow="1"/>
-        <w:tblCaption w:val="Table 6 Factors potentially increasing the risk of a severe anaphylaxis investigated in refractory cases. ANA - anaphylaxis, p-value derived from the Fisher exact test."/>
+        <w:tblCaption w:val="Table 6 Factors potentially increasing the risk of a severe anaphylaxis investigated in refractory cases. ANA - anaphylaxis, p-value derived from the Fisher’s exact test."/>
       </w:tblPr>
       <w:tblGrid/>
       <w:tr>
@@ -6596,7 +6579,7 @@
     </w:lvl>
   </w:abstractNum>
   <w:abstractNum w:abstractNumId="990">
-    <w:nsid w:val="761b99d6"/>
+    <w:nsid w:val="6d594678"/>
     <w:multiLevelType w:val="multilevel"/>
     <w:lvl w:ilvl="0">
       <w:numFmt w:val="bullet"/>

</xml_diff>

<commit_message>
pre revisions from Frontiers
</commit_message>
<xml_diff>
--- a/analysis/paper/paper.docx
+++ b/analysis/paper/paper.docx
@@ -269,19 +269,19 @@
         <w:pStyle w:val="Date"/>
       </w:pPr>
       <w:r>
-        <w:t xml:space="preserve">21</w:t>
-      </w:r>
-      <w:r>
-        <w:t xml:space="preserve"> </w:t>
-      </w:r>
-      <w:r>
-        <w:t xml:space="preserve">November,</w:t>
-      </w:r>
-      <w:r>
-        <w:t xml:space="preserve"> </w:t>
-      </w:r>
-      <w:r>
-        <w:t xml:space="preserve">2018</w:t>
+        <w:t xml:space="preserve">20</w:t>
+      </w:r>
+      <w:r>
+        <w:t xml:space="preserve"> </w:t>
+      </w:r>
+      <w:r>
+        <w:t xml:space="preserve">August,</w:t>
+      </w:r>
+      <w:r>
+        <w:t xml:space="preserve"> </w:t>
+      </w:r>
+      <w:r>
+        <w:t xml:space="preserve">2019</w:t>
       </w:r>
     </w:p>
     <w:p>
@@ -500,7 +500,7 @@
         <w:pStyle w:val="BodyText"/>
       </w:pPr>
       <w:r>
-        <w:t xml:space="preserve">The data show that drugs more frequently elicited refractory anaphylaxis (NA% of cases, p &lt; 0.0001) compared to other severe anaphylaxis cases (NA%). Cases elicited by insects (n = 8) were more often due to bees than wasps in refractory cases (62.5% vs 19.4%, p = 0.009). The refractory cases occurred mostly in a perioperative setting (45.2% vs. 9.05, p &lt; 0.0001). Intramuscular adrenaline (as a first line therapy) was administered in 16.7% of refractory cases, whereas in 83.3% of cases it was applied intravenously (significantly more often than in severe anaphylaxis cases: 12.3%, p &lt; 0.0001). Second line treatment options (e.g. vasopression with dopamine, methylene blue, glucagon) were not used at all for the treatment of refractory cases. The mortality rate in refractory anaphylaxis was significantly higher (26.2%) than in severe cases (0.353%, p &lt; 0.0001).</w:t>
+        <w:t xml:space="preserve">The data show that drugs more frequently elicited refractory anaphylaxis (50% of cases, p &lt; 0.0001) compared to other severe anaphylaxis cases (18.4%). Cases elicited by insects (n = 8) were more often due to bees than wasps in refractory cases (62.5% vs 19.4%, p = 0.009). The refractory cases occurred mostly in a perioperative setting (45.2% vs. 9.05, p &lt; 0.0001). Intramuscular adrenaline (as a first line therapy) was administered in 16.7% of refractory cases, whereas in 83.3% of cases it was applied intravenously (significantly more often than in severe anaphylaxis cases: 12.3%, p &lt; 0.0001). Second line treatment options (e.g. vasopression with dopamine, methylene blue, glucagon) were not used at all for the treatment of refractory cases. The mortality rate in refractory anaphylaxis was significantly higher (26.2%) than in severe cases (0.353%, p &lt; 0.0001).</w:t>
       </w:r>
     </w:p>
     <w:p>
@@ -2820,7 +2820,7 @@
           <wp:inline>
             <wp:extent cx="5943600" cy="5731726"/>
             <wp:effectExtent b="0" l="0" r="0" t="0"/>
-            <wp:docPr descr="Figure 1 Flowchart illustrating the cases selection process for the final database." title="" id="1" name="Picture"/>
+            <wp:docPr descr="Figure 1: Flowchart illustrating the cases selection process for the final database." title="" id="1" name="Picture"/>
             <a:graphic>
               <a:graphicData uri="http://schemas.openxmlformats.org/drawingml/2006/picture">
                 <pic:pic>
@@ -2863,7 +2863,7 @@
         <w:pStyle w:val="ImageCaption"/>
       </w:pPr>
       <w:r>
-        <w:t xml:space="preserve">Figure 1 Flowchart illustrating the cases selection process for the final database.</w:t>
+        <w:t xml:space="preserve">Figure 1: Flowchart illustrating the cases selection process for the final database.</w:t>
       </w:r>
     </w:p>
     <w:p>
@@ -2882,7 +2882,7 @@
           <wp:inline>
             <wp:extent cx="3009900" cy="3009900"/>
             <wp:effectExtent b="0" l="0" r="0" t="0"/>
-            <wp:docPr descr="Figure 2 Visual representation of the three forces determining the severity of anaphylaxis. The natural ability of the body to compensate the anaphylaxis symptoms and therapeutic measures acting to restore homeostasis to a patient by whom elicitors and cofactors influence synergistically the severity of a given episode." title="" id="1" name="Picture"/>
+            <wp:docPr descr="Figure 2: Visual representation of the three forces determining the severity of anaphylaxis. The natural ability of the body to compensate the anaphylaxis symptoms and therapeutic measures acting to restore homeostasis to a patient by whom elicitors and cofactors influence synergistically the severity of a given episode." title="" id="1" name="Picture"/>
             <a:graphic>
               <a:graphicData uri="http://schemas.openxmlformats.org/drawingml/2006/picture">
                 <pic:pic>
@@ -2925,7 +2925,7 @@
         <w:pStyle w:val="ImageCaption"/>
       </w:pPr>
       <w:r>
-        <w:t xml:space="preserve">Figure 2 Visual representation of the three forces determining the severity of anaphylaxis. The natural ability of the body to compensate the anaphylaxis symptoms and therapeutic measures acting to restore homeostasis to a patient by whom elicitors and cofactors influence synergistically the severity of a given episode.</w:t>
+        <w:t xml:space="preserve">Figure 2: Visual representation of the three forces determining the severity of anaphylaxis. The natural ability of the body to compensate the anaphylaxis symptoms and therapeutic measures acting to restore homeostasis to a patient by whom elicitors and cofactors influence synergistically the severity of a given episode.</w:t>
       </w:r>
     </w:p>
     <w:p>
@@ -2950,7 +2950,7 @@
         <w:pStyle w:val="TableCaption"/>
       </w:pPr>
       <w:r>
-        <w:t xml:space="preserve">Table 1 Summary of the refractory anaphylaxis cases. Age is represented by a mean value, other variables as fractions [%]. DM - diabetes mellitus, p value is derived from a Mann-Whitney U test or a Chi</w:t>
+        <w:t xml:space="preserve">Table 1: Summary of the refractory anaphylaxis cases. Age is represented by a mean value, other variables as fractions [%]. DM - diabetes mellitus, p value is derived from a Mann-Whitney U test or a Chi</w:t>
       </w:r>
       <w:r>
         <w:rPr>
@@ -2970,7 +2970,7 @@
         <w:tblStyle w:val="TableNormal"/>
         <w:tblW w:type="pct" w:w="0.0"/>
         <w:tblLook w:firstRow="1"/>
-        <w:tblCaption w:val="Table 1 Summary of the refractory anaphylaxis cases. Age is represented by a mean value, other variables as fractions [%]. DM - diabetes mellitus, p value is derived from a Mann-Whitney U test or a Chi2 test for interval and categorical variables respectively. Refractory group was compared to severe anaphylaxis cases without differentiating into male and female subgroups."/>
+        <w:tblCaption w:val="Table 1: Summary of the refractory anaphylaxis cases. Age is represented by a mean value, other variables as fractions [%]. DM - diabetes mellitus, p value is derived from a Mann-Whitney U test or a Chi2 test for interval and categorical variables respectively. Refractory group was compared to severe anaphylaxis cases without differentiating into male and female subgroups."/>
       </w:tblPr>
       <w:tblGrid/>
       <w:tr>
@@ -3789,7 +3789,7 @@
         <w:pStyle w:val="TableCaption"/>
       </w:pPr>
       <w:r>
-        <w:t xml:space="preserve">Table 2 Summary of elicitors in the refractory anaphylaxis cases and severe, non-refractory anaphylaxis cases as a control. ANA - anaphylaxis, Age is represented as a mean, p-value derived from the Fisher’s exact test.</w:t>
+        <w:t xml:space="preserve">Table 2: Summary of elicitors in the refractory anaphylaxis cases and severe, non-refractory anaphylaxis cases as a control. ANA - anaphylaxis, Age is represented as a mean, p-value derived from the Fisher’s exact test.</w:t>
       </w:r>
     </w:p>
     <w:tbl>
@@ -3797,7 +3797,7 @@
         <w:tblStyle w:val="TableNormal"/>
         <w:tblW w:type="pct" w:w="0.0"/>
         <w:tblLook w:firstRow="1"/>
-        <w:tblCaption w:val="Table 2 Summary of elicitors in the refractory anaphylaxis cases and severe, non-refractory anaphylaxis cases as a control. ANA - anaphylaxis, Age is represented as a mean, p-value derived from the Fisher’s exact test."/>
+        <w:tblCaption w:val="Table 2: Summary of elicitors in the refractory anaphylaxis cases and severe, non-refractory anaphylaxis cases as a control. ANA - anaphylaxis, Age is represented as a mean, p-value derived from the Fisher’s exact test."/>
       </w:tblPr>
       <w:tblGrid/>
       <w:tr>
@@ -4476,7 +4476,7 @@
         <w:pStyle w:val="TableCaption"/>
       </w:pPr>
       <w:r>
-        <w:t xml:space="preserve">Table 3 Summary of the elicitors broken down into specific elicitors from each group in the refractory anaphylaxis cases and severe anaphylaxis cases as a control. ANA - anaphylaxis, p-value derived from the Fisher’s exact test.</w:t>
+        <w:t xml:space="preserve">Table 3: Summary of the elicitors broken down into specific elicitors from each group in the refractory anaphylaxis cases and severe anaphylaxis cases as a control. ANA - anaphylaxis, p-value derived from the Fisher’s exact test.</w:t>
       </w:r>
     </w:p>
     <w:tbl>
@@ -4484,7 +4484,7 @@
         <w:tblStyle w:val="TableNormal"/>
         <w:tblW w:type="pct" w:w="0.0"/>
         <w:tblLook w:firstRow="1"/>
-        <w:tblCaption w:val="Table 3 Summary of the elicitors broken down into specific elicitors from each group in the refractory anaphylaxis cases and severe anaphylaxis cases as a control. ANA - anaphylaxis, p-value derived from the Fisher’s exact test."/>
+        <w:tblCaption w:val="Table 3: Summary of the elicitors broken down into specific elicitors from each group in the refractory anaphylaxis cases and severe anaphylaxis cases as a control. ANA - anaphylaxis, p-value derived from the Fisher’s exact test."/>
       </w:tblPr>
       <w:tblGrid/>
       <w:tr>
@@ -4849,7 +4849,7 @@
         <w:pStyle w:val="TableCaption"/>
       </w:pPr>
       <w:r>
-        <w:t xml:space="preserve">Table 4 Summary of the symptoms in the refractory anaphylaxis cases and severe, non-refractory anaphylaxis cases as a control. ANA - anaphylaxis, p-value derived from the Fisher’s exact test.</w:t>
+        <w:t xml:space="preserve">Table 4: Summary of the symptoms in the refractory anaphylaxis cases and severe, non-refractory anaphylaxis cases as a control. ANA - anaphylaxis, p-value derived from the Fisher’s exact test.</w:t>
       </w:r>
     </w:p>
     <w:tbl>
@@ -4857,7 +4857,7 @@
         <w:tblStyle w:val="TableNormal"/>
         <w:tblW w:type="pct" w:w="0.0"/>
         <w:tblLook w:firstRow="1"/>
-        <w:tblCaption w:val="Table 4 Summary of the symptoms in the refractory anaphylaxis cases and severe, non-refractory anaphylaxis cases as a control. ANA - anaphylaxis, p-value derived from the Fisher’s exact test."/>
+        <w:tblCaption w:val="Table 4: Summary of the symptoms in the refractory anaphylaxis cases and severe, non-refractory anaphylaxis cases as a control. ANA - anaphylaxis, p-value derived from the Fisher’s exact test."/>
       </w:tblPr>
       <w:tblGrid/>
       <w:tr>
@@ -5544,7 +5544,7 @@
         <w:pStyle w:val="TableCaption"/>
       </w:pPr>
       <w:r>
-        <w:t xml:space="preserve">Table 5 Summary of therapeutic measures in the refractory anaphylaxis cases and severe, non-refractory anaphylaxis cases as a control.</w:t>
+        <w:t xml:space="preserve">Table 5: Summary of therapeutic measures in the refractory anaphylaxis cases and severe, non-refractory anaphylaxis cases as a control.</w:t>
       </w:r>
       <w:r>
         <w:t xml:space="preserve"> </w:t>
@@ -5570,7 +5570,7 @@
         <w:tblStyle w:val="TableNormal"/>
         <w:tblW w:type="pct" w:w="0.0"/>
         <w:tblLook w:firstRow="1"/>
-        <w:tblCaption w:val="Table 5 Summary of therapeutic measures in the refractory anaphylaxis cases and severe, non-refractory anaphylaxis cases as a control. 2nd line refers to the therapy performed by the professional medical emergency team after the initial rescue procedures. ANA - anaphylaxis, p-value derived from the Fisher’s exact test."/>
+        <w:tblCaption w:val="Table 5: Summary of therapeutic measures in the refractory anaphylaxis cases and severe, non-refractory anaphylaxis cases as a control. 2nd line refers to the therapy performed by the professional medical emergency team after the initial rescue procedures. ANA - anaphylaxis, p-value derived from the Fisher’s exact test."/>
       </w:tblPr>
       <w:tblGrid/>
       <w:tr>
@@ -6533,7 +6533,7 @@
         <w:pStyle w:val="TableCaption"/>
       </w:pPr>
       <w:r>
-        <w:t xml:space="preserve">Table 6 Factors potentially increasing the risk of a severe anaphylaxis investigated in refractory cases. ANA - anaphylaxis, p-value derived from the Fisher’s exact test.</w:t>
+        <w:t xml:space="preserve">Table 6: Factors potentially increasing the risk of a severe anaphylaxis investigated in refractory cases. ANA - anaphylaxis, p-value derived from the Fisher’s exact test.</w:t>
       </w:r>
     </w:p>
     <w:tbl>
@@ -6541,7 +6541,7 @@
         <w:tblStyle w:val="TableNormal"/>
         <w:tblW w:type="pct" w:w="0.0"/>
         <w:tblLook w:firstRow="1"/>
-        <w:tblCaption w:val="Table 6 Factors potentially increasing the risk of a severe anaphylaxis investigated in refractory cases. ANA - anaphylaxis, p-value derived from the Fisher’s exact test."/>
+        <w:tblCaption w:val="Table 6: Factors potentially increasing the risk of a severe anaphylaxis investigated in refractory cases. ANA - anaphylaxis, p-value derived from the Fisher’s exact test."/>
       </w:tblPr>
       <w:tblGrid/>
       <w:tr>
@@ -7663,7 +7663,7 @@
     </w:lvl>
   </w:abstractNum>
   <w:abstractNum w:abstractNumId="990">
-    <w:nsid w:val="924fb2a3"/>
+    <w:nsid w:val="15745f2c"/>
     <w:multiLevelType w:val="multilevel"/>
     <w:lvl w:ilvl="0">
       <w:numFmt w:val="bullet"/>

</xml_diff>